<commit_message>
task 2 almost completed
</commit_message>
<xml_diff>
--- a/ida/l1/Molodchenko_IDA_L_1.docx
+++ b/ida/l1/Molodchenko_IDA_L_1.docx
@@ -362,6 +362,14 @@
           <w:lang w:val="en-US"/>
         </w:rPr>
         <w:t>Building, Actual Sales Prices (V9</w:t>
+      </w:r>
+      <w:r>
+        <w:rPr>
+          <w:rFonts w:ascii="Times New Roman" w:hAnsi="Times New Roman" w:cs="Times New Roman"/>
+          <w:sz w:val="28"/>
+          <w:szCs w:val="28"/>
+        </w:rPr>
+        <w:t xml:space="preserve"> – фактична ціна продажу</w:t>
       </w:r>
       <w:r>
         <w:rPr>
@@ -697,16 +705,2857 @@
           <w:rFonts w:ascii="Times New Roman" w:hAnsi="Times New Roman" w:cs="Times New Roman"/>
           <w:sz w:val="28"/>
           <w:szCs w:val="28"/>
+        </w:rPr>
+      </w:pPr>
+      <w:r>
+        <w:rPr>
+          <w:rFonts w:ascii="Times New Roman" w:hAnsi="Times New Roman" w:cs="Times New Roman"/>
+          <w:sz w:val="28"/>
+          <w:szCs w:val="28"/>
+        </w:rPr>
+        <w:t xml:space="preserve">Кожен кортеж у датасеті відповідає окремому будівельному проекту житлового </w:t>
+      </w:r>
+      <w:r>
+        <w:rPr>
+          <w:rFonts w:ascii="Times New Roman" w:hAnsi="Times New Roman" w:cs="Times New Roman"/>
+          <w:sz w:val="28"/>
+          <w:szCs w:val="28"/>
+        </w:rPr>
+        <w:t>будинку чи картири</w:t>
+      </w:r>
+      <w:r>
+        <w:rPr>
+          <w:rFonts w:ascii="Times New Roman" w:hAnsi="Times New Roman" w:cs="Times New Roman"/>
+          <w:sz w:val="28"/>
+          <w:szCs w:val="28"/>
+        </w:rPr>
+        <w:t>.</w:t>
+      </w:r>
+    </w:p>
+    <w:p>
+      <w:pPr>
+        <w:rPr>
+          <w:rFonts w:ascii="Times New Roman" w:hAnsi="Times New Roman" w:cs="Times New Roman"/>
+          <w:sz w:val="28"/>
+          <w:szCs w:val="28"/>
+        </w:rPr>
+      </w:pPr>
+    </w:p>
+    <w:p>
+      <w:pPr>
+        <w:rPr>
+          <w:rFonts w:ascii="Times New Roman" w:hAnsi="Times New Roman" w:cs="Times New Roman"/>
+          <w:b/>
+          <w:bCs/>
+          <w:sz w:val="28"/>
+          <w:szCs w:val="28"/>
+        </w:rPr>
+      </w:pPr>
+      <w:r>
+        <w:rPr>
+          <w:rFonts w:ascii="Times New Roman" w:hAnsi="Times New Roman" w:cs="Times New Roman"/>
+          <w:b/>
+          <w:bCs/>
+          <w:sz w:val="28"/>
+          <w:szCs w:val="28"/>
+        </w:rPr>
+        <w:t>Завдання 2</w:t>
+      </w:r>
+    </w:p>
+    <w:p>
+      <w:pPr>
+        <w:rPr>
+          <w:rFonts w:ascii="Times New Roman" w:hAnsi="Times New Roman" w:cs="Times New Roman"/>
+          <w:sz w:val="28"/>
+          <w:szCs w:val="28"/>
+        </w:rPr>
+      </w:pPr>
+      <w:r>
+        <w:rPr>
+          <w:rFonts w:ascii="Times New Roman" w:hAnsi="Times New Roman" w:cs="Times New Roman"/>
+          <w:sz w:val="28"/>
+          <w:szCs w:val="28"/>
+        </w:rPr>
+        <w:t>Розбити дані на навчальну та тренувальну вибірки та перевірити їх репрезентативність.</w:t>
+      </w:r>
+    </w:p>
+    <w:p>
+      <w:pPr>
+        <w:rPr>
+          <w:rFonts w:ascii="Times New Roman" w:hAnsi="Times New Roman" w:cs="Times New Roman"/>
+          <w:sz w:val="28"/>
+          <w:szCs w:val="28"/>
+        </w:rPr>
+      </w:pPr>
+      <w:r>
+        <w:rPr>
+          <w:rFonts w:ascii="Times New Roman" w:hAnsi="Times New Roman" w:cs="Times New Roman"/>
+          <w:sz w:val="28"/>
+          <w:szCs w:val="28"/>
+        </w:rPr>
+        <w:t>Елемент вихідної вибірки виглядатиме наступним чином:</w:t>
+      </w:r>
+    </w:p>
+    <w:p>
+      <w:pPr>
+        <w:rPr>
+          <w:rFonts w:ascii="Times New Roman" w:eastAsiaTheme="minorEastAsia" w:hAnsi="Times New Roman" w:cs="Times New Roman"/>
+          <w:i/>
+          <w:sz w:val="28"/>
+          <w:szCs w:val="28"/>
+        </w:rPr>
+      </w:pPr>
+      <m:oMathPara>
+        <m:oMath>
+          <m:r>
+            <w:rPr>
+              <w:rFonts w:ascii="Cambria Math" w:hAnsi="Cambria Math" w:cs="Times New Roman"/>
+              <w:sz w:val="28"/>
+              <w:szCs w:val="28"/>
+              <w:lang w:val="en-US"/>
+            </w:rPr>
+            <m:t>D=</m:t>
+          </m:r>
+          <m:d>
+            <m:dPr>
+              <m:ctrlPr>
+                <w:rPr>
+                  <w:rFonts w:ascii="Cambria Math" w:hAnsi="Cambria Math" w:cs="Times New Roman"/>
+                  <w:i/>
+                  <w:sz w:val="28"/>
+                  <w:szCs w:val="28"/>
+                  <w:lang w:val="en-US"/>
+                </w:rPr>
+              </m:ctrlPr>
+            </m:dPr>
+            <m:e>
+              <m:sSub>
+                <m:sSubPr>
+                  <m:ctrlPr>
+                    <w:rPr>
+                      <w:rFonts w:ascii="Cambria Math" w:hAnsi="Cambria Math" w:cs="Times New Roman"/>
+                      <w:i/>
+                      <w:sz w:val="28"/>
+                      <w:szCs w:val="28"/>
+                      <w:lang w:val="en-US"/>
+                    </w:rPr>
+                  </m:ctrlPr>
+                </m:sSubPr>
+                <m:e>
+                  <m:r>
+                    <w:rPr>
+                      <w:rFonts w:ascii="Cambria Math" w:hAnsi="Cambria Math" w:cs="Times New Roman"/>
+                      <w:sz w:val="28"/>
+                      <w:szCs w:val="28"/>
+                      <w:lang w:val="en-US"/>
+                    </w:rPr>
+                    <m:t>x</m:t>
+                  </m:r>
+                </m:e>
+                <m:sub>
+                  <m:r>
+                    <w:rPr>
+                      <w:rFonts w:ascii="Cambria Math" w:hAnsi="Cambria Math" w:cs="Times New Roman"/>
+                      <w:sz w:val="28"/>
+                      <w:szCs w:val="28"/>
+                      <w:lang w:val="en-US"/>
+                    </w:rPr>
+                    <m:t>1i</m:t>
+                  </m:r>
+                </m:sub>
+              </m:sSub>
+              <m:r>
+                <w:rPr>
+                  <w:rFonts w:ascii="Cambria Math" w:hAnsi="Cambria Math" w:cs="Times New Roman"/>
+                  <w:sz w:val="28"/>
+                  <w:szCs w:val="28"/>
+                  <w:lang w:val="en-US"/>
+                </w:rPr>
+                <m:t xml:space="preserve">, </m:t>
+              </m:r>
+              <m:sSub>
+                <m:sSubPr>
+                  <m:ctrlPr>
+                    <w:rPr>
+                      <w:rFonts w:ascii="Cambria Math" w:hAnsi="Cambria Math" w:cs="Times New Roman"/>
+                      <w:i/>
+                      <w:sz w:val="28"/>
+                      <w:szCs w:val="28"/>
+                      <w:lang w:val="en-US"/>
+                    </w:rPr>
+                  </m:ctrlPr>
+                </m:sSubPr>
+                <m:e>
+                  <m:r>
+                    <w:rPr>
+                      <w:rFonts w:ascii="Cambria Math" w:hAnsi="Cambria Math" w:cs="Times New Roman"/>
+                      <w:sz w:val="28"/>
+                      <w:szCs w:val="28"/>
+                      <w:lang w:val="en-US"/>
+                    </w:rPr>
+                    <m:t>x</m:t>
+                  </m:r>
+                </m:e>
+                <m:sub>
+                  <m:r>
+                    <w:rPr>
+                      <w:rFonts w:ascii="Cambria Math" w:hAnsi="Cambria Math" w:cs="Times New Roman"/>
+                      <w:sz w:val="28"/>
+                      <w:szCs w:val="28"/>
+                      <w:lang w:val="en-US"/>
+                    </w:rPr>
+                    <m:t>2i</m:t>
+                  </m:r>
+                </m:sub>
+              </m:sSub>
+              <m:r>
+                <w:rPr>
+                  <w:rFonts w:ascii="Cambria Math" w:hAnsi="Cambria Math" w:cs="Times New Roman"/>
+                  <w:sz w:val="28"/>
+                  <w:szCs w:val="28"/>
+                  <w:lang w:val="en-US"/>
+                </w:rPr>
+                <m:t>,</m:t>
+              </m:r>
+              <m:sSub>
+                <m:sSubPr>
+                  <m:ctrlPr>
+                    <w:rPr>
+                      <w:rFonts w:ascii="Cambria Math" w:hAnsi="Cambria Math" w:cs="Times New Roman"/>
+                      <w:i/>
+                      <w:sz w:val="28"/>
+                      <w:szCs w:val="28"/>
+                      <w:lang w:val="en-US"/>
+                    </w:rPr>
+                  </m:ctrlPr>
+                </m:sSubPr>
+                <m:e>
+                  <m:r>
+                    <w:rPr>
+                      <w:rFonts w:ascii="Cambria Math" w:hAnsi="Cambria Math" w:cs="Times New Roman"/>
+                      <w:sz w:val="28"/>
+                      <w:szCs w:val="28"/>
+                      <w:lang w:val="en-US"/>
+                    </w:rPr>
+                    <m:t>y</m:t>
+                  </m:r>
+                </m:e>
+                <m:sub>
+                  <m:r>
+                    <w:rPr>
+                      <w:rFonts w:ascii="Cambria Math" w:hAnsi="Cambria Math" w:cs="Times New Roman"/>
+                      <w:sz w:val="28"/>
+                      <w:szCs w:val="28"/>
+                      <w:lang w:val="en-US"/>
+                    </w:rPr>
+                    <m:t>i</m:t>
+                  </m:r>
+                </m:sub>
+              </m:sSub>
+            </m:e>
+          </m:d>
+        </m:oMath>
+      </m:oMathPara>
+    </w:p>
+    <w:p>
+      <w:pPr>
+        <w:rPr>
+          <w:rFonts w:ascii="Times New Roman" w:eastAsiaTheme="minorEastAsia" w:hAnsi="Times New Roman" w:cs="Times New Roman"/>
+          <w:iCs/>
+          <w:sz w:val="28"/>
+          <w:szCs w:val="28"/>
           <w:lang w:val="en-US"/>
         </w:rPr>
       </w:pPr>
       <w:r>
         <w:rPr>
-          <w:rFonts w:ascii="Times New Roman" w:hAnsi="Times New Roman" w:cs="Times New Roman"/>
-          <w:sz w:val="28"/>
-          <w:szCs w:val="28"/>
-        </w:rPr>
-        <w:t xml:space="preserve">Кожен кортеж у датасеті відповідає окремому будівельному проекту житлового </w:t>
+          <w:rFonts w:ascii="Times New Roman" w:eastAsiaTheme="minorEastAsia" w:hAnsi="Times New Roman" w:cs="Times New Roman"/>
+          <w:iCs/>
+          <w:sz w:val="28"/>
+          <w:szCs w:val="28"/>
+        </w:rPr>
+        <w:t>Де</w:t>
+      </w:r>
+      <w:r>
+        <w:rPr>
+          <w:rFonts w:ascii="Times New Roman" w:eastAsiaTheme="minorEastAsia" w:hAnsi="Times New Roman" w:cs="Times New Roman"/>
+          <w:iCs/>
+          <w:sz w:val="28"/>
+          <w:szCs w:val="28"/>
+          <w:lang w:val="en-US"/>
+        </w:rPr>
+        <w:t xml:space="preserve"> </w:t>
+      </w:r>
+      <m:oMath>
+        <m:sSub>
+          <m:sSubPr>
+            <m:ctrlPr>
+              <w:rPr>
+                <w:rFonts w:ascii="Cambria Math" w:eastAsiaTheme="minorEastAsia" w:hAnsi="Cambria Math" w:cs="Times New Roman"/>
+                <w:i/>
+                <w:iCs/>
+                <w:sz w:val="28"/>
+                <w:szCs w:val="28"/>
+                <w:lang w:val="en-US"/>
+              </w:rPr>
+            </m:ctrlPr>
+          </m:sSubPr>
+          <m:e>
+            <m:r>
+              <w:rPr>
+                <w:rFonts w:ascii="Cambria Math" w:eastAsiaTheme="minorEastAsia" w:hAnsi="Cambria Math" w:cs="Times New Roman"/>
+                <w:sz w:val="28"/>
+                <w:szCs w:val="28"/>
+                <w:lang w:val="en-US"/>
+              </w:rPr>
+              <m:t>x</m:t>
+            </m:r>
+          </m:e>
+          <m:sub>
+            <m:r>
+              <w:rPr>
+                <w:rFonts w:ascii="Cambria Math" w:eastAsiaTheme="minorEastAsia" w:hAnsi="Cambria Math" w:cs="Times New Roman"/>
+                <w:sz w:val="28"/>
+                <w:szCs w:val="28"/>
+                <w:lang w:val="en-US"/>
+              </w:rPr>
+              <m:t>1</m:t>
+            </m:r>
+          </m:sub>
+        </m:sSub>
+      </m:oMath>
+      <w:r>
+        <w:rPr>
+          <w:rFonts w:ascii="Times New Roman" w:eastAsiaTheme="minorEastAsia" w:hAnsi="Times New Roman" w:cs="Times New Roman"/>
+          <w:iCs/>
+          <w:sz w:val="28"/>
+          <w:szCs w:val="28"/>
+          <w:lang w:val="en-US"/>
+        </w:rPr>
+        <w:t xml:space="preserve">- </w:t>
+      </w:r>
+      <w:r>
+        <w:rPr>
+          <w:rFonts w:ascii="Times New Roman" w:eastAsiaTheme="minorEastAsia" w:hAnsi="Times New Roman" w:cs="Times New Roman"/>
+          <w:iCs/>
+          <w:sz w:val="28"/>
+          <w:szCs w:val="28"/>
+        </w:rPr>
+        <w:t>попередньо оцінена вартість будівництва</w:t>
+      </w:r>
+      <w:r>
+        <w:rPr>
+          <w:rFonts w:ascii="Times New Roman" w:eastAsiaTheme="minorEastAsia" w:hAnsi="Times New Roman" w:cs="Times New Roman"/>
+          <w:iCs/>
+          <w:sz w:val="28"/>
+          <w:szCs w:val="28"/>
+        </w:rPr>
+        <w:t xml:space="preserve"> (</w:t>
+      </w:r>
+      <w:r>
+        <w:rPr>
+          <w:rFonts w:ascii="Times New Roman" w:eastAsiaTheme="minorEastAsia" w:hAnsi="Times New Roman" w:cs="Times New Roman"/>
+          <w:iCs/>
+          <w:sz w:val="28"/>
+          <w:szCs w:val="28"/>
+          <w:lang w:val="en-US"/>
+        </w:rPr>
+        <w:t>V5)</w:t>
+      </w:r>
+    </w:p>
+    <w:p>
+      <w:pPr>
+        <w:rPr>
+          <w:rFonts w:ascii="Times New Roman" w:eastAsiaTheme="minorEastAsia" w:hAnsi="Times New Roman" w:cs="Times New Roman"/>
+          <w:iCs/>
+          <w:sz w:val="28"/>
+          <w:szCs w:val="28"/>
+          <w:lang w:val="en-US"/>
+        </w:rPr>
+      </w:pPr>
+      <m:oMath>
+        <m:sSub>
+          <m:sSubPr>
+            <m:ctrlPr>
+              <w:rPr>
+                <w:rFonts w:ascii="Cambria Math" w:hAnsi="Cambria Math" w:cs="Times New Roman"/>
+                <w:i/>
+                <w:iCs/>
+                <w:sz w:val="28"/>
+                <w:szCs w:val="28"/>
+              </w:rPr>
+            </m:ctrlPr>
+          </m:sSubPr>
+          <m:e>
+            <m:r>
+              <w:rPr>
+                <w:rFonts w:ascii="Cambria Math" w:hAnsi="Cambria Math" w:cs="Times New Roman"/>
+                <w:sz w:val="28"/>
+                <w:szCs w:val="28"/>
+                <w:lang w:val="en-US"/>
+              </w:rPr>
+              <m:t>x</m:t>
+            </m:r>
+          </m:e>
+          <m:sub>
+            <m:r>
+              <w:rPr>
+                <w:rFonts w:ascii="Cambria Math" w:hAnsi="Cambria Math" w:cs="Times New Roman"/>
+                <w:sz w:val="28"/>
+                <w:szCs w:val="28"/>
+              </w:rPr>
+              <m:t>2</m:t>
+            </m:r>
+          </m:sub>
+        </m:sSub>
+      </m:oMath>
+      <w:r>
+        <w:rPr>
+          <w:rFonts w:ascii="Times New Roman" w:eastAsiaTheme="minorEastAsia" w:hAnsi="Times New Roman" w:cs="Times New Roman"/>
+          <w:iCs/>
+          <w:sz w:val="28"/>
+          <w:szCs w:val="28"/>
+          <w:lang w:val="en-US"/>
+        </w:rPr>
+        <w:t xml:space="preserve">- </w:t>
+      </w:r>
+      <w:r>
+        <w:rPr>
+          <w:rFonts w:ascii="Times New Roman" w:eastAsiaTheme="minorEastAsia" w:hAnsi="Times New Roman" w:cs="Times New Roman"/>
+          <w:iCs/>
+          <w:sz w:val="28"/>
+          <w:szCs w:val="28"/>
+        </w:rPr>
+        <w:t>індекс оптових цін на будівельні матеріали</w:t>
+      </w:r>
+      <w:r>
+        <w:rPr>
+          <w:rFonts w:ascii="Times New Roman" w:eastAsiaTheme="minorEastAsia" w:hAnsi="Times New Roman" w:cs="Times New Roman"/>
+          <w:iCs/>
+          <w:sz w:val="28"/>
+          <w:szCs w:val="28"/>
+          <w:lang w:val="en-US"/>
+        </w:rPr>
+        <w:t xml:space="preserve"> (V13)</w:t>
+      </w:r>
+    </w:p>
+    <w:p>
+      <w:pPr>
+        <w:rPr>
+          <w:rFonts w:ascii="Times New Roman" w:eastAsiaTheme="minorEastAsia" w:hAnsi="Times New Roman" w:cs="Times New Roman"/>
+          <w:iCs/>
+          <w:sz w:val="28"/>
+          <w:szCs w:val="28"/>
+          <w:lang w:val="en-US"/>
+        </w:rPr>
+      </w:pPr>
+      <m:oMath>
+        <m:r>
+          <w:rPr>
+            <w:rFonts w:ascii="Cambria Math" w:hAnsi="Cambria Math" w:cs="Times New Roman"/>
+            <w:sz w:val="28"/>
+            <w:szCs w:val="28"/>
+            <w:lang w:val="en-US"/>
+          </w:rPr>
+          <m:t>y</m:t>
+        </m:r>
+      </m:oMath>
+      <w:r>
+        <w:rPr>
+          <w:rFonts w:ascii="Times New Roman" w:eastAsiaTheme="minorEastAsia" w:hAnsi="Times New Roman" w:cs="Times New Roman"/>
+          <w:iCs/>
+          <w:sz w:val="28"/>
+          <w:szCs w:val="28"/>
+          <w:lang w:val="en-US"/>
+        </w:rPr>
+        <w:t xml:space="preserve"> – </w:t>
+      </w:r>
+      <w:r>
+        <w:rPr>
+          <w:rFonts w:ascii="Times New Roman" w:eastAsiaTheme="minorEastAsia" w:hAnsi="Times New Roman" w:cs="Times New Roman"/>
+          <w:iCs/>
+          <w:sz w:val="28"/>
+          <w:szCs w:val="28"/>
+        </w:rPr>
+        <w:t>фактична ціна продажу (</w:t>
+      </w:r>
+      <w:r>
+        <w:rPr>
+          <w:rFonts w:ascii="Times New Roman" w:eastAsiaTheme="minorEastAsia" w:hAnsi="Times New Roman" w:cs="Times New Roman"/>
+          <w:iCs/>
+          <w:sz w:val="28"/>
+          <w:szCs w:val="28"/>
+          <w:lang w:val="en-US"/>
+        </w:rPr>
+        <w:t>V9)</w:t>
+      </w:r>
+    </w:p>
+    <w:p>
+      <w:pPr>
+        <w:rPr>
+          <w:rFonts w:ascii="Times New Roman" w:eastAsiaTheme="minorEastAsia" w:hAnsi="Times New Roman" w:cs="Times New Roman"/>
+          <w:iCs/>
+          <w:sz w:val="28"/>
+          <w:szCs w:val="28"/>
+          <w:lang w:val="en-US"/>
+        </w:rPr>
+      </w:pPr>
+      <w:r>
+        <w:rPr>
+          <w:rFonts w:ascii="Times New Roman" w:eastAsiaTheme="minorEastAsia" w:hAnsi="Times New Roman" w:cs="Times New Roman"/>
+          <w:iCs/>
+          <w:sz w:val="28"/>
+          <w:szCs w:val="28"/>
+        </w:rPr>
+        <w:t>Поділ даних нехай буде 70/30</w:t>
+      </w:r>
+    </w:p>
+    <w:p>
+      <w:pPr>
+        <w:rPr>
+          <w:rFonts w:ascii="Times New Roman" w:eastAsiaTheme="minorEastAsia" w:hAnsi="Times New Roman" w:cs="Times New Roman"/>
+          <w:iCs/>
+          <w:sz w:val="28"/>
+          <w:szCs w:val="28"/>
+        </w:rPr>
+      </w:pPr>
+      <w:r>
+        <w:rPr>
+          <w:rFonts w:ascii="Times New Roman" w:eastAsiaTheme="minorEastAsia" w:hAnsi="Times New Roman" w:cs="Times New Roman"/>
+          <w:iCs/>
+          <w:sz w:val="28"/>
+          <w:szCs w:val="28"/>
+        </w:rPr>
+        <w:t>Код розподілу:</w:t>
+      </w:r>
+    </w:p>
+    <w:p>
+      <w:pPr>
+        <w:spacing w:after="0" w:line="240" w:lineRule="auto"/>
+        <w:rPr>
+          <w:rFonts w:ascii="Consolas" w:eastAsia="Times New Roman" w:hAnsi="Consolas" w:cs="Times New Roman"/>
+          <w:kern w:val="0"/>
+          <w:sz w:val="20"/>
+          <w:szCs w:val="20"/>
+          <w:lang w:eastAsia="uk-UA"/>
+          <w14:ligatures w14:val="none"/>
+        </w:rPr>
+      </w:pPr>
+      <w:r>
+        <w:rPr>
+          <w:rFonts w:ascii="Consolas" w:eastAsia="Times New Roman" w:hAnsi="Consolas" w:cs="Times New Roman"/>
+          <w:kern w:val="0"/>
+          <w:sz w:val="20"/>
+          <w:szCs w:val="20"/>
+          <w:lang w:eastAsia="uk-UA"/>
+          <w14:ligatures w14:val="none"/>
+        </w:rPr>
+        <w:t>T = readtable(</w:t>
+      </w:r>
+      <w:r>
+        <w:rPr>
+          <w:rFonts w:ascii="Consolas" w:eastAsia="Times New Roman" w:hAnsi="Consolas" w:cs="Times New Roman"/>
+          <w:color w:val="A709F5"/>
+          <w:kern w:val="0"/>
+          <w:sz w:val="20"/>
+          <w:szCs w:val="20"/>
+          <w:lang w:eastAsia="uk-UA"/>
+          <w14:ligatures w14:val="none"/>
+        </w:rPr>
+        <w:t>'/MATLAB Drive/Examples/Residential-Building-Data-Set.xlsx'</w:t>
+      </w:r>
+      <w:r>
+        <w:rPr>
+          <w:rFonts w:ascii="Consolas" w:eastAsia="Times New Roman" w:hAnsi="Consolas" w:cs="Times New Roman"/>
+          <w:kern w:val="0"/>
+          <w:sz w:val="20"/>
+          <w:szCs w:val="20"/>
+          <w:lang w:eastAsia="uk-UA"/>
+          <w14:ligatures w14:val="none"/>
+        </w:rPr>
+        <w:t xml:space="preserve">, </w:t>
+      </w:r>
+      <w:r>
+        <w:rPr>
+          <w:rFonts w:ascii="Consolas" w:eastAsia="Times New Roman" w:hAnsi="Consolas" w:cs="Times New Roman"/>
+          <w:color w:val="0E00FF"/>
+          <w:kern w:val="0"/>
+          <w:sz w:val="20"/>
+          <w:szCs w:val="20"/>
+          <w:lang w:eastAsia="uk-UA"/>
+          <w14:ligatures w14:val="none"/>
+        </w:rPr>
+        <w:t>...</w:t>
+      </w:r>
+    </w:p>
+    <w:p>
+      <w:pPr>
+        <w:spacing w:after="0" w:line="240" w:lineRule="auto"/>
+        <w:rPr>
+          <w:rFonts w:ascii="Consolas" w:eastAsia="Times New Roman" w:hAnsi="Consolas" w:cs="Times New Roman"/>
+          <w:kern w:val="0"/>
+          <w:sz w:val="20"/>
+          <w:szCs w:val="20"/>
+          <w:lang w:eastAsia="uk-UA"/>
+          <w14:ligatures w14:val="none"/>
+        </w:rPr>
+      </w:pPr>
+      <w:r>
+        <w:rPr>
+          <w:rFonts w:ascii="Consolas" w:eastAsia="Times New Roman" w:hAnsi="Consolas" w:cs="Times New Roman"/>
+          <w:kern w:val="0"/>
+          <w:sz w:val="20"/>
+          <w:szCs w:val="20"/>
+          <w:lang w:eastAsia="uk-UA"/>
+          <w14:ligatures w14:val="none"/>
+        </w:rPr>
+        <w:t xml:space="preserve">    </w:t>
+      </w:r>
+      <w:r>
+        <w:rPr>
+          <w:rFonts w:ascii="Consolas" w:eastAsia="Times New Roman" w:hAnsi="Consolas" w:cs="Times New Roman"/>
+          <w:color w:val="A709F5"/>
+          <w:kern w:val="0"/>
+          <w:sz w:val="20"/>
+          <w:szCs w:val="20"/>
+          <w:lang w:eastAsia="uk-UA"/>
+          <w14:ligatures w14:val="none"/>
+        </w:rPr>
+        <w:t>'Sheet'</w:t>
+      </w:r>
+      <w:r>
+        <w:rPr>
+          <w:rFonts w:ascii="Consolas" w:eastAsia="Times New Roman" w:hAnsi="Consolas" w:cs="Times New Roman"/>
+          <w:kern w:val="0"/>
+          <w:sz w:val="20"/>
+          <w:szCs w:val="20"/>
+          <w:lang w:eastAsia="uk-UA"/>
+          <w14:ligatures w14:val="none"/>
+        </w:rPr>
+        <w:t xml:space="preserve">, </w:t>
+      </w:r>
+      <w:r>
+        <w:rPr>
+          <w:rFonts w:ascii="Consolas" w:eastAsia="Times New Roman" w:hAnsi="Consolas" w:cs="Times New Roman"/>
+          <w:color w:val="A709F5"/>
+          <w:kern w:val="0"/>
+          <w:sz w:val="20"/>
+          <w:szCs w:val="20"/>
+          <w:lang w:eastAsia="uk-UA"/>
+          <w14:ligatures w14:val="none"/>
+        </w:rPr>
+        <w:t>'Data'</w:t>
+      </w:r>
+      <w:r>
+        <w:rPr>
+          <w:rFonts w:ascii="Consolas" w:eastAsia="Times New Roman" w:hAnsi="Consolas" w:cs="Times New Roman"/>
+          <w:kern w:val="0"/>
+          <w:sz w:val="20"/>
+          <w:szCs w:val="20"/>
+          <w:lang w:eastAsia="uk-UA"/>
+          <w14:ligatures w14:val="none"/>
+        </w:rPr>
+        <w:t xml:space="preserve">, </w:t>
+      </w:r>
+      <w:r>
+        <w:rPr>
+          <w:rFonts w:ascii="Consolas" w:eastAsia="Times New Roman" w:hAnsi="Consolas" w:cs="Times New Roman"/>
+          <w:color w:val="0E00FF"/>
+          <w:kern w:val="0"/>
+          <w:sz w:val="20"/>
+          <w:szCs w:val="20"/>
+          <w:lang w:eastAsia="uk-UA"/>
+          <w14:ligatures w14:val="none"/>
+        </w:rPr>
+        <w:t>...</w:t>
+      </w:r>
+    </w:p>
+    <w:p>
+      <w:pPr>
+        <w:spacing w:after="0" w:line="240" w:lineRule="auto"/>
+        <w:rPr>
+          <w:rFonts w:ascii="Consolas" w:eastAsia="Times New Roman" w:hAnsi="Consolas" w:cs="Times New Roman"/>
+          <w:kern w:val="0"/>
+          <w:sz w:val="20"/>
+          <w:szCs w:val="20"/>
+          <w:lang w:eastAsia="uk-UA"/>
+          <w14:ligatures w14:val="none"/>
+        </w:rPr>
+      </w:pPr>
+      <w:r>
+        <w:rPr>
+          <w:rFonts w:ascii="Consolas" w:eastAsia="Times New Roman" w:hAnsi="Consolas" w:cs="Times New Roman"/>
+          <w:kern w:val="0"/>
+          <w:sz w:val="20"/>
+          <w:szCs w:val="20"/>
+          <w:lang w:eastAsia="uk-UA"/>
+          <w14:ligatures w14:val="none"/>
+        </w:rPr>
+        <w:t xml:space="preserve">    </w:t>
+      </w:r>
+      <w:r>
+        <w:rPr>
+          <w:rFonts w:ascii="Consolas" w:eastAsia="Times New Roman" w:hAnsi="Consolas" w:cs="Times New Roman"/>
+          <w:color w:val="A709F5"/>
+          <w:kern w:val="0"/>
+          <w:sz w:val="20"/>
+          <w:szCs w:val="20"/>
+          <w:lang w:eastAsia="uk-UA"/>
+          <w14:ligatures w14:val="none"/>
+        </w:rPr>
+        <w:t>'NumHeaderLines'</w:t>
+      </w:r>
+      <w:r>
+        <w:rPr>
+          <w:rFonts w:ascii="Consolas" w:eastAsia="Times New Roman" w:hAnsi="Consolas" w:cs="Times New Roman"/>
+          <w:kern w:val="0"/>
+          <w:sz w:val="20"/>
+          <w:szCs w:val="20"/>
+          <w:lang w:eastAsia="uk-UA"/>
+          <w14:ligatures w14:val="none"/>
+        </w:rPr>
+        <w:t>, 1);</w:t>
+      </w:r>
+    </w:p>
+    <w:p>
+      <w:pPr>
+        <w:spacing w:after="0" w:line="240" w:lineRule="auto"/>
+        <w:rPr>
+          <w:rFonts w:ascii="Consolas" w:eastAsia="Times New Roman" w:hAnsi="Consolas" w:cs="Times New Roman"/>
+          <w:kern w:val="0"/>
+          <w:sz w:val="20"/>
+          <w:szCs w:val="20"/>
+          <w:lang w:eastAsia="uk-UA"/>
+          <w14:ligatures w14:val="none"/>
+        </w:rPr>
+      </w:pPr>
+    </w:p>
+    <w:p>
+      <w:pPr>
+        <w:spacing w:after="0" w:line="240" w:lineRule="auto"/>
+        <w:rPr>
+          <w:rFonts w:ascii="Consolas" w:eastAsia="Times New Roman" w:hAnsi="Consolas" w:cs="Times New Roman"/>
+          <w:kern w:val="0"/>
+          <w:sz w:val="20"/>
+          <w:szCs w:val="20"/>
+          <w:lang w:eastAsia="uk-UA"/>
+          <w14:ligatures w14:val="none"/>
+        </w:rPr>
+      </w:pPr>
+      <w:r>
+        <w:rPr>
+          <w:rFonts w:ascii="Consolas" w:eastAsia="Times New Roman" w:hAnsi="Consolas" w:cs="Times New Roman"/>
+          <w:kern w:val="0"/>
+          <w:sz w:val="20"/>
+          <w:szCs w:val="20"/>
+          <w:lang w:eastAsia="uk-UA"/>
+          <w14:ligatures w14:val="none"/>
+        </w:rPr>
+        <w:t>x1 = T.V_5;</w:t>
+      </w:r>
+    </w:p>
+    <w:p>
+      <w:pPr>
+        <w:spacing w:after="0" w:line="240" w:lineRule="auto"/>
+        <w:rPr>
+          <w:rFonts w:ascii="Consolas" w:eastAsia="Times New Roman" w:hAnsi="Consolas" w:cs="Times New Roman"/>
+          <w:kern w:val="0"/>
+          <w:sz w:val="20"/>
+          <w:szCs w:val="20"/>
+          <w:lang w:eastAsia="uk-UA"/>
+          <w14:ligatures w14:val="none"/>
+        </w:rPr>
+      </w:pPr>
+      <w:r>
+        <w:rPr>
+          <w:rFonts w:ascii="Consolas" w:eastAsia="Times New Roman" w:hAnsi="Consolas" w:cs="Times New Roman"/>
+          <w:kern w:val="0"/>
+          <w:sz w:val="20"/>
+          <w:szCs w:val="20"/>
+          <w:lang w:eastAsia="uk-UA"/>
+          <w14:ligatures w14:val="none"/>
+        </w:rPr>
+        <w:t>x2 = T.V_13;</w:t>
+      </w:r>
+    </w:p>
+    <w:p>
+      <w:pPr>
+        <w:spacing w:after="0" w:line="240" w:lineRule="auto"/>
+        <w:rPr>
+          <w:rFonts w:ascii="Consolas" w:eastAsia="Times New Roman" w:hAnsi="Consolas" w:cs="Times New Roman"/>
+          <w:kern w:val="0"/>
+          <w:sz w:val="20"/>
+          <w:szCs w:val="20"/>
+          <w:lang w:eastAsia="uk-UA"/>
+          <w14:ligatures w14:val="none"/>
+        </w:rPr>
+      </w:pPr>
+      <w:r>
+        <w:rPr>
+          <w:rFonts w:ascii="Consolas" w:eastAsia="Times New Roman" w:hAnsi="Consolas" w:cs="Times New Roman"/>
+          <w:kern w:val="0"/>
+          <w:sz w:val="20"/>
+          <w:szCs w:val="20"/>
+          <w:lang w:eastAsia="uk-UA"/>
+          <w14:ligatures w14:val="none"/>
+        </w:rPr>
+        <w:t>y = T.V_9;</w:t>
+      </w:r>
+    </w:p>
+    <w:p>
+      <w:pPr>
+        <w:spacing w:after="0" w:line="240" w:lineRule="auto"/>
+        <w:rPr>
+          <w:rFonts w:ascii="Consolas" w:eastAsia="Times New Roman" w:hAnsi="Consolas" w:cs="Times New Roman"/>
+          <w:kern w:val="0"/>
+          <w:sz w:val="20"/>
+          <w:szCs w:val="20"/>
+          <w:lang w:eastAsia="uk-UA"/>
+          <w14:ligatures w14:val="none"/>
+        </w:rPr>
+      </w:pPr>
+    </w:p>
+    <w:p>
+      <w:pPr>
+        <w:spacing w:after="0" w:line="240" w:lineRule="auto"/>
+        <w:rPr>
+          <w:rFonts w:ascii="Consolas" w:eastAsia="Times New Roman" w:hAnsi="Consolas" w:cs="Times New Roman"/>
+          <w:kern w:val="0"/>
+          <w:sz w:val="20"/>
+          <w:szCs w:val="20"/>
+          <w:lang w:eastAsia="uk-UA"/>
+          <w14:ligatures w14:val="none"/>
+        </w:rPr>
+      </w:pPr>
+      <w:r>
+        <w:rPr>
+          <w:rFonts w:ascii="Consolas" w:eastAsia="Times New Roman" w:hAnsi="Consolas" w:cs="Times New Roman"/>
+          <w:kern w:val="0"/>
+          <w:sz w:val="20"/>
+          <w:szCs w:val="20"/>
+          <w:lang w:eastAsia="uk-UA"/>
+          <w14:ligatures w14:val="none"/>
+        </w:rPr>
+        <w:t>xy = [x1, x2, y];</w:t>
+      </w:r>
+    </w:p>
+    <w:p>
+      <w:pPr>
+        <w:spacing w:after="0" w:line="240" w:lineRule="auto"/>
+        <w:rPr>
+          <w:rFonts w:ascii="Consolas" w:eastAsia="Times New Roman" w:hAnsi="Consolas" w:cs="Times New Roman"/>
+          <w:kern w:val="0"/>
+          <w:sz w:val="20"/>
+          <w:szCs w:val="20"/>
+          <w:lang w:eastAsia="uk-UA"/>
+          <w14:ligatures w14:val="none"/>
+        </w:rPr>
+      </w:pPr>
+      <w:r>
+        <w:rPr>
+          <w:rFonts w:ascii="Consolas" w:eastAsia="Times New Roman" w:hAnsi="Consolas" w:cs="Times New Roman"/>
+          <w:kern w:val="0"/>
+          <w:sz w:val="20"/>
+          <w:szCs w:val="20"/>
+          <w:lang w:eastAsia="uk-UA"/>
+          <w14:ligatures w14:val="none"/>
+        </w:rPr>
+        <w:lastRenderedPageBreak/>
+        <w:t>N = height(T);</w:t>
+      </w:r>
+    </w:p>
+    <w:p>
+      <w:pPr>
+        <w:spacing w:after="0" w:line="240" w:lineRule="auto"/>
+        <w:rPr>
+          <w:rFonts w:ascii="Consolas" w:eastAsia="Times New Roman" w:hAnsi="Consolas" w:cs="Times New Roman"/>
+          <w:kern w:val="0"/>
+          <w:sz w:val="20"/>
+          <w:szCs w:val="20"/>
+          <w:lang w:eastAsia="uk-UA"/>
+          <w14:ligatures w14:val="none"/>
+        </w:rPr>
+      </w:pPr>
+      <w:r>
+        <w:rPr>
+          <w:rFonts w:ascii="Consolas" w:eastAsia="Times New Roman" w:hAnsi="Consolas" w:cs="Times New Roman"/>
+          <w:kern w:val="0"/>
+          <w:sz w:val="20"/>
+          <w:szCs w:val="20"/>
+          <w:lang w:eastAsia="uk-UA"/>
+          <w14:ligatures w14:val="none"/>
+        </w:rPr>
+        <w:t>trainRatio = 0.7;</w:t>
+      </w:r>
+    </w:p>
+    <w:p>
+      <w:pPr>
+        <w:spacing w:after="0" w:line="240" w:lineRule="auto"/>
+        <w:rPr>
+          <w:rFonts w:ascii="Consolas" w:eastAsia="Times New Roman" w:hAnsi="Consolas" w:cs="Times New Roman"/>
+          <w:kern w:val="0"/>
+          <w:sz w:val="20"/>
+          <w:szCs w:val="20"/>
+          <w:lang w:eastAsia="uk-UA"/>
+          <w14:ligatures w14:val="none"/>
+        </w:rPr>
+      </w:pPr>
+      <w:r>
+        <w:rPr>
+          <w:rFonts w:ascii="Consolas" w:eastAsia="Times New Roman" w:hAnsi="Consolas" w:cs="Times New Roman"/>
+          <w:kern w:val="0"/>
+          <w:sz w:val="20"/>
+          <w:szCs w:val="20"/>
+          <w:lang w:eastAsia="uk-UA"/>
+          <w14:ligatures w14:val="none"/>
+        </w:rPr>
+        <w:t>rng(1);</w:t>
+      </w:r>
+    </w:p>
+    <w:p>
+      <w:pPr>
+        <w:spacing w:after="0" w:line="240" w:lineRule="auto"/>
+        <w:rPr>
+          <w:rFonts w:ascii="Consolas" w:eastAsia="Times New Roman" w:hAnsi="Consolas" w:cs="Times New Roman"/>
+          <w:kern w:val="0"/>
+          <w:sz w:val="20"/>
+          <w:szCs w:val="20"/>
+          <w:lang w:eastAsia="uk-UA"/>
+          <w14:ligatures w14:val="none"/>
+        </w:rPr>
+      </w:pPr>
+      <w:r>
+        <w:rPr>
+          <w:rFonts w:ascii="Consolas" w:eastAsia="Times New Roman" w:hAnsi="Consolas" w:cs="Times New Roman"/>
+          <w:kern w:val="0"/>
+          <w:sz w:val="20"/>
+          <w:szCs w:val="20"/>
+          <w:lang w:eastAsia="uk-UA"/>
+          <w14:ligatures w14:val="none"/>
+        </w:rPr>
+        <w:t>idx = randperm(N);</w:t>
+      </w:r>
+    </w:p>
+    <w:p>
+      <w:pPr>
+        <w:spacing w:after="0" w:line="240" w:lineRule="auto"/>
+        <w:rPr>
+          <w:rFonts w:ascii="Consolas" w:eastAsia="Times New Roman" w:hAnsi="Consolas" w:cs="Times New Roman"/>
+          <w:kern w:val="0"/>
+          <w:sz w:val="20"/>
+          <w:szCs w:val="20"/>
+          <w:lang w:eastAsia="uk-UA"/>
+          <w14:ligatures w14:val="none"/>
+        </w:rPr>
+      </w:pPr>
+      <w:r>
+        <w:rPr>
+          <w:rFonts w:ascii="Consolas" w:eastAsia="Times New Roman" w:hAnsi="Consolas" w:cs="Times New Roman"/>
+          <w:kern w:val="0"/>
+          <w:sz w:val="20"/>
+          <w:szCs w:val="20"/>
+          <w:lang w:eastAsia="uk-UA"/>
+          <w14:ligatures w14:val="none"/>
+        </w:rPr>
+        <w:t>Ntrain = round(trainRatio * N);</w:t>
+      </w:r>
+    </w:p>
+    <w:p>
+      <w:pPr>
+        <w:spacing w:after="0" w:line="240" w:lineRule="auto"/>
+        <w:rPr>
+          <w:rFonts w:ascii="Consolas" w:eastAsia="Times New Roman" w:hAnsi="Consolas" w:cs="Times New Roman"/>
+          <w:kern w:val="0"/>
+          <w:sz w:val="20"/>
+          <w:szCs w:val="20"/>
+          <w:lang w:eastAsia="uk-UA"/>
+          <w14:ligatures w14:val="none"/>
+        </w:rPr>
+      </w:pPr>
+      <w:r>
+        <w:rPr>
+          <w:rFonts w:ascii="Consolas" w:eastAsia="Times New Roman" w:hAnsi="Consolas" w:cs="Times New Roman"/>
+          <w:kern w:val="0"/>
+          <w:sz w:val="20"/>
+          <w:szCs w:val="20"/>
+          <w:lang w:eastAsia="uk-UA"/>
+          <w14:ligatures w14:val="none"/>
+        </w:rPr>
+        <w:t>trainIdx = idx(1:Ntrain);</w:t>
+      </w:r>
+    </w:p>
+    <w:p>
+      <w:pPr>
+        <w:spacing w:after="0" w:line="240" w:lineRule="auto"/>
+        <w:rPr>
+          <w:rFonts w:ascii="Consolas" w:eastAsia="Times New Roman" w:hAnsi="Consolas" w:cs="Times New Roman"/>
+          <w:kern w:val="0"/>
+          <w:sz w:val="20"/>
+          <w:szCs w:val="20"/>
+          <w:lang w:eastAsia="uk-UA"/>
+          <w14:ligatures w14:val="none"/>
+        </w:rPr>
+      </w:pPr>
+      <w:r>
+        <w:rPr>
+          <w:rFonts w:ascii="Consolas" w:eastAsia="Times New Roman" w:hAnsi="Consolas" w:cs="Times New Roman"/>
+          <w:kern w:val="0"/>
+          <w:sz w:val="20"/>
+          <w:szCs w:val="20"/>
+          <w:lang w:eastAsia="uk-UA"/>
+          <w14:ligatures w14:val="none"/>
+        </w:rPr>
+        <w:t>testIdx = idx(Ntrain + 1:end);</w:t>
+      </w:r>
+    </w:p>
+    <w:p>
+      <w:pPr>
+        <w:spacing w:after="0" w:line="240" w:lineRule="auto"/>
+        <w:rPr>
+          <w:rFonts w:ascii="Consolas" w:eastAsia="Times New Roman" w:hAnsi="Consolas" w:cs="Times New Roman"/>
+          <w:kern w:val="0"/>
+          <w:sz w:val="20"/>
+          <w:szCs w:val="20"/>
+          <w:lang w:eastAsia="uk-UA"/>
+          <w14:ligatures w14:val="none"/>
+        </w:rPr>
+      </w:pPr>
+    </w:p>
+    <w:p>
+      <w:pPr>
+        <w:spacing w:after="0" w:line="240" w:lineRule="auto"/>
+        <w:rPr>
+          <w:rFonts w:ascii="Consolas" w:eastAsia="Times New Roman" w:hAnsi="Consolas" w:cs="Times New Roman"/>
+          <w:kern w:val="0"/>
+          <w:sz w:val="20"/>
+          <w:szCs w:val="20"/>
+          <w:lang w:eastAsia="uk-UA"/>
+          <w14:ligatures w14:val="none"/>
+        </w:rPr>
+      </w:pPr>
+      <w:r>
+        <w:rPr>
+          <w:rFonts w:ascii="Consolas" w:eastAsia="Times New Roman" w:hAnsi="Consolas" w:cs="Times New Roman"/>
+          <w:kern w:val="0"/>
+          <w:sz w:val="20"/>
+          <w:szCs w:val="20"/>
+          <w:lang w:eastAsia="uk-UA"/>
+          <w14:ligatures w14:val="none"/>
+        </w:rPr>
+        <w:t>x_train = xy(trainIdx, 1:2);</w:t>
+      </w:r>
+    </w:p>
+    <w:p>
+      <w:pPr>
+        <w:spacing w:after="0" w:line="240" w:lineRule="auto"/>
+        <w:rPr>
+          <w:rFonts w:ascii="Consolas" w:eastAsia="Times New Roman" w:hAnsi="Consolas" w:cs="Times New Roman"/>
+          <w:kern w:val="0"/>
+          <w:sz w:val="20"/>
+          <w:szCs w:val="20"/>
+          <w:lang w:eastAsia="uk-UA"/>
+          <w14:ligatures w14:val="none"/>
+        </w:rPr>
+      </w:pPr>
+      <w:r>
+        <w:rPr>
+          <w:rFonts w:ascii="Consolas" w:eastAsia="Times New Roman" w:hAnsi="Consolas" w:cs="Times New Roman"/>
+          <w:kern w:val="0"/>
+          <w:sz w:val="20"/>
+          <w:szCs w:val="20"/>
+          <w:lang w:eastAsia="uk-UA"/>
+          <w14:ligatures w14:val="none"/>
+        </w:rPr>
+        <w:t>y_train = xy(trainIdx, 3);</w:t>
+      </w:r>
+    </w:p>
+    <w:p>
+      <w:pPr>
+        <w:spacing w:after="0" w:line="240" w:lineRule="auto"/>
+        <w:rPr>
+          <w:rFonts w:ascii="Consolas" w:eastAsia="Times New Roman" w:hAnsi="Consolas" w:cs="Times New Roman"/>
+          <w:kern w:val="0"/>
+          <w:sz w:val="20"/>
+          <w:szCs w:val="20"/>
+          <w:lang w:eastAsia="uk-UA"/>
+          <w14:ligatures w14:val="none"/>
+        </w:rPr>
+      </w:pPr>
+    </w:p>
+    <w:p>
+      <w:pPr>
+        <w:spacing w:after="0" w:line="240" w:lineRule="auto"/>
+        <w:rPr>
+          <w:rFonts w:ascii="Consolas" w:eastAsia="Times New Roman" w:hAnsi="Consolas" w:cs="Times New Roman"/>
+          <w:kern w:val="0"/>
+          <w:sz w:val="20"/>
+          <w:szCs w:val="20"/>
+          <w:lang w:eastAsia="uk-UA"/>
+          <w14:ligatures w14:val="none"/>
+        </w:rPr>
+      </w:pPr>
+      <w:r>
+        <w:rPr>
+          <w:rFonts w:ascii="Consolas" w:eastAsia="Times New Roman" w:hAnsi="Consolas" w:cs="Times New Roman"/>
+          <w:kern w:val="0"/>
+          <w:sz w:val="20"/>
+          <w:szCs w:val="20"/>
+          <w:lang w:eastAsia="uk-UA"/>
+          <w14:ligatures w14:val="none"/>
+        </w:rPr>
+        <w:t>x_test = xy(testIdx, 1:2);</w:t>
+      </w:r>
+    </w:p>
+    <w:p>
+      <w:pPr>
+        <w:spacing w:after="0" w:line="240" w:lineRule="auto"/>
+        <w:rPr>
+          <w:rFonts w:ascii="Consolas" w:eastAsia="Times New Roman" w:hAnsi="Consolas" w:cs="Times New Roman"/>
+          <w:kern w:val="0"/>
+          <w:sz w:val="20"/>
+          <w:szCs w:val="20"/>
+          <w:lang w:eastAsia="uk-UA"/>
+          <w14:ligatures w14:val="none"/>
+        </w:rPr>
+      </w:pPr>
+      <w:r>
+        <w:rPr>
+          <w:rFonts w:ascii="Consolas" w:eastAsia="Times New Roman" w:hAnsi="Consolas" w:cs="Times New Roman"/>
+          <w:kern w:val="0"/>
+          <w:sz w:val="20"/>
+          <w:szCs w:val="20"/>
+          <w:lang w:eastAsia="uk-UA"/>
+          <w14:ligatures w14:val="none"/>
+        </w:rPr>
+        <w:t>y_test = xy(testIdx, 3);</w:t>
+      </w:r>
+    </w:p>
+    <w:p>
+      <w:pPr>
+        <w:rPr>
+          <w:rFonts w:ascii="Times New Roman" w:eastAsiaTheme="minorEastAsia" w:hAnsi="Times New Roman" w:cs="Times New Roman"/>
+          <w:iCs/>
+          <w:sz w:val="28"/>
+          <w:szCs w:val="28"/>
+        </w:rPr>
+      </w:pPr>
+    </w:p>
+    <w:p>
+      <w:pPr>
+        <w:rPr>
+          <w:rFonts w:ascii="Times New Roman" w:eastAsiaTheme="minorEastAsia" w:hAnsi="Times New Roman" w:cs="Times New Roman"/>
+          <w:iCs/>
+          <w:sz w:val="28"/>
+          <w:szCs w:val="28"/>
+        </w:rPr>
+      </w:pPr>
+      <w:r>
+        <w:rPr>
+          <w:rFonts w:ascii="Times New Roman" w:eastAsiaTheme="minorEastAsia" w:hAnsi="Times New Roman" w:cs="Times New Roman"/>
+          <w:iCs/>
+          <w:sz w:val="28"/>
+          <w:szCs w:val="28"/>
+        </w:rPr>
+        <w:t>Перевірка репрезентативності буде здійснена шляхом порівняння наступних статистик: середнє значення, стандартне відхилення, мінімум та максимум</w:t>
+      </w:r>
+    </w:p>
+    <w:p>
+      <w:pPr>
+        <w:rPr>
+          <w:rFonts w:ascii="Times New Roman" w:eastAsiaTheme="minorEastAsia" w:hAnsi="Times New Roman" w:cs="Times New Roman"/>
+          <w:iCs/>
+          <w:sz w:val="28"/>
+          <w:szCs w:val="28"/>
+        </w:rPr>
+      </w:pPr>
+      <w:r>
+        <w:rPr>
+          <w:rFonts w:ascii="Times New Roman" w:eastAsiaTheme="minorEastAsia" w:hAnsi="Times New Roman" w:cs="Times New Roman"/>
+          <w:iCs/>
+          <w:sz w:val="28"/>
+          <w:szCs w:val="28"/>
+        </w:rPr>
+        <w:t>Код перевірки:</w:t>
+      </w:r>
+    </w:p>
+    <w:p>
+      <w:pPr>
+        <w:spacing w:after="0" w:line="240" w:lineRule="auto"/>
+        <w:rPr>
+          <w:rFonts w:ascii="Consolas" w:eastAsia="Times New Roman" w:hAnsi="Consolas" w:cs="Times New Roman"/>
+          <w:kern w:val="0"/>
+          <w:sz w:val="20"/>
+          <w:szCs w:val="20"/>
+          <w:lang w:eastAsia="uk-UA"/>
+          <w14:ligatures w14:val="none"/>
+        </w:rPr>
+      </w:pPr>
+      <w:r>
+        <w:rPr>
+          <w:rFonts w:ascii="Consolas" w:eastAsia="Times New Roman" w:hAnsi="Consolas" w:cs="Times New Roman"/>
+          <w:kern w:val="0"/>
+          <w:sz w:val="20"/>
+          <w:szCs w:val="20"/>
+          <w:lang w:eastAsia="uk-UA"/>
+          <w14:ligatures w14:val="none"/>
+        </w:rPr>
+        <w:t>all = xy;</w:t>
+      </w:r>
+    </w:p>
+    <w:p>
+      <w:pPr>
+        <w:spacing w:after="0" w:line="240" w:lineRule="auto"/>
+        <w:rPr>
+          <w:rFonts w:ascii="Consolas" w:eastAsia="Times New Roman" w:hAnsi="Consolas" w:cs="Times New Roman"/>
+          <w:kern w:val="0"/>
+          <w:sz w:val="20"/>
+          <w:szCs w:val="20"/>
+          <w:lang w:eastAsia="uk-UA"/>
+          <w14:ligatures w14:val="none"/>
+        </w:rPr>
+      </w:pPr>
+      <w:r>
+        <w:rPr>
+          <w:rFonts w:ascii="Consolas" w:eastAsia="Times New Roman" w:hAnsi="Consolas" w:cs="Times New Roman"/>
+          <w:kern w:val="0"/>
+          <w:sz w:val="20"/>
+          <w:szCs w:val="20"/>
+          <w:lang w:eastAsia="uk-UA"/>
+          <w14:ligatures w14:val="none"/>
+        </w:rPr>
+        <w:t>train = xy(trainIdx, :);</w:t>
+      </w:r>
+    </w:p>
+    <w:p>
+      <w:pPr>
+        <w:spacing w:after="0" w:line="240" w:lineRule="auto"/>
+        <w:rPr>
+          <w:rFonts w:ascii="Consolas" w:eastAsia="Times New Roman" w:hAnsi="Consolas" w:cs="Times New Roman"/>
+          <w:kern w:val="0"/>
+          <w:sz w:val="20"/>
+          <w:szCs w:val="20"/>
+          <w:lang w:eastAsia="uk-UA"/>
+          <w14:ligatures w14:val="none"/>
+        </w:rPr>
+      </w:pPr>
+      <w:r>
+        <w:rPr>
+          <w:rFonts w:ascii="Consolas" w:eastAsia="Times New Roman" w:hAnsi="Consolas" w:cs="Times New Roman"/>
+          <w:kern w:val="0"/>
+          <w:sz w:val="20"/>
+          <w:szCs w:val="20"/>
+          <w:lang w:eastAsia="uk-UA"/>
+          <w14:ligatures w14:val="none"/>
+        </w:rPr>
+        <w:t>test = xy(testIdx, :);</w:t>
+      </w:r>
+    </w:p>
+    <w:p>
+      <w:pPr>
+        <w:spacing w:after="0" w:line="240" w:lineRule="auto"/>
+        <w:rPr>
+          <w:rFonts w:ascii="Consolas" w:eastAsia="Times New Roman" w:hAnsi="Consolas" w:cs="Times New Roman"/>
+          <w:kern w:val="0"/>
+          <w:sz w:val="20"/>
+          <w:szCs w:val="20"/>
+          <w:lang w:eastAsia="uk-UA"/>
+          <w14:ligatures w14:val="none"/>
+        </w:rPr>
+      </w:pPr>
+    </w:p>
+    <w:p>
+      <w:pPr>
+        <w:spacing w:after="0" w:line="240" w:lineRule="auto"/>
+        <w:rPr>
+          <w:rFonts w:ascii="Consolas" w:eastAsia="Times New Roman" w:hAnsi="Consolas" w:cs="Times New Roman"/>
+          <w:kern w:val="0"/>
+          <w:sz w:val="20"/>
+          <w:szCs w:val="20"/>
+          <w:lang w:eastAsia="uk-UA"/>
+          <w14:ligatures w14:val="none"/>
+        </w:rPr>
+      </w:pPr>
+      <w:r>
+        <w:rPr>
+          <w:rFonts w:ascii="Consolas" w:eastAsia="Times New Roman" w:hAnsi="Consolas" w:cs="Times New Roman"/>
+          <w:kern w:val="0"/>
+          <w:sz w:val="20"/>
+          <w:szCs w:val="20"/>
+          <w:lang w:eastAsia="uk-UA"/>
+          <w14:ligatures w14:val="none"/>
+        </w:rPr>
+        <w:t>mean_all = mean(all);</w:t>
+      </w:r>
+    </w:p>
+    <w:p>
+      <w:pPr>
+        <w:spacing w:after="0" w:line="240" w:lineRule="auto"/>
+        <w:rPr>
+          <w:rFonts w:ascii="Consolas" w:eastAsia="Times New Roman" w:hAnsi="Consolas" w:cs="Times New Roman"/>
+          <w:kern w:val="0"/>
+          <w:sz w:val="20"/>
+          <w:szCs w:val="20"/>
+          <w:lang w:eastAsia="uk-UA"/>
+          <w14:ligatures w14:val="none"/>
+        </w:rPr>
+      </w:pPr>
+      <w:r>
+        <w:rPr>
+          <w:rFonts w:ascii="Consolas" w:eastAsia="Times New Roman" w:hAnsi="Consolas" w:cs="Times New Roman"/>
+          <w:kern w:val="0"/>
+          <w:sz w:val="20"/>
+          <w:szCs w:val="20"/>
+          <w:lang w:eastAsia="uk-UA"/>
+          <w14:ligatures w14:val="none"/>
+        </w:rPr>
+        <w:t>mean_train = mean(train);</w:t>
+      </w:r>
+    </w:p>
+    <w:p>
+      <w:pPr>
+        <w:spacing w:after="0" w:line="240" w:lineRule="auto"/>
+        <w:rPr>
+          <w:rFonts w:ascii="Consolas" w:eastAsia="Times New Roman" w:hAnsi="Consolas" w:cs="Times New Roman"/>
+          <w:kern w:val="0"/>
+          <w:sz w:val="20"/>
+          <w:szCs w:val="20"/>
+          <w:lang w:eastAsia="uk-UA"/>
+          <w14:ligatures w14:val="none"/>
+        </w:rPr>
+      </w:pPr>
+      <w:r>
+        <w:rPr>
+          <w:rFonts w:ascii="Consolas" w:eastAsia="Times New Roman" w:hAnsi="Consolas" w:cs="Times New Roman"/>
+          <w:kern w:val="0"/>
+          <w:sz w:val="20"/>
+          <w:szCs w:val="20"/>
+          <w:lang w:eastAsia="uk-UA"/>
+          <w14:ligatures w14:val="none"/>
+        </w:rPr>
+        <w:t>mean_test = mean(test);</w:t>
+      </w:r>
+    </w:p>
+    <w:p>
+      <w:pPr>
+        <w:spacing w:after="0" w:line="240" w:lineRule="auto"/>
+        <w:rPr>
+          <w:rFonts w:ascii="Consolas" w:eastAsia="Times New Roman" w:hAnsi="Consolas" w:cs="Times New Roman"/>
+          <w:kern w:val="0"/>
+          <w:sz w:val="20"/>
+          <w:szCs w:val="20"/>
+          <w:lang w:eastAsia="uk-UA"/>
+          <w14:ligatures w14:val="none"/>
+        </w:rPr>
+      </w:pPr>
+    </w:p>
+    <w:p>
+      <w:pPr>
+        <w:spacing w:after="0" w:line="240" w:lineRule="auto"/>
+        <w:rPr>
+          <w:rFonts w:ascii="Consolas" w:eastAsia="Times New Roman" w:hAnsi="Consolas" w:cs="Times New Roman"/>
+          <w:kern w:val="0"/>
+          <w:sz w:val="20"/>
+          <w:szCs w:val="20"/>
+          <w:lang w:eastAsia="uk-UA"/>
+          <w14:ligatures w14:val="none"/>
+        </w:rPr>
+      </w:pPr>
+      <w:r>
+        <w:rPr>
+          <w:rFonts w:ascii="Consolas" w:eastAsia="Times New Roman" w:hAnsi="Consolas" w:cs="Times New Roman"/>
+          <w:kern w:val="0"/>
+          <w:sz w:val="20"/>
+          <w:szCs w:val="20"/>
+          <w:lang w:eastAsia="uk-UA"/>
+          <w14:ligatures w14:val="none"/>
+        </w:rPr>
+        <w:t>std_all = std(all);</w:t>
+      </w:r>
+    </w:p>
+    <w:p>
+      <w:pPr>
+        <w:spacing w:after="0" w:line="240" w:lineRule="auto"/>
+        <w:rPr>
+          <w:rFonts w:ascii="Consolas" w:eastAsia="Times New Roman" w:hAnsi="Consolas" w:cs="Times New Roman"/>
+          <w:kern w:val="0"/>
+          <w:sz w:val="20"/>
+          <w:szCs w:val="20"/>
+          <w:lang w:eastAsia="uk-UA"/>
+          <w14:ligatures w14:val="none"/>
+        </w:rPr>
+      </w:pPr>
+      <w:r>
+        <w:rPr>
+          <w:rFonts w:ascii="Consolas" w:eastAsia="Times New Roman" w:hAnsi="Consolas" w:cs="Times New Roman"/>
+          <w:kern w:val="0"/>
+          <w:sz w:val="20"/>
+          <w:szCs w:val="20"/>
+          <w:lang w:eastAsia="uk-UA"/>
+          <w14:ligatures w14:val="none"/>
+        </w:rPr>
+        <w:t>std_train = std(train);</w:t>
+      </w:r>
+    </w:p>
+    <w:p>
+      <w:pPr>
+        <w:spacing w:after="0" w:line="240" w:lineRule="auto"/>
+        <w:rPr>
+          <w:rFonts w:ascii="Consolas" w:eastAsia="Times New Roman" w:hAnsi="Consolas" w:cs="Times New Roman"/>
+          <w:kern w:val="0"/>
+          <w:sz w:val="20"/>
+          <w:szCs w:val="20"/>
+          <w:lang w:eastAsia="uk-UA"/>
+          <w14:ligatures w14:val="none"/>
+        </w:rPr>
+      </w:pPr>
+      <w:r>
+        <w:rPr>
+          <w:rFonts w:ascii="Consolas" w:eastAsia="Times New Roman" w:hAnsi="Consolas" w:cs="Times New Roman"/>
+          <w:kern w:val="0"/>
+          <w:sz w:val="20"/>
+          <w:szCs w:val="20"/>
+          <w:lang w:eastAsia="uk-UA"/>
+          <w14:ligatures w14:val="none"/>
+        </w:rPr>
+        <w:t>std_test = std(test);</w:t>
+      </w:r>
+    </w:p>
+    <w:p>
+      <w:pPr>
+        <w:spacing w:after="0" w:line="240" w:lineRule="auto"/>
+        <w:rPr>
+          <w:rFonts w:ascii="Consolas" w:eastAsia="Times New Roman" w:hAnsi="Consolas" w:cs="Times New Roman"/>
+          <w:kern w:val="0"/>
+          <w:sz w:val="20"/>
+          <w:szCs w:val="20"/>
+          <w:lang w:eastAsia="uk-UA"/>
+          <w14:ligatures w14:val="none"/>
+        </w:rPr>
+      </w:pPr>
+    </w:p>
+    <w:p>
+      <w:pPr>
+        <w:spacing w:after="0" w:line="240" w:lineRule="auto"/>
+        <w:rPr>
+          <w:rFonts w:ascii="Consolas" w:eastAsia="Times New Roman" w:hAnsi="Consolas" w:cs="Times New Roman"/>
+          <w:kern w:val="0"/>
+          <w:sz w:val="20"/>
+          <w:szCs w:val="20"/>
+          <w:lang w:eastAsia="uk-UA"/>
+          <w14:ligatures w14:val="none"/>
+        </w:rPr>
+      </w:pPr>
+      <w:r>
+        <w:rPr>
+          <w:rFonts w:ascii="Consolas" w:eastAsia="Times New Roman" w:hAnsi="Consolas" w:cs="Times New Roman"/>
+          <w:kern w:val="0"/>
+          <w:sz w:val="20"/>
+          <w:szCs w:val="20"/>
+          <w:lang w:eastAsia="uk-UA"/>
+          <w14:ligatures w14:val="none"/>
+        </w:rPr>
+        <w:t>min_all = min(all);</w:t>
+      </w:r>
+    </w:p>
+    <w:p>
+      <w:pPr>
+        <w:spacing w:after="0" w:line="240" w:lineRule="auto"/>
+        <w:rPr>
+          <w:rFonts w:ascii="Consolas" w:eastAsia="Times New Roman" w:hAnsi="Consolas" w:cs="Times New Roman"/>
+          <w:kern w:val="0"/>
+          <w:sz w:val="20"/>
+          <w:szCs w:val="20"/>
+          <w:lang w:eastAsia="uk-UA"/>
+          <w14:ligatures w14:val="none"/>
+        </w:rPr>
+      </w:pPr>
+      <w:r>
+        <w:rPr>
+          <w:rFonts w:ascii="Consolas" w:eastAsia="Times New Roman" w:hAnsi="Consolas" w:cs="Times New Roman"/>
+          <w:kern w:val="0"/>
+          <w:sz w:val="20"/>
+          <w:szCs w:val="20"/>
+          <w:lang w:eastAsia="uk-UA"/>
+          <w14:ligatures w14:val="none"/>
+        </w:rPr>
+        <w:t>min_train = min(train);</w:t>
+      </w:r>
+    </w:p>
+    <w:p>
+      <w:pPr>
+        <w:spacing w:after="0" w:line="240" w:lineRule="auto"/>
+        <w:rPr>
+          <w:rFonts w:ascii="Consolas" w:eastAsia="Times New Roman" w:hAnsi="Consolas" w:cs="Times New Roman"/>
+          <w:kern w:val="0"/>
+          <w:sz w:val="20"/>
+          <w:szCs w:val="20"/>
+          <w:lang w:eastAsia="uk-UA"/>
+          <w14:ligatures w14:val="none"/>
+        </w:rPr>
+      </w:pPr>
+      <w:r>
+        <w:rPr>
+          <w:rFonts w:ascii="Consolas" w:eastAsia="Times New Roman" w:hAnsi="Consolas" w:cs="Times New Roman"/>
+          <w:kern w:val="0"/>
+          <w:sz w:val="20"/>
+          <w:szCs w:val="20"/>
+          <w:lang w:eastAsia="uk-UA"/>
+          <w14:ligatures w14:val="none"/>
+        </w:rPr>
+        <w:t>min_test = min(test);</w:t>
+      </w:r>
+    </w:p>
+    <w:p>
+      <w:pPr>
+        <w:spacing w:after="0" w:line="240" w:lineRule="auto"/>
+        <w:rPr>
+          <w:rFonts w:ascii="Consolas" w:eastAsia="Times New Roman" w:hAnsi="Consolas" w:cs="Times New Roman"/>
+          <w:kern w:val="0"/>
+          <w:sz w:val="20"/>
+          <w:szCs w:val="20"/>
+          <w:lang w:eastAsia="uk-UA"/>
+          <w14:ligatures w14:val="none"/>
+        </w:rPr>
+      </w:pPr>
+    </w:p>
+    <w:p>
+      <w:pPr>
+        <w:spacing w:after="0" w:line="240" w:lineRule="auto"/>
+        <w:rPr>
+          <w:rFonts w:ascii="Consolas" w:eastAsia="Times New Roman" w:hAnsi="Consolas" w:cs="Times New Roman"/>
+          <w:kern w:val="0"/>
+          <w:sz w:val="20"/>
+          <w:szCs w:val="20"/>
+          <w:lang w:eastAsia="uk-UA"/>
+          <w14:ligatures w14:val="none"/>
+        </w:rPr>
+      </w:pPr>
+      <w:r>
+        <w:rPr>
+          <w:rFonts w:ascii="Consolas" w:eastAsia="Times New Roman" w:hAnsi="Consolas" w:cs="Times New Roman"/>
+          <w:kern w:val="0"/>
+          <w:sz w:val="20"/>
+          <w:szCs w:val="20"/>
+          <w:lang w:eastAsia="uk-UA"/>
+          <w14:ligatures w14:val="none"/>
+        </w:rPr>
+        <w:t>max_all = max(all);</w:t>
+      </w:r>
+    </w:p>
+    <w:p>
+      <w:pPr>
+        <w:spacing w:after="0" w:line="240" w:lineRule="auto"/>
+        <w:rPr>
+          <w:rFonts w:ascii="Consolas" w:eastAsia="Times New Roman" w:hAnsi="Consolas" w:cs="Times New Roman"/>
+          <w:kern w:val="0"/>
+          <w:sz w:val="20"/>
+          <w:szCs w:val="20"/>
+          <w:lang w:eastAsia="uk-UA"/>
+          <w14:ligatures w14:val="none"/>
+        </w:rPr>
+      </w:pPr>
+      <w:r>
+        <w:rPr>
+          <w:rFonts w:ascii="Consolas" w:eastAsia="Times New Roman" w:hAnsi="Consolas" w:cs="Times New Roman"/>
+          <w:kern w:val="0"/>
+          <w:sz w:val="20"/>
+          <w:szCs w:val="20"/>
+          <w:lang w:eastAsia="uk-UA"/>
+          <w14:ligatures w14:val="none"/>
+        </w:rPr>
+        <w:t>max_train = max(train);</w:t>
+      </w:r>
+    </w:p>
+    <w:p>
+      <w:pPr>
+        <w:spacing w:after="0" w:line="240" w:lineRule="auto"/>
+        <w:rPr>
+          <w:rFonts w:ascii="Consolas" w:eastAsia="Times New Roman" w:hAnsi="Consolas" w:cs="Times New Roman"/>
+          <w:kern w:val="0"/>
+          <w:sz w:val="20"/>
+          <w:szCs w:val="20"/>
+          <w:lang w:eastAsia="uk-UA"/>
+          <w14:ligatures w14:val="none"/>
+        </w:rPr>
+      </w:pPr>
+      <w:r>
+        <w:rPr>
+          <w:rFonts w:ascii="Consolas" w:eastAsia="Times New Roman" w:hAnsi="Consolas" w:cs="Times New Roman"/>
+          <w:kern w:val="0"/>
+          <w:sz w:val="20"/>
+          <w:szCs w:val="20"/>
+          <w:lang w:eastAsia="uk-UA"/>
+          <w14:ligatures w14:val="none"/>
+        </w:rPr>
+        <w:t>max_test = max(test);</w:t>
+      </w:r>
+    </w:p>
+    <w:p>
+      <w:pPr>
+        <w:spacing w:after="0" w:line="240" w:lineRule="auto"/>
+        <w:rPr>
+          <w:rFonts w:ascii="Consolas" w:eastAsia="Times New Roman" w:hAnsi="Consolas" w:cs="Times New Roman"/>
+          <w:kern w:val="0"/>
+          <w:sz w:val="20"/>
+          <w:szCs w:val="20"/>
+          <w:lang w:eastAsia="uk-UA"/>
+          <w14:ligatures w14:val="none"/>
+        </w:rPr>
+      </w:pPr>
+    </w:p>
+    <w:p>
+      <w:pPr>
+        <w:spacing w:after="0" w:line="240" w:lineRule="auto"/>
+        <w:rPr>
+          <w:rFonts w:ascii="Consolas" w:eastAsia="Times New Roman" w:hAnsi="Consolas" w:cs="Times New Roman"/>
+          <w:kern w:val="0"/>
+          <w:sz w:val="20"/>
+          <w:szCs w:val="20"/>
+          <w:lang w:eastAsia="uk-UA"/>
+          <w14:ligatures w14:val="none"/>
+        </w:rPr>
+      </w:pPr>
+      <w:r>
+        <w:rPr>
+          <w:rFonts w:ascii="Consolas" w:eastAsia="Times New Roman" w:hAnsi="Consolas" w:cs="Times New Roman"/>
+          <w:kern w:val="0"/>
+          <w:sz w:val="20"/>
+          <w:szCs w:val="20"/>
+          <w:lang w:eastAsia="uk-UA"/>
+          <w14:ligatures w14:val="none"/>
+        </w:rPr>
+        <w:t>rowNames = {</w:t>
+      </w:r>
+      <w:r>
+        <w:rPr>
+          <w:rFonts w:ascii="Consolas" w:eastAsia="Times New Roman" w:hAnsi="Consolas" w:cs="Times New Roman"/>
+          <w:color w:val="A709F5"/>
+          <w:kern w:val="0"/>
+          <w:sz w:val="20"/>
+          <w:szCs w:val="20"/>
+          <w:lang w:eastAsia="uk-UA"/>
+          <w14:ligatures w14:val="none"/>
+        </w:rPr>
+        <w:t>'Mean'</w:t>
+      </w:r>
+      <w:r>
+        <w:rPr>
+          <w:rFonts w:ascii="Consolas" w:eastAsia="Times New Roman" w:hAnsi="Consolas" w:cs="Times New Roman"/>
+          <w:kern w:val="0"/>
+          <w:sz w:val="20"/>
+          <w:szCs w:val="20"/>
+          <w:lang w:eastAsia="uk-UA"/>
+          <w14:ligatures w14:val="none"/>
+        </w:rPr>
+        <w:t xml:space="preserve">, </w:t>
+      </w:r>
+      <w:r>
+        <w:rPr>
+          <w:rFonts w:ascii="Consolas" w:eastAsia="Times New Roman" w:hAnsi="Consolas" w:cs="Times New Roman"/>
+          <w:color w:val="A709F5"/>
+          <w:kern w:val="0"/>
+          <w:sz w:val="20"/>
+          <w:szCs w:val="20"/>
+          <w:lang w:eastAsia="uk-UA"/>
+          <w14:ligatures w14:val="none"/>
+        </w:rPr>
+        <w:t>'Std'</w:t>
+      </w:r>
+      <w:r>
+        <w:rPr>
+          <w:rFonts w:ascii="Consolas" w:eastAsia="Times New Roman" w:hAnsi="Consolas" w:cs="Times New Roman"/>
+          <w:kern w:val="0"/>
+          <w:sz w:val="20"/>
+          <w:szCs w:val="20"/>
+          <w:lang w:eastAsia="uk-UA"/>
+          <w14:ligatures w14:val="none"/>
+        </w:rPr>
+        <w:t xml:space="preserve">, </w:t>
+      </w:r>
+      <w:r>
+        <w:rPr>
+          <w:rFonts w:ascii="Consolas" w:eastAsia="Times New Roman" w:hAnsi="Consolas" w:cs="Times New Roman"/>
+          <w:color w:val="A709F5"/>
+          <w:kern w:val="0"/>
+          <w:sz w:val="20"/>
+          <w:szCs w:val="20"/>
+          <w:lang w:eastAsia="uk-UA"/>
+          <w14:ligatures w14:val="none"/>
+        </w:rPr>
+        <w:t>'Min'</w:t>
+      </w:r>
+      <w:r>
+        <w:rPr>
+          <w:rFonts w:ascii="Consolas" w:eastAsia="Times New Roman" w:hAnsi="Consolas" w:cs="Times New Roman"/>
+          <w:kern w:val="0"/>
+          <w:sz w:val="20"/>
+          <w:szCs w:val="20"/>
+          <w:lang w:eastAsia="uk-UA"/>
+          <w14:ligatures w14:val="none"/>
+        </w:rPr>
+        <w:t xml:space="preserve">, </w:t>
+      </w:r>
+      <w:r>
+        <w:rPr>
+          <w:rFonts w:ascii="Consolas" w:eastAsia="Times New Roman" w:hAnsi="Consolas" w:cs="Times New Roman"/>
+          <w:color w:val="A709F5"/>
+          <w:kern w:val="0"/>
+          <w:sz w:val="20"/>
+          <w:szCs w:val="20"/>
+          <w:lang w:eastAsia="uk-UA"/>
+          <w14:ligatures w14:val="none"/>
+        </w:rPr>
+        <w:t>'Max'</w:t>
+      </w:r>
+      <w:r>
+        <w:rPr>
+          <w:rFonts w:ascii="Consolas" w:eastAsia="Times New Roman" w:hAnsi="Consolas" w:cs="Times New Roman"/>
+          <w:kern w:val="0"/>
+          <w:sz w:val="20"/>
+          <w:szCs w:val="20"/>
+          <w:lang w:eastAsia="uk-UA"/>
+          <w14:ligatures w14:val="none"/>
+        </w:rPr>
+        <w:t>};</w:t>
+      </w:r>
+    </w:p>
+    <w:p>
+      <w:pPr>
+        <w:spacing w:after="0" w:line="240" w:lineRule="auto"/>
+        <w:rPr>
+          <w:rFonts w:ascii="Consolas" w:eastAsia="Times New Roman" w:hAnsi="Consolas" w:cs="Times New Roman"/>
+          <w:kern w:val="0"/>
+          <w:sz w:val="20"/>
+          <w:szCs w:val="20"/>
+          <w:lang w:eastAsia="uk-UA"/>
+          <w14:ligatures w14:val="none"/>
+        </w:rPr>
+      </w:pPr>
+    </w:p>
+    <w:p>
+      <w:pPr>
+        <w:spacing w:after="0" w:line="240" w:lineRule="auto"/>
+        <w:rPr>
+          <w:rFonts w:ascii="Consolas" w:eastAsia="Times New Roman" w:hAnsi="Consolas" w:cs="Times New Roman"/>
+          <w:kern w:val="0"/>
+          <w:sz w:val="20"/>
+          <w:szCs w:val="20"/>
+          <w:lang w:eastAsia="uk-UA"/>
+          <w14:ligatures w14:val="none"/>
+        </w:rPr>
+      </w:pPr>
+      <w:r>
+        <w:rPr>
+          <w:rFonts w:ascii="Consolas" w:eastAsia="Times New Roman" w:hAnsi="Consolas" w:cs="Times New Roman"/>
+          <w:kern w:val="0"/>
+          <w:sz w:val="20"/>
+          <w:szCs w:val="20"/>
+          <w:lang w:eastAsia="uk-UA"/>
+          <w14:ligatures w14:val="none"/>
+        </w:rPr>
+        <w:t xml:space="preserve">stats_x1 = array2table([mean_all(1); std_all(1); min_all(1); max_all(1)], </w:t>
+      </w:r>
+      <w:r>
+        <w:rPr>
+          <w:rFonts w:ascii="Consolas" w:eastAsia="Times New Roman" w:hAnsi="Consolas" w:cs="Times New Roman"/>
+          <w:color w:val="0E00FF"/>
+          <w:kern w:val="0"/>
+          <w:sz w:val="20"/>
+          <w:szCs w:val="20"/>
+          <w:lang w:eastAsia="uk-UA"/>
+          <w14:ligatures w14:val="none"/>
+        </w:rPr>
+        <w:t>...</w:t>
+      </w:r>
+    </w:p>
+    <w:p>
+      <w:pPr>
+        <w:spacing w:after="0" w:line="240" w:lineRule="auto"/>
+        <w:rPr>
+          <w:rFonts w:ascii="Consolas" w:eastAsia="Times New Roman" w:hAnsi="Consolas" w:cs="Times New Roman"/>
+          <w:kern w:val="0"/>
+          <w:sz w:val="20"/>
+          <w:szCs w:val="20"/>
+          <w:lang w:eastAsia="uk-UA"/>
+          <w14:ligatures w14:val="none"/>
+        </w:rPr>
+      </w:pPr>
+      <w:r>
+        <w:rPr>
+          <w:rFonts w:ascii="Consolas" w:eastAsia="Times New Roman" w:hAnsi="Consolas" w:cs="Times New Roman"/>
+          <w:kern w:val="0"/>
+          <w:sz w:val="20"/>
+          <w:szCs w:val="20"/>
+          <w:lang w:eastAsia="uk-UA"/>
+          <w14:ligatures w14:val="none"/>
+        </w:rPr>
+        <w:t xml:space="preserve">    </w:t>
+      </w:r>
+      <w:r>
+        <w:rPr>
+          <w:rFonts w:ascii="Consolas" w:eastAsia="Times New Roman" w:hAnsi="Consolas" w:cs="Times New Roman"/>
+          <w:color w:val="A709F5"/>
+          <w:kern w:val="0"/>
+          <w:sz w:val="20"/>
+          <w:szCs w:val="20"/>
+          <w:lang w:eastAsia="uk-UA"/>
+          <w14:ligatures w14:val="none"/>
+        </w:rPr>
+        <w:t>'RowNames'</w:t>
+      </w:r>
+      <w:r>
+        <w:rPr>
+          <w:rFonts w:ascii="Consolas" w:eastAsia="Times New Roman" w:hAnsi="Consolas" w:cs="Times New Roman"/>
+          <w:kern w:val="0"/>
+          <w:sz w:val="20"/>
+          <w:szCs w:val="20"/>
+          <w:lang w:eastAsia="uk-UA"/>
+          <w14:ligatures w14:val="none"/>
+        </w:rPr>
+        <w:t xml:space="preserve">, rowNames, </w:t>
+      </w:r>
+      <w:r>
+        <w:rPr>
+          <w:rFonts w:ascii="Consolas" w:eastAsia="Times New Roman" w:hAnsi="Consolas" w:cs="Times New Roman"/>
+          <w:color w:val="0E00FF"/>
+          <w:kern w:val="0"/>
+          <w:sz w:val="20"/>
+          <w:szCs w:val="20"/>
+          <w:lang w:eastAsia="uk-UA"/>
+          <w14:ligatures w14:val="none"/>
+        </w:rPr>
+        <w:t>...</w:t>
+      </w:r>
+    </w:p>
+    <w:p>
+      <w:pPr>
+        <w:spacing w:after="0" w:line="240" w:lineRule="auto"/>
+        <w:rPr>
+          <w:rFonts w:ascii="Consolas" w:eastAsia="Times New Roman" w:hAnsi="Consolas" w:cs="Times New Roman"/>
+          <w:kern w:val="0"/>
+          <w:sz w:val="20"/>
+          <w:szCs w:val="20"/>
+          <w:lang w:eastAsia="uk-UA"/>
+          <w14:ligatures w14:val="none"/>
+        </w:rPr>
+      </w:pPr>
+      <w:r>
+        <w:rPr>
+          <w:rFonts w:ascii="Consolas" w:eastAsia="Times New Roman" w:hAnsi="Consolas" w:cs="Times New Roman"/>
+          <w:kern w:val="0"/>
+          <w:sz w:val="20"/>
+          <w:szCs w:val="20"/>
+          <w:lang w:eastAsia="uk-UA"/>
+          <w14:ligatures w14:val="none"/>
+        </w:rPr>
+        <w:t xml:space="preserve">    </w:t>
+      </w:r>
+      <w:r>
+        <w:rPr>
+          <w:rFonts w:ascii="Consolas" w:eastAsia="Times New Roman" w:hAnsi="Consolas" w:cs="Times New Roman"/>
+          <w:color w:val="A709F5"/>
+          <w:kern w:val="0"/>
+          <w:sz w:val="20"/>
+          <w:szCs w:val="20"/>
+          <w:lang w:eastAsia="uk-UA"/>
+          <w14:ligatures w14:val="none"/>
+        </w:rPr>
+        <w:t>'VariableNames'</w:t>
+      </w:r>
+      <w:r>
+        <w:rPr>
+          <w:rFonts w:ascii="Consolas" w:eastAsia="Times New Roman" w:hAnsi="Consolas" w:cs="Times New Roman"/>
+          <w:kern w:val="0"/>
+          <w:sz w:val="20"/>
+          <w:szCs w:val="20"/>
+          <w:lang w:eastAsia="uk-UA"/>
+          <w14:ligatures w14:val="none"/>
+        </w:rPr>
+        <w:t>, {</w:t>
+      </w:r>
+      <w:r>
+        <w:rPr>
+          <w:rFonts w:ascii="Consolas" w:eastAsia="Times New Roman" w:hAnsi="Consolas" w:cs="Times New Roman"/>
+          <w:color w:val="A709F5"/>
+          <w:kern w:val="0"/>
+          <w:sz w:val="20"/>
+          <w:szCs w:val="20"/>
+          <w:lang w:eastAsia="uk-UA"/>
+          <w14:ligatures w14:val="none"/>
+        </w:rPr>
+        <w:t>'All'</w:t>
+      </w:r>
+      <w:r>
+        <w:rPr>
+          <w:rFonts w:ascii="Consolas" w:eastAsia="Times New Roman" w:hAnsi="Consolas" w:cs="Times New Roman"/>
+          <w:kern w:val="0"/>
+          <w:sz w:val="20"/>
+          <w:szCs w:val="20"/>
+          <w:lang w:eastAsia="uk-UA"/>
+          <w14:ligatures w14:val="none"/>
+        </w:rPr>
+        <w:t>});</w:t>
+      </w:r>
+    </w:p>
+    <w:p>
+      <w:pPr>
+        <w:spacing w:after="0" w:line="240" w:lineRule="auto"/>
+        <w:rPr>
+          <w:rFonts w:ascii="Consolas" w:eastAsia="Times New Roman" w:hAnsi="Consolas" w:cs="Times New Roman"/>
+          <w:kern w:val="0"/>
+          <w:sz w:val="20"/>
+          <w:szCs w:val="20"/>
+          <w:lang w:eastAsia="uk-UA"/>
+          <w14:ligatures w14:val="none"/>
+        </w:rPr>
+      </w:pPr>
+      <w:r>
+        <w:rPr>
+          <w:rFonts w:ascii="Consolas" w:eastAsia="Times New Roman" w:hAnsi="Consolas" w:cs="Times New Roman"/>
+          <w:kern w:val="0"/>
+          <w:sz w:val="20"/>
+          <w:szCs w:val="20"/>
+          <w:lang w:eastAsia="uk-UA"/>
+          <w14:ligatures w14:val="none"/>
+        </w:rPr>
+        <w:t>stats_x1.Train = [mean_train(1); std_train(1); min_train(1); max_train(1)];</w:t>
+      </w:r>
+    </w:p>
+    <w:p>
+      <w:pPr>
+        <w:spacing w:after="0" w:line="240" w:lineRule="auto"/>
+        <w:rPr>
+          <w:rFonts w:ascii="Consolas" w:eastAsia="Times New Roman" w:hAnsi="Consolas" w:cs="Times New Roman"/>
+          <w:kern w:val="0"/>
+          <w:sz w:val="20"/>
+          <w:szCs w:val="20"/>
+          <w:lang w:eastAsia="uk-UA"/>
+          <w14:ligatures w14:val="none"/>
+        </w:rPr>
+      </w:pPr>
+      <w:r>
+        <w:rPr>
+          <w:rFonts w:ascii="Consolas" w:eastAsia="Times New Roman" w:hAnsi="Consolas" w:cs="Times New Roman"/>
+          <w:kern w:val="0"/>
+          <w:sz w:val="20"/>
+          <w:szCs w:val="20"/>
+          <w:lang w:eastAsia="uk-UA"/>
+          <w14:ligatures w14:val="none"/>
+        </w:rPr>
+        <w:t>stats_x1.Test = [mean_test(1); std_test(1); min_test(1); max_test(1)];</w:t>
+      </w:r>
+    </w:p>
+    <w:p>
+      <w:pPr>
+        <w:spacing w:after="0" w:line="240" w:lineRule="auto"/>
+        <w:rPr>
+          <w:rFonts w:ascii="Consolas" w:eastAsia="Times New Roman" w:hAnsi="Consolas" w:cs="Times New Roman"/>
+          <w:kern w:val="0"/>
+          <w:sz w:val="20"/>
+          <w:szCs w:val="20"/>
+          <w:lang w:eastAsia="uk-UA"/>
+          <w14:ligatures w14:val="none"/>
+        </w:rPr>
+      </w:pPr>
+    </w:p>
+    <w:p>
+      <w:pPr>
+        <w:spacing w:after="0" w:line="240" w:lineRule="auto"/>
+        <w:rPr>
+          <w:rFonts w:ascii="Consolas" w:eastAsia="Times New Roman" w:hAnsi="Consolas" w:cs="Times New Roman"/>
+          <w:kern w:val="0"/>
+          <w:sz w:val="20"/>
+          <w:szCs w:val="20"/>
+          <w:lang w:eastAsia="uk-UA"/>
+          <w14:ligatures w14:val="none"/>
+        </w:rPr>
+      </w:pPr>
+      <w:r>
+        <w:rPr>
+          <w:rFonts w:ascii="Consolas" w:eastAsia="Times New Roman" w:hAnsi="Consolas" w:cs="Times New Roman"/>
+          <w:kern w:val="0"/>
+          <w:sz w:val="20"/>
+          <w:szCs w:val="20"/>
+          <w:lang w:eastAsia="uk-UA"/>
+          <w14:ligatures w14:val="none"/>
+        </w:rPr>
+        <w:t xml:space="preserve">stats_x2 = array2table([mean_all(2); std_all(2); min_all(2); max_all(2)], </w:t>
+      </w:r>
+      <w:r>
+        <w:rPr>
+          <w:rFonts w:ascii="Consolas" w:eastAsia="Times New Roman" w:hAnsi="Consolas" w:cs="Times New Roman"/>
+          <w:color w:val="0E00FF"/>
+          <w:kern w:val="0"/>
+          <w:sz w:val="20"/>
+          <w:szCs w:val="20"/>
+          <w:lang w:eastAsia="uk-UA"/>
+          <w14:ligatures w14:val="none"/>
+        </w:rPr>
+        <w:t>...</w:t>
+      </w:r>
+    </w:p>
+    <w:p>
+      <w:pPr>
+        <w:spacing w:after="0" w:line="240" w:lineRule="auto"/>
+        <w:rPr>
+          <w:rFonts w:ascii="Consolas" w:eastAsia="Times New Roman" w:hAnsi="Consolas" w:cs="Times New Roman"/>
+          <w:kern w:val="0"/>
+          <w:sz w:val="20"/>
+          <w:szCs w:val="20"/>
+          <w:lang w:eastAsia="uk-UA"/>
+          <w14:ligatures w14:val="none"/>
+        </w:rPr>
+      </w:pPr>
+      <w:r>
+        <w:rPr>
+          <w:rFonts w:ascii="Consolas" w:eastAsia="Times New Roman" w:hAnsi="Consolas" w:cs="Times New Roman"/>
+          <w:kern w:val="0"/>
+          <w:sz w:val="20"/>
+          <w:szCs w:val="20"/>
+          <w:lang w:eastAsia="uk-UA"/>
+          <w14:ligatures w14:val="none"/>
+        </w:rPr>
+        <w:t xml:space="preserve">    </w:t>
+      </w:r>
+      <w:r>
+        <w:rPr>
+          <w:rFonts w:ascii="Consolas" w:eastAsia="Times New Roman" w:hAnsi="Consolas" w:cs="Times New Roman"/>
+          <w:color w:val="A709F5"/>
+          <w:kern w:val="0"/>
+          <w:sz w:val="20"/>
+          <w:szCs w:val="20"/>
+          <w:lang w:eastAsia="uk-UA"/>
+          <w14:ligatures w14:val="none"/>
+        </w:rPr>
+        <w:t>'RowNames'</w:t>
+      </w:r>
+      <w:r>
+        <w:rPr>
+          <w:rFonts w:ascii="Consolas" w:eastAsia="Times New Roman" w:hAnsi="Consolas" w:cs="Times New Roman"/>
+          <w:kern w:val="0"/>
+          <w:sz w:val="20"/>
+          <w:szCs w:val="20"/>
+          <w:lang w:eastAsia="uk-UA"/>
+          <w14:ligatures w14:val="none"/>
+        </w:rPr>
+        <w:t xml:space="preserve">, rowNames, </w:t>
+      </w:r>
+      <w:r>
+        <w:rPr>
+          <w:rFonts w:ascii="Consolas" w:eastAsia="Times New Roman" w:hAnsi="Consolas" w:cs="Times New Roman"/>
+          <w:color w:val="0E00FF"/>
+          <w:kern w:val="0"/>
+          <w:sz w:val="20"/>
+          <w:szCs w:val="20"/>
+          <w:lang w:eastAsia="uk-UA"/>
+          <w14:ligatures w14:val="none"/>
+        </w:rPr>
+        <w:t>...</w:t>
+      </w:r>
+    </w:p>
+    <w:p>
+      <w:pPr>
+        <w:spacing w:after="0" w:line="240" w:lineRule="auto"/>
+        <w:rPr>
+          <w:rFonts w:ascii="Consolas" w:eastAsia="Times New Roman" w:hAnsi="Consolas" w:cs="Times New Roman"/>
+          <w:kern w:val="0"/>
+          <w:sz w:val="20"/>
+          <w:szCs w:val="20"/>
+          <w:lang w:eastAsia="uk-UA"/>
+          <w14:ligatures w14:val="none"/>
+        </w:rPr>
+      </w:pPr>
+      <w:r>
+        <w:rPr>
+          <w:rFonts w:ascii="Consolas" w:eastAsia="Times New Roman" w:hAnsi="Consolas" w:cs="Times New Roman"/>
+          <w:kern w:val="0"/>
+          <w:sz w:val="20"/>
+          <w:szCs w:val="20"/>
+          <w:lang w:eastAsia="uk-UA"/>
+          <w14:ligatures w14:val="none"/>
+        </w:rPr>
+        <w:t xml:space="preserve">    </w:t>
+      </w:r>
+      <w:r>
+        <w:rPr>
+          <w:rFonts w:ascii="Consolas" w:eastAsia="Times New Roman" w:hAnsi="Consolas" w:cs="Times New Roman"/>
+          <w:color w:val="A709F5"/>
+          <w:kern w:val="0"/>
+          <w:sz w:val="20"/>
+          <w:szCs w:val="20"/>
+          <w:lang w:eastAsia="uk-UA"/>
+          <w14:ligatures w14:val="none"/>
+        </w:rPr>
+        <w:t>'VariableNames'</w:t>
+      </w:r>
+      <w:r>
+        <w:rPr>
+          <w:rFonts w:ascii="Consolas" w:eastAsia="Times New Roman" w:hAnsi="Consolas" w:cs="Times New Roman"/>
+          <w:kern w:val="0"/>
+          <w:sz w:val="20"/>
+          <w:szCs w:val="20"/>
+          <w:lang w:eastAsia="uk-UA"/>
+          <w14:ligatures w14:val="none"/>
+        </w:rPr>
+        <w:t>, {</w:t>
+      </w:r>
+      <w:r>
+        <w:rPr>
+          <w:rFonts w:ascii="Consolas" w:eastAsia="Times New Roman" w:hAnsi="Consolas" w:cs="Times New Roman"/>
+          <w:color w:val="A709F5"/>
+          <w:kern w:val="0"/>
+          <w:sz w:val="20"/>
+          <w:szCs w:val="20"/>
+          <w:lang w:eastAsia="uk-UA"/>
+          <w14:ligatures w14:val="none"/>
+        </w:rPr>
+        <w:t>'All'</w:t>
+      </w:r>
+      <w:r>
+        <w:rPr>
+          <w:rFonts w:ascii="Consolas" w:eastAsia="Times New Roman" w:hAnsi="Consolas" w:cs="Times New Roman"/>
+          <w:kern w:val="0"/>
+          <w:sz w:val="20"/>
+          <w:szCs w:val="20"/>
+          <w:lang w:eastAsia="uk-UA"/>
+          <w14:ligatures w14:val="none"/>
+        </w:rPr>
+        <w:t>});</w:t>
+      </w:r>
+    </w:p>
+    <w:p>
+      <w:pPr>
+        <w:spacing w:after="0" w:line="240" w:lineRule="auto"/>
+        <w:rPr>
+          <w:rFonts w:ascii="Consolas" w:eastAsia="Times New Roman" w:hAnsi="Consolas" w:cs="Times New Roman"/>
+          <w:kern w:val="0"/>
+          <w:sz w:val="20"/>
+          <w:szCs w:val="20"/>
+          <w:lang w:eastAsia="uk-UA"/>
+          <w14:ligatures w14:val="none"/>
+        </w:rPr>
+      </w:pPr>
+      <w:r>
+        <w:rPr>
+          <w:rFonts w:ascii="Consolas" w:eastAsia="Times New Roman" w:hAnsi="Consolas" w:cs="Times New Roman"/>
+          <w:kern w:val="0"/>
+          <w:sz w:val="20"/>
+          <w:szCs w:val="20"/>
+          <w:lang w:eastAsia="uk-UA"/>
+          <w14:ligatures w14:val="none"/>
+        </w:rPr>
+        <w:t>stats_x2.Train = [mean_train(2); std_train(2); min_train(2); max_train(2)];</w:t>
+      </w:r>
+    </w:p>
+    <w:p>
+      <w:pPr>
+        <w:spacing w:after="0" w:line="240" w:lineRule="auto"/>
+        <w:rPr>
+          <w:rFonts w:ascii="Consolas" w:eastAsia="Times New Roman" w:hAnsi="Consolas" w:cs="Times New Roman"/>
+          <w:kern w:val="0"/>
+          <w:sz w:val="20"/>
+          <w:szCs w:val="20"/>
+          <w:lang w:eastAsia="uk-UA"/>
+          <w14:ligatures w14:val="none"/>
+        </w:rPr>
+      </w:pPr>
+      <w:r>
+        <w:rPr>
+          <w:rFonts w:ascii="Consolas" w:eastAsia="Times New Roman" w:hAnsi="Consolas" w:cs="Times New Roman"/>
+          <w:kern w:val="0"/>
+          <w:sz w:val="20"/>
+          <w:szCs w:val="20"/>
+          <w:lang w:eastAsia="uk-UA"/>
+          <w14:ligatures w14:val="none"/>
+        </w:rPr>
+        <w:t>stats_x2.Test = [mean_test(2); std_test(2); min_test(2); max_test(2)];</w:t>
+      </w:r>
+    </w:p>
+    <w:p>
+      <w:pPr>
+        <w:spacing w:after="0" w:line="240" w:lineRule="auto"/>
+        <w:rPr>
+          <w:rFonts w:ascii="Consolas" w:eastAsia="Times New Roman" w:hAnsi="Consolas" w:cs="Times New Roman"/>
+          <w:kern w:val="0"/>
+          <w:sz w:val="20"/>
+          <w:szCs w:val="20"/>
+          <w:lang w:eastAsia="uk-UA"/>
+          <w14:ligatures w14:val="none"/>
+        </w:rPr>
+      </w:pPr>
+    </w:p>
+    <w:p>
+      <w:pPr>
+        <w:spacing w:after="0" w:line="240" w:lineRule="auto"/>
+        <w:rPr>
+          <w:rFonts w:ascii="Consolas" w:eastAsia="Times New Roman" w:hAnsi="Consolas" w:cs="Times New Roman"/>
+          <w:kern w:val="0"/>
+          <w:sz w:val="20"/>
+          <w:szCs w:val="20"/>
+          <w:lang w:eastAsia="uk-UA"/>
+          <w14:ligatures w14:val="none"/>
+        </w:rPr>
+      </w:pPr>
+      <w:r>
+        <w:rPr>
+          <w:rFonts w:ascii="Consolas" w:eastAsia="Times New Roman" w:hAnsi="Consolas" w:cs="Times New Roman"/>
+          <w:kern w:val="0"/>
+          <w:sz w:val="20"/>
+          <w:szCs w:val="20"/>
+          <w:lang w:eastAsia="uk-UA"/>
+          <w14:ligatures w14:val="none"/>
+        </w:rPr>
+        <w:t xml:space="preserve">stats_y = array2table([mean(y); std(y); min(y); max(y)], </w:t>
+      </w:r>
+      <w:r>
+        <w:rPr>
+          <w:rFonts w:ascii="Consolas" w:eastAsia="Times New Roman" w:hAnsi="Consolas" w:cs="Times New Roman"/>
+          <w:color w:val="0E00FF"/>
+          <w:kern w:val="0"/>
+          <w:sz w:val="20"/>
+          <w:szCs w:val="20"/>
+          <w:lang w:eastAsia="uk-UA"/>
+          <w14:ligatures w14:val="none"/>
+        </w:rPr>
+        <w:t>...</w:t>
+      </w:r>
+    </w:p>
+    <w:p>
+      <w:pPr>
+        <w:spacing w:after="0" w:line="240" w:lineRule="auto"/>
+        <w:rPr>
+          <w:rFonts w:ascii="Consolas" w:eastAsia="Times New Roman" w:hAnsi="Consolas" w:cs="Times New Roman"/>
+          <w:kern w:val="0"/>
+          <w:sz w:val="20"/>
+          <w:szCs w:val="20"/>
+          <w:lang w:eastAsia="uk-UA"/>
+          <w14:ligatures w14:val="none"/>
+        </w:rPr>
+      </w:pPr>
+      <w:r>
+        <w:rPr>
+          <w:rFonts w:ascii="Consolas" w:eastAsia="Times New Roman" w:hAnsi="Consolas" w:cs="Times New Roman"/>
+          <w:kern w:val="0"/>
+          <w:sz w:val="20"/>
+          <w:szCs w:val="20"/>
+          <w:lang w:eastAsia="uk-UA"/>
+          <w14:ligatures w14:val="none"/>
+        </w:rPr>
+        <w:t xml:space="preserve">    </w:t>
+      </w:r>
+      <w:r>
+        <w:rPr>
+          <w:rFonts w:ascii="Consolas" w:eastAsia="Times New Roman" w:hAnsi="Consolas" w:cs="Times New Roman"/>
+          <w:color w:val="A709F5"/>
+          <w:kern w:val="0"/>
+          <w:sz w:val="20"/>
+          <w:szCs w:val="20"/>
+          <w:lang w:eastAsia="uk-UA"/>
+          <w14:ligatures w14:val="none"/>
+        </w:rPr>
+        <w:t>'RowNames'</w:t>
+      </w:r>
+      <w:r>
+        <w:rPr>
+          <w:rFonts w:ascii="Consolas" w:eastAsia="Times New Roman" w:hAnsi="Consolas" w:cs="Times New Roman"/>
+          <w:kern w:val="0"/>
+          <w:sz w:val="20"/>
+          <w:szCs w:val="20"/>
+          <w:lang w:eastAsia="uk-UA"/>
+          <w14:ligatures w14:val="none"/>
+        </w:rPr>
+        <w:t xml:space="preserve">, rowNames, </w:t>
+      </w:r>
+      <w:r>
+        <w:rPr>
+          <w:rFonts w:ascii="Consolas" w:eastAsia="Times New Roman" w:hAnsi="Consolas" w:cs="Times New Roman"/>
+          <w:color w:val="0E00FF"/>
+          <w:kern w:val="0"/>
+          <w:sz w:val="20"/>
+          <w:szCs w:val="20"/>
+          <w:lang w:eastAsia="uk-UA"/>
+          <w14:ligatures w14:val="none"/>
+        </w:rPr>
+        <w:t>...</w:t>
+      </w:r>
+    </w:p>
+    <w:p>
+      <w:pPr>
+        <w:spacing w:after="0" w:line="240" w:lineRule="auto"/>
+        <w:rPr>
+          <w:rFonts w:ascii="Consolas" w:eastAsia="Times New Roman" w:hAnsi="Consolas" w:cs="Times New Roman"/>
+          <w:kern w:val="0"/>
+          <w:sz w:val="20"/>
+          <w:szCs w:val="20"/>
+          <w:lang w:eastAsia="uk-UA"/>
+          <w14:ligatures w14:val="none"/>
+        </w:rPr>
+      </w:pPr>
+      <w:r>
+        <w:rPr>
+          <w:rFonts w:ascii="Consolas" w:eastAsia="Times New Roman" w:hAnsi="Consolas" w:cs="Times New Roman"/>
+          <w:kern w:val="0"/>
+          <w:sz w:val="20"/>
+          <w:szCs w:val="20"/>
+          <w:lang w:eastAsia="uk-UA"/>
+          <w14:ligatures w14:val="none"/>
+        </w:rPr>
+        <w:t xml:space="preserve">    </w:t>
+      </w:r>
+      <w:r>
+        <w:rPr>
+          <w:rFonts w:ascii="Consolas" w:eastAsia="Times New Roman" w:hAnsi="Consolas" w:cs="Times New Roman"/>
+          <w:color w:val="A709F5"/>
+          <w:kern w:val="0"/>
+          <w:sz w:val="20"/>
+          <w:szCs w:val="20"/>
+          <w:lang w:eastAsia="uk-UA"/>
+          <w14:ligatures w14:val="none"/>
+        </w:rPr>
+        <w:t>'VariableNames'</w:t>
+      </w:r>
+      <w:r>
+        <w:rPr>
+          <w:rFonts w:ascii="Consolas" w:eastAsia="Times New Roman" w:hAnsi="Consolas" w:cs="Times New Roman"/>
+          <w:kern w:val="0"/>
+          <w:sz w:val="20"/>
+          <w:szCs w:val="20"/>
+          <w:lang w:eastAsia="uk-UA"/>
+          <w14:ligatures w14:val="none"/>
+        </w:rPr>
+        <w:t>, {</w:t>
+      </w:r>
+      <w:r>
+        <w:rPr>
+          <w:rFonts w:ascii="Consolas" w:eastAsia="Times New Roman" w:hAnsi="Consolas" w:cs="Times New Roman"/>
+          <w:color w:val="A709F5"/>
+          <w:kern w:val="0"/>
+          <w:sz w:val="20"/>
+          <w:szCs w:val="20"/>
+          <w:lang w:eastAsia="uk-UA"/>
+          <w14:ligatures w14:val="none"/>
+        </w:rPr>
+        <w:t>'All'</w:t>
+      </w:r>
+      <w:r>
+        <w:rPr>
+          <w:rFonts w:ascii="Consolas" w:eastAsia="Times New Roman" w:hAnsi="Consolas" w:cs="Times New Roman"/>
+          <w:kern w:val="0"/>
+          <w:sz w:val="20"/>
+          <w:szCs w:val="20"/>
+          <w:lang w:eastAsia="uk-UA"/>
+          <w14:ligatures w14:val="none"/>
+        </w:rPr>
+        <w:t>});</w:t>
+      </w:r>
+    </w:p>
+    <w:p>
+      <w:pPr>
+        <w:spacing w:after="0" w:line="240" w:lineRule="auto"/>
+        <w:rPr>
+          <w:rFonts w:ascii="Consolas" w:eastAsia="Times New Roman" w:hAnsi="Consolas" w:cs="Times New Roman"/>
+          <w:kern w:val="0"/>
+          <w:sz w:val="20"/>
+          <w:szCs w:val="20"/>
+          <w:lang w:eastAsia="uk-UA"/>
+          <w14:ligatures w14:val="none"/>
+        </w:rPr>
+      </w:pPr>
+      <w:r>
+        <w:rPr>
+          <w:rFonts w:ascii="Consolas" w:eastAsia="Times New Roman" w:hAnsi="Consolas" w:cs="Times New Roman"/>
+          <w:kern w:val="0"/>
+          <w:sz w:val="20"/>
+          <w:szCs w:val="20"/>
+          <w:lang w:eastAsia="uk-UA"/>
+          <w14:ligatures w14:val="none"/>
+        </w:rPr>
+        <w:t>stats_y.Train = [mean(y_train); std(y_train); min(y_train); max(y_train)];</w:t>
+      </w:r>
+    </w:p>
+    <w:p>
+      <w:pPr>
+        <w:spacing w:after="0" w:line="240" w:lineRule="auto"/>
+        <w:rPr>
+          <w:rFonts w:ascii="Consolas" w:eastAsia="Times New Roman" w:hAnsi="Consolas" w:cs="Times New Roman"/>
+          <w:kern w:val="0"/>
+          <w:sz w:val="20"/>
+          <w:szCs w:val="20"/>
+          <w:lang w:eastAsia="uk-UA"/>
+          <w14:ligatures w14:val="none"/>
+        </w:rPr>
+      </w:pPr>
+      <w:r>
+        <w:rPr>
+          <w:rFonts w:ascii="Consolas" w:eastAsia="Times New Roman" w:hAnsi="Consolas" w:cs="Times New Roman"/>
+          <w:kern w:val="0"/>
+          <w:sz w:val="20"/>
+          <w:szCs w:val="20"/>
+          <w:lang w:eastAsia="uk-UA"/>
+          <w14:ligatures w14:val="none"/>
+        </w:rPr>
+        <w:t>stats_y.Test = [mean(y_test); std(y_test); min(y_test); max(y_test)];</w:t>
+      </w:r>
+    </w:p>
+    <w:p>
+      <w:pPr>
+        <w:spacing w:after="0" w:line="240" w:lineRule="auto"/>
+        <w:rPr>
+          <w:rFonts w:ascii="Consolas" w:eastAsia="Times New Roman" w:hAnsi="Consolas" w:cs="Times New Roman"/>
+          <w:kern w:val="0"/>
+          <w:sz w:val="20"/>
+          <w:szCs w:val="20"/>
+          <w:lang w:eastAsia="uk-UA"/>
+          <w14:ligatures w14:val="none"/>
+        </w:rPr>
+      </w:pPr>
+    </w:p>
+    <w:p>
+      <w:pPr>
+        <w:spacing w:after="0" w:line="240" w:lineRule="auto"/>
+        <w:rPr>
+          <w:rFonts w:ascii="Consolas" w:eastAsia="Times New Roman" w:hAnsi="Consolas" w:cs="Times New Roman"/>
+          <w:kern w:val="0"/>
+          <w:sz w:val="20"/>
+          <w:szCs w:val="20"/>
+          <w:lang w:eastAsia="uk-UA"/>
+          <w14:ligatures w14:val="none"/>
+        </w:rPr>
+      </w:pPr>
+      <w:r>
+        <w:rPr>
+          <w:rFonts w:ascii="Consolas" w:eastAsia="Times New Roman" w:hAnsi="Consolas" w:cs="Times New Roman"/>
+          <w:kern w:val="0"/>
+          <w:sz w:val="20"/>
+          <w:szCs w:val="20"/>
+          <w:lang w:eastAsia="uk-UA"/>
+          <w14:ligatures w14:val="none"/>
+        </w:rPr>
+        <w:t>disp(</w:t>
+      </w:r>
+      <w:r>
+        <w:rPr>
+          <w:rFonts w:ascii="Consolas" w:eastAsia="Times New Roman" w:hAnsi="Consolas" w:cs="Times New Roman"/>
+          <w:color w:val="A709F5"/>
+          <w:kern w:val="0"/>
+          <w:sz w:val="20"/>
+          <w:szCs w:val="20"/>
+          <w:lang w:eastAsia="uk-UA"/>
+          <w14:ligatures w14:val="none"/>
+        </w:rPr>
+        <w:t>'Статистика для x1 (V5)'</w:t>
+      </w:r>
+      <w:r>
+        <w:rPr>
+          <w:rFonts w:ascii="Consolas" w:eastAsia="Times New Roman" w:hAnsi="Consolas" w:cs="Times New Roman"/>
+          <w:kern w:val="0"/>
+          <w:sz w:val="20"/>
+          <w:szCs w:val="20"/>
+          <w:lang w:eastAsia="uk-UA"/>
+          <w14:ligatures w14:val="none"/>
+        </w:rPr>
+        <w:t>);</w:t>
+      </w:r>
+    </w:p>
+    <w:p>
+      <w:pPr>
+        <w:spacing w:after="0" w:line="240" w:lineRule="auto"/>
+        <w:rPr>
+          <w:rFonts w:ascii="Consolas" w:eastAsia="Times New Roman" w:hAnsi="Consolas" w:cs="Times New Roman"/>
+          <w:kern w:val="0"/>
+          <w:sz w:val="20"/>
+          <w:szCs w:val="20"/>
+          <w:lang w:eastAsia="uk-UA"/>
+          <w14:ligatures w14:val="none"/>
+        </w:rPr>
+      </w:pPr>
+      <w:r>
+        <w:rPr>
+          <w:rFonts w:ascii="Consolas" w:eastAsia="Times New Roman" w:hAnsi="Consolas" w:cs="Times New Roman"/>
+          <w:kern w:val="0"/>
+          <w:sz w:val="20"/>
+          <w:szCs w:val="20"/>
+          <w:lang w:eastAsia="uk-UA"/>
+          <w14:ligatures w14:val="none"/>
+        </w:rPr>
+        <w:t>disp(stats_x1);</w:t>
+      </w:r>
+    </w:p>
+    <w:p>
+      <w:pPr>
+        <w:spacing w:after="0" w:line="240" w:lineRule="auto"/>
+        <w:rPr>
+          <w:rFonts w:ascii="Consolas" w:eastAsia="Times New Roman" w:hAnsi="Consolas" w:cs="Times New Roman"/>
+          <w:kern w:val="0"/>
+          <w:sz w:val="20"/>
+          <w:szCs w:val="20"/>
+          <w:lang w:eastAsia="uk-UA"/>
+          <w14:ligatures w14:val="none"/>
+        </w:rPr>
+      </w:pPr>
+    </w:p>
+    <w:p>
+      <w:pPr>
+        <w:spacing w:after="0" w:line="240" w:lineRule="auto"/>
+        <w:rPr>
+          <w:rFonts w:ascii="Consolas" w:eastAsia="Times New Roman" w:hAnsi="Consolas" w:cs="Times New Roman"/>
+          <w:kern w:val="0"/>
+          <w:sz w:val="20"/>
+          <w:szCs w:val="20"/>
+          <w:lang w:eastAsia="uk-UA"/>
+          <w14:ligatures w14:val="none"/>
+        </w:rPr>
+      </w:pPr>
+      <w:r>
+        <w:rPr>
+          <w:rFonts w:ascii="Consolas" w:eastAsia="Times New Roman" w:hAnsi="Consolas" w:cs="Times New Roman"/>
+          <w:kern w:val="0"/>
+          <w:sz w:val="20"/>
+          <w:szCs w:val="20"/>
+          <w:lang w:eastAsia="uk-UA"/>
+          <w14:ligatures w14:val="none"/>
+        </w:rPr>
+        <w:lastRenderedPageBreak/>
+        <w:t>disp(</w:t>
+      </w:r>
+      <w:r>
+        <w:rPr>
+          <w:rFonts w:ascii="Consolas" w:eastAsia="Times New Roman" w:hAnsi="Consolas" w:cs="Times New Roman"/>
+          <w:color w:val="A709F5"/>
+          <w:kern w:val="0"/>
+          <w:sz w:val="20"/>
+          <w:szCs w:val="20"/>
+          <w:lang w:eastAsia="uk-UA"/>
+          <w14:ligatures w14:val="none"/>
+        </w:rPr>
+        <w:t>'Статистика для x2 (V13)'</w:t>
+      </w:r>
+      <w:r>
+        <w:rPr>
+          <w:rFonts w:ascii="Consolas" w:eastAsia="Times New Roman" w:hAnsi="Consolas" w:cs="Times New Roman"/>
+          <w:kern w:val="0"/>
+          <w:sz w:val="20"/>
+          <w:szCs w:val="20"/>
+          <w:lang w:eastAsia="uk-UA"/>
+          <w14:ligatures w14:val="none"/>
+        </w:rPr>
+        <w:t>);</w:t>
+      </w:r>
+    </w:p>
+    <w:p>
+      <w:pPr>
+        <w:spacing w:after="0" w:line="240" w:lineRule="auto"/>
+        <w:rPr>
+          <w:rFonts w:ascii="Consolas" w:eastAsia="Times New Roman" w:hAnsi="Consolas" w:cs="Times New Roman"/>
+          <w:kern w:val="0"/>
+          <w:sz w:val="20"/>
+          <w:szCs w:val="20"/>
+          <w:lang w:eastAsia="uk-UA"/>
+          <w14:ligatures w14:val="none"/>
+        </w:rPr>
+      </w:pPr>
+      <w:r>
+        <w:rPr>
+          <w:rFonts w:ascii="Consolas" w:eastAsia="Times New Roman" w:hAnsi="Consolas" w:cs="Times New Roman"/>
+          <w:kern w:val="0"/>
+          <w:sz w:val="20"/>
+          <w:szCs w:val="20"/>
+          <w:lang w:eastAsia="uk-UA"/>
+          <w14:ligatures w14:val="none"/>
+        </w:rPr>
+        <w:t>disp(stats_x2);</w:t>
+      </w:r>
+    </w:p>
+    <w:p>
+      <w:pPr>
+        <w:spacing w:after="0" w:line="240" w:lineRule="auto"/>
+        <w:rPr>
+          <w:rFonts w:ascii="Consolas" w:eastAsia="Times New Roman" w:hAnsi="Consolas" w:cs="Times New Roman"/>
+          <w:kern w:val="0"/>
+          <w:sz w:val="20"/>
+          <w:szCs w:val="20"/>
+          <w:lang w:eastAsia="uk-UA"/>
+          <w14:ligatures w14:val="none"/>
+        </w:rPr>
+      </w:pPr>
+    </w:p>
+    <w:p>
+      <w:pPr>
+        <w:spacing w:after="0" w:line="240" w:lineRule="auto"/>
+        <w:rPr>
+          <w:rFonts w:ascii="Consolas" w:eastAsia="Times New Roman" w:hAnsi="Consolas" w:cs="Times New Roman"/>
+          <w:kern w:val="0"/>
+          <w:sz w:val="20"/>
+          <w:szCs w:val="20"/>
+          <w:lang w:eastAsia="uk-UA"/>
+          <w14:ligatures w14:val="none"/>
+        </w:rPr>
+      </w:pPr>
+      <w:r>
+        <w:rPr>
+          <w:rFonts w:ascii="Consolas" w:eastAsia="Times New Roman" w:hAnsi="Consolas" w:cs="Times New Roman"/>
+          <w:kern w:val="0"/>
+          <w:sz w:val="20"/>
+          <w:szCs w:val="20"/>
+          <w:lang w:eastAsia="uk-UA"/>
+          <w14:ligatures w14:val="none"/>
+        </w:rPr>
+        <w:t>disp(</w:t>
+      </w:r>
+      <w:r>
+        <w:rPr>
+          <w:rFonts w:ascii="Consolas" w:eastAsia="Times New Roman" w:hAnsi="Consolas" w:cs="Times New Roman"/>
+          <w:color w:val="A709F5"/>
+          <w:kern w:val="0"/>
+          <w:sz w:val="20"/>
+          <w:szCs w:val="20"/>
+          <w:lang w:eastAsia="uk-UA"/>
+          <w14:ligatures w14:val="none"/>
+        </w:rPr>
+        <w:t>'Статистика для y (V9)'</w:t>
+      </w:r>
+      <w:r>
+        <w:rPr>
+          <w:rFonts w:ascii="Consolas" w:eastAsia="Times New Roman" w:hAnsi="Consolas" w:cs="Times New Roman"/>
+          <w:kern w:val="0"/>
+          <w:sz w:val="20"/>
+          <w:szCs w:val="20"/>
+          <w:lang w:eastAsia="uk-UA"/>
+          <w14:ligatures w14:val="none"/>
+        </w:rPr>
+        <w:t>);</w:t>
+      </w:r>
+    </w:p>
+    <w:p>
+      <w:pPr>
+        <w:spacing w:after="0" w:line="240" w:lineRule="auto"/>
+        <w:rPr>
+          <w:rFonts w:ascii="Consolas" w:eastAsia="Times New Roman" w:hAnsi="Consolas" w:cs="Times New Roman"/>
+          <w:kern w:val="0"/>
+          <w:sz w:val="20"/>
+          <w:szCs w:val="20"/>
+          <w:lang w:eastAsia="uk-UA"/>
+          <w14:ligatures w14:val="none"/>
+        </w:rPr>
+      </w:pPr>
+      <w:r>
+        <w:rPr>
+          <w:rFonts w:ascii="Consolas" w:eastAsia="Times New Roman" w:hAnsi="Consolas" w:cs="Times New Roman"/>
+          <w:kern w:val="0"/>
+          <w:sz w:val="20"/>
+          <w:szCs w:val="20"/>
+          <w:lang w:eastAsia="uk-UA"/>
+          <w14:ligatures w14:val="none"/>
+        </w:rPr>
+        <w:t>disp(stats_y);</w:t>
+      </w:r>
+    </w:p>
+    <w:p>
+      <w:pPr>
+        <w:rPr>
+          <w:rFonts w:ascii="Times New Roman" w:hAnsi="Times New Roman" w:cs="Times New Roman"/>
+          <w:iCs/>
+          <w:sz w:val="28"/>
+          <w:szCs w:val="28"/>
+          <w:lang w:val="en-US"/>
+        </w:rPr>
+      </w:pPr>
+    </w:p>
+    <w:p>
+      <w:pPr>
+        <w:rPr>
+          <w:rFonts w:ascii="Times New Roman" w:hAnsi="Times New Roman" w:cs="Times New Roman"/>
+          <w:iCs/>
+          <w:sz w:val="28"/>
+          <w:szCs w:val="28"/>
+        </w:rPr>
+      </w:pPr>
+      <w:r>
+        <w:rPr>
+          <w:rFonts w:ascii="Times New Roman" w:hAnsi="Times New Roman" w:cs="Times New Roman"/>
+          <w:iCs/>
+          <w:sz w:val="28"/>
+          <w:szCs w:val="28"/>
+        </w:rPr>
+        <w:t>Вивід коду перевірки:</w:t>
+      </w:r>
+    </w:p>
+    <w:p>
+      <w:pPr>
+        <w:rPr>
+          <w:rFonts w:ascii="Times New Roman" w:hAnsi="Times New Roman" w:cs="Times New Roman"/>
+          <w:iCs/>
+          <w:sz w:val="28"/>
+          <w:szCs w:val="28"/>
+        </w:rPr>
+      </w:pPr>
+      <w:r>
+        <w:rPr>
+          <w:rFonts w:ascii="Times New Roman" w:hAnsi="Times New Roman" w:cs="Times New Roman"/>
+          <w:iCs/>
+          <w:sz w:val="28"/>
+          <w:szCs w:val="28"/>
+        </w:rPr>
+        <w:drawing>
+          <wp:inline distT="0" distB="0" distL="0" distR="0" wp14:anchorId="0B8770D0" wp14:editId="1855E1DA">
+            <wp:extent cx="2829320" cy="1324160"/>
+            <wp:effectExtent l="0" t="0" r="9525" b="9525"/>
+            <wp:docPr id="520364141" name="Picture 1" descr="A black background with white text&#10;&#10;AI-generated content may be incorrect."/>
+            <wp:cNvGraphicFramePr>
+              <a:graphicFrameLocks xmlns:a="http://schemas.openxmlformats.org/drawingml/2006/main" noChangeAspect="1"/>
+            </wp:cNvGraphicFramePr>
+            <a:graphic xmlns:a="http://schemas.openxmlformats.org/drawingml/2006/main">
+              <a:graphicData uri="http://schemas.openxmlformats.org/drawingml/2006/picture">
+                <pic:pic xmlns:pic="http://schemas.openxmlformats.org/drawingml/2006/picture">
+                  <pic:nvPicPr>
+                    <pic:cNvPr id="520364141" name="Picture 1" descr="A black background with white text&#10;&#10;AI-generated content may be incorrect."/>
+                    <pic:cNvPicPr/>
+                  </pic:nvPicPr>
+                  <pic:blipFill>
+                    <a:blip r:embed="rId5"/>
+                    <a:stretch>
+                      <a:fillRect/>
+                    </a:stretch>
+                  </pic:blipFill>
+                  <pic:spPr>
+                    <a:xfrm>
+                      <a:off x="0" y="0"/>
+                      <a:ext cx="2829320" cy="1324160"/>
+                    </a:xfrm>
+                    <a:prstGeom prst="rect">
+                      <a:avLst/>
+                    </a:prstGeom>
+                  </pic:spPr>
+                </pic:pic>
+              </a:graphicData>
+            </a:graphic>
+          </wp:inline>
+        </w:drawing>
+      </w:r>
+    </w:p>
+    <w:p>
+      <w:pPr>
+        <w:rPr>
+          <w:rFonts w:ascii="Times New Roman" w:hAnsi="Times New Roman" w:cs="Times New Roman"/>
+          <w:iCs/>
+          <w:sz w:val="28"/>
+          <w:szCs w:val="28"/>
+        </w:rPr>
+      </w:pPr>
+      <w:r>
+        <w:rPr>
+          <w:rFonts w:ascii="Times New Roman" w:hAnsi="Times New Roman" w:cs="Times New Roman"/>
+          <w:iCs/>
+          <w:sz w:val="28"/>
+          <w:szCs w:val="28"/>
+        </w:rPr>
+        <w:drawing>
+          <wp:inline distT="0" distB="0" distL="0" distR="0" wp14:anchorId="118046B3" wp14:editId="00F5D3DA">
+            <wp:extent cx="2762636" cy="1333686"/>
+            <wp:effectExtent l="0" t="0" r="0" b="0"/>
+            <wp:docPr id="447908041" name="Picture 1" descr="A black screen with white text&#10;&#10;AI-generated content may be incorrect."/>
+            <wp:cNvGraphicFramePr>
+              <a:graphicFrameLocks xmlns:a="http://schemas.openxmlformats.org/drawingml/2006/main" noChangeAspect="1"/>
+            </wp:cNvGraphicFramePr>
+            <a:graphic xmlns:a="http://schemas.openxmlformats.org/drawingml/2006/main">
+              <a:graphicData uri="http://schemas.openxmlformats.org/drawingml/2006/picture">
+                <pic:pic xmlns:pic="http://schemas.openxmlformats.org/drawingml/2006/picture">
+                  <pic:nvPicPr>
+                    <pic:cNvPr id="447908041" name="Picture 1" descr="A black screen with white text&#10;&#10;AI-generated content may be incorrect."/>
+                    <pic:cNvPicPr/>
+                  </pic:nvPicPr>
+                  <pic:blipFill>
+                    <a:blip r:embed="rId6"/>
+                    <a:stretch>
+                      <a:fillRect/>
+                    </a:stretch>
+                  </pic:blipFill>
+                  <pic:spPr>
+                    <a:xfrm>
+                      <a:off x="0" y="0"/>
+                      <a:ext cx="2762636" cy="1333686"/>
+                    </a:xfrm>
+                    <a:prstGeom prst="rect">
+                      <a:avLst/>
+                    </a:prstGeom>
+                  </pic:spPr>
+                </pic:pic>
+              </a:graphicData>
+            </a:graphic>
+          </wp:inline>
+        </w:drawing>
+      </w:r>
+    </w:p>
+    <w:p>
+      <w:pPr>
+        <w:rPr>
+          <w:rFonts w:ascii="Times New Roman" w:hAnsi="Times New Roman" w:cs="Times New Roman"/>
+          <w:iCs/>
+          <w:sz w:val="28"/>
+          <w:szCs w:val="28"/>
+        </w:rPr>
+      </w:pPr>
+      <w:r>
+        <w:rPr>
+          <w:rFonts w:ascii="Times New Roman" w:hAnsi="Times New Roman" w:cs="Times New Roman"/>
+          <w:iCs/>
+          <w:sz w:val="28"/>
+          <w:szCs w:val="28"/>
+        </w:rPr>
+        <w:drawing>
+          <wp:inline distT="0" distB="0" distL="0" distR="0" wp14:anchorId="6A7CB373" wp14:editId="2AA92CBD">
+            <wp:extent cx="2810267" cy="1333686"/>
+            <wp:effectExtent l="0" t="0" r="9525" b="0"/>
+            <wp:docPr id="1653710325" name="Picture 1" descr="A black background with white text&#10;&#10;AI-generated content may be incorrect."/>
+            <wp:cNvGraphicFramePr>
+              <a:graphicFrameLocks xmlns:a="http://schemas.openxmlformats.org/drawingml/2006/main" noChangeAspect="1"/>
+            </wp:cNvGraphicFramePr>
+            <a:graphic xmlns:a="http://schemas.openxmlformats.org/drawingml/2006/main">
+              <a:graphicData uri="http://schemas.openxmlformats.org/drawingml/2006/picture">
+                <pic:pic xmlns:pic="http://schemas.openxmlformats.org/drawingml/2006/picture">
+                  <pic:nvPicPr>
+                    <pic:cNvPr id="1653710325" name="Picture 1" descr="A black background with white text&#10;&#10;AI-generated content may be incorrect."/>
+                    <pic:cNvPicPr/>
+                  </pic:nvPicPr>
+                  <pic:blipFill>
+                    <a:blip r:embed="rId7"/>
+                    <a:stretch>
+                      <a:fillRect/>
+                    </a:stretch>
+                  </pic:blipFill>
+                  <pic:spPr>
+                    <a:xfrm>
+                      <a:off x="0" y="0"/>
+                      <a:ext cx="2810267" cy="1333686"/>
+                    </a:xfrm>
+                    <a:prstGeom prst="rect">
+                      <a:avLst/>
+                    </a:prstGeom>
+                  </pic:spPr>
+                </pic:pic>
+              </a:graphicData>
+            </a:graphic>
+          </wp:inline>
+        </w:drawing>
+      </w:r>
+    </w:p>
+    <w:p>
+      <w:pPr>
+        <w:rPr>
+          <w:rFonts w:ascii="Times New Roman" w:hAnsi="Times New Roman" w:cs="Times New Roman"/>
+          <w:iCs/>
+          <w:sz w:val="28"/>
+          <w:szCs w:val="28"/>
+        </w:rPr>
+      </w:pPr>
+      <w:r>
+        <w:rPr>
+          <w:rFonts w:ascii="Times New Roman" w:hAnsi="Times New Roman" w:cs="Times New Roman"/>
+          <w:iCs/>
+          <w:sz w:val="28"/>
+          <w:szCs w:val="28"/>
+        </w:rPr>
+        <w:t>Отримано таблицю для порівняння повної, тренувальної та тестової вибірок.</w:t>
       </w:r>
     </w:p>
     <w:sectPr>
@@ -1419,7 +4268,6 @@
   <w:style w:type="character" w:default="1" w:styleId="DefaultParagraphFont">
     <w:name w:val="Default Paragraph Font"/>
     <w:uiPriority w:val="1"/>
-    <w:semiHidden/>
     <w:unhideWhenUsed/>
   </w:style>
   <w:style w:type="table" w:default="1" w:styleId="TableNormal">
@@ -1743,6 +4591,29 @@
       <w:color w:val="666666"/>
     </w:rPr>
   </w:style>
+  <w:style w:type="character" w:styleId="Hyperlink">
+    <w:name w:val="Hyperlink"/>
+    <w:basedOn w:val="DefaultParagraphFont"/>
+    <w:uiPriority w:val="99"/>
+    <w:unhideWhenUsed/>
+    <w:rsid w:val="008A2C0E"/>
+    <w:rPr>
+      <w:color w:val="467886" w:themeColor="hyperlink"/>
+      <w:u w:val="single"/>
+    </w:rPr>
+  </w:style>
+  <w:style w:type="character" w:styleId="UnresolvedMention">
+    <w:name w:val="Unresolved Mention"/>
+    <w:basedOn w:val="DefaultParagraphFont"/>
+    <w:uiPriority w:val="99"/>
+    <w:semiHidden/>
+    <w:unhideWhenUsed/>
+    <w:rsid w:val="008A2C0E"/>
+    <w:rPr>
+      <w:color w:val="605E5C"/>
+      <w:shd w:val="clear" w:color="auto" w:fill="E1DFDD"/>
+    </w:rPr>
+  </w:style>
 </w:styles>
 </file>
 

</xml_diff>

<commit_message>
ida lab 1 task 3 done
</commit_message>
<xml_diff>
--- a/ida/l1/Molodchenko_IDA_L_1.docx
+++ b/ida/l1/Molodchenko_IDA_L_1.docx
@@ -332,10 +332,20 @@
       <w:r>
         <w:rPr>
           <w:rFonts w:ascii="Times New Roman" w:hAnsi="Times New Roman" w:cs="Times New Roman"/>
-          <w:sz w:val="28"/>
-          <w:szCs w:val="28"/>
-        </w:rPr>
-        <w:t xml:space="preserve">Датасет: </w:t>
+          <w:b/>
+          <w:bCs/>
+          <w:sz w:val="28"/>
+          <w:szCs w:val="28"/>
+        </w:rPr>
+        <w:t>Датасет</w:t>
+      </w:r>
+      <w:r>
+        <w:rPr>
+          <w:rFonts w:ascii="Times New Roman" w:hAnsi="Times New Roman" w:cs="Times New Roman"/>
+          <w:sz w:val="28"/>
+          <w:szCs w:val="28"/>
+        </w:rPr>
+        <w:t xml:space="preserve">: </w:t>
       </w:r>
       <w:r>
         <w:rPr>
@@ -392,6 +402,8 @@
       <w:r>
         <w:rPr>
           <w:rFonts w:ascii="Times New Roman" w:hAnsi="Times New Roman" w:cs="Times New Roman"/>
+          <w:b/>
+          <w:bCs/>
           <w:sz w:val="28"/>
           <w:szCs w:val="28"/>
         </w:rPr>
@@ -743,6 +755,7 @@
     </w:p>
     <w:p>
       <w:pPr>
+        <w:jc w:val="center"/>
         <w:rPr>
           <w:rFonts w:ascii="Times New Roman" w:hAnsi="Times New Roman" w:cs="Times New Roman"/>
           <w:b/>
@@ -1222,11 +1235,22 @@
       <w:r>
         <w:rPr>
           <w:rFonts w:ascii="Times New Roman" w:eastAsiaTheme="minorEastAsia" w:hAnsi="Times New Roman" w:cs="Times New Roman"/>
-          <w:iCs/>
-          <w:sz w:val="28"/>
-          <w:szCs w:val="28"/>
-        </w:rPr>
-        <w:t>Код розподілу:</w:t>
+          <w:b/>
+          <w:bCs/>
+          <w:iCs/>
+          <w:sz w:val="28"/>
+          <w:szCs w:val="28"/>
+        </w:rPr>
+        <w:t>Код розподілу</w:t>
+      </w:r>
+      <w:r>
+        <w:rPr>
+          <w:rFonts w:ascii="Times New Roman" w:eastAsiaTheme="minorEastAsia" w:hAnsi="Times New Roman" w:cs="Times New Roman"/>
+          <w:iCs/>
+          <w:sz w:val="28"/>
+          <w:szCs w:val="28"/>
+        </w:rPr>
+        <w:t>:</w:t>
       </w:r>
     </w:p>
     <w:p>
@@ -1871,11 +1895,22 @@
       <w:r>
         <w:rPr>
           <w:rFonts w:ascii="Times New Roman" w:eastAsiaTheme="minorEastAsia" w:hAnsi="Times New Roman" w:cs="Times New Roman"/>
-          <w:iCs/>
-          <w:sz w:val="28"/>
-          <w:szCs w:val="28"/>
-        </w:rPr>
-        <w:t>Код перевірки:</w:t>
+          <w:b/>
+          <w:bCs/>
+          <w:iCs/>
+          <w:sz w:val="28"/>
+          <w:szCs w:val="28"/>
+        </w:rPr>
+        <w:t>Код перевірки</w:t>
+      </w:r>
+      <w:r>
+        <w:rPr>
+          <w:rFonts w:ascii="Times New Roman" w:eastAsiaTheme="minorEastAsia" w:hAnsi="Times New Roman" w:cs="Times New Roman"/>
+          <w:iCs/>
+          <w:sz w:val="28"/>
+          <w:szCs w:val="28"/>
+        </w:rPr>
+        <w:t>:</w:t>
       </w:r>
     </w:p>
     <w:p>
@@ -3373,26 +3408,34 @@
       <w:r>
         <w:rPr>
           <w:rFonts w:ascii="Times New Roman" w:hAnsi="Times New Roman" w:cs="Times New Roman"/>
-          <w:iCs/>
-          <w:sz w:val="28"/>
-          <w:szCs w:val="28"/>
-        </w:rPr>
-        <w:t>Вивід коду перевірки:</w:t>
-      </w:r>
-    </w:p>
-    <w:p>
-      <w:pPr>
-        <w:rPr>
-          <w:rFonts w:ascii="Times New Roman" w:hAnsi="Times New Roman" w:cs="Times New Roman"/>
-          <w:iCs/>
-          <w:sz w:val="28"/>
-          <w:szCs w:val="28"/>
-        </w:rPr>
-      </w:pPr>
-      <w:r>
-        <w:rPr>
-          <w:rFonts w:ascii="Times New Roman" w:hAnsi="Times New Roman" w:cs="Times New Roman"/>
-          <w:iCs/>
+          <w:b/>
+          <w:bCs/>
+          <w:iCs/>
+          <w:sz w:val="28"/>
+          <w:szCs w:val="28"/>
+        </w:rPr>
+        <w:t>Вивід коду перевірки</w:t>
+      </w:r>
+      <w:r>
+        <w:rPr>
+          <w:rFonts w:ascii="Times New Roman" w:hAnsi="Times New Roman" w:cs="Times New Roman"/>
+          <w:iCs/>
+          <w:sz w:val="28"/>
+          <w:szCs w:val="28"/>
+        </w:rPr>
+        <w:t>:</w:t>
+      </w:r>
+    </w:p>
+    <w:p>
+      <w:pPr>
+        <w:keepNext/>
+        <w:jc w:val="center"/>
+      </w:pPr>
+      <w:r>
+        <w:rPr>
+          <w:rFonts w:ascii="Times New Roman" w:hAnsi="Times New Roman" w:cs="Times New Roman"/>
+          <w:iCs/>
+          <w:noProof/>
           <w:sz w:val="28"/>
           <w:szCs w:val="28"/>
         </w:rPr>
@@ -3435,17 +3478,61 @@
     </w:p>
     <w:p>
       <w:pPr>
-        <w:rPr>
-          <w:rFonts w:ascii="Times New Roman" w:hAnsi="Times New Roman" w:cs="Times New Roman"/>
-          <w:iCs/>
-          <w:sz w:val="28"/>
-          <w:szCs w:val="28"/>
-        </w:rPr>
-      </w:pPr>
-      <w:r>
-        <w:rPr>
-          <w:rFonts w:ascii="Times New Roman" w:hAnsi="Times New Roman" w:cs="Times New Roman"/>
-          <w:iCs/>
+        <w:pStyle w:val="Caption"/>
+        <w:jc w:val="center"/>
+      </w:pPr>
+      <w:r>
+        <w:t xml:space="preserve">Рисунок </w:t>
+      </w:r>
+      <w:fldSimple w:instr=" SEQ Рисунок \* ARABIC ">
+        <w:r>
+          <w:rPr>
+            <w:noProof/>
+          </w:rPr>
+          <w:t>1</w:t>
+        </w:r>
+      </w:fldSimple>
+      <w:r>
+        <w:t>.1 Статистики для попередньо оціненої вартості</w:t>
+      </w:r>
+      <w:r>
+        <w:t xml:space="preserve"> будівництва</w:t>
+      </w:r>
+      <w:r>
+        <w:t xml:space="preserve"> у повній,</w:t>
+      </w:r>
+      <w:r>
+        <w:t xml:space="preserve"> </w:t>
+      </w:r>
+    </w:p>
+    <w:p>
+      <w:pPr>
+        <w:pStyle w:val="Caption"/>
+        <w:jc w:val="center"/>
+      </w:pPr>
+      <w:r>
+        <w:t>навчальній та тестовій вибірках</w:t>
+      </w:r>
+      <w:r>
+        <w:t>.</w:t>
+      </w:r>
+    </w:p>
+    <w:p/>
+    <w:p>
+      <w:pPr>
+        <w:jc w:val="center"/>
+        <w:rPr>
+          <w:rFonts w:ascii="Times New Roman" w:hAnsi="Times New Roman" w:cs="Times New Roman"/>
+          <w:iCs/>
+          <w:sz w:val="28"/>
+          <w:szCs w:val="28"/>
+        </w:rPr>
+      </w:pPr>
+      <w:r>
+        <w:rPr>
+          <w:rFonts w:ascii="Times New Roman" w:hAnsi="Times New Roman" w:cs="Times New Roman"/>
+          <w:iCs/>
+          <w:noProof/>
           <w:sz w:val="28"/>
           <w:szCs w:val="28"/>
         </w:rPr>
@@ -3488,17 +3575,81 @@
     </w:p>
     <w:p>
       <w:pPr>
-        <w:rPr>
-          <w:rFonts w:ascii="Times New Roman" w:hAnsi="Times New Roman" w:cs="Times New Roman"/>
-          <w:iCs/>
-          <w:sz w:val="28"/>
-          <w:szCs w:val="28"/>
-        </w:rPr>
-      </w:pPr>
-      <w:r>
-        <w:rPr>
-          <w:rFonts w:ascii="Times New Roman" w:hAnsi="Times New Roman" w:cs="Times New Roman"/>
-          <w:iCs/>
+        <w:pStyle w:val="Caption"/>
+        <w:jc w:val="center"/>
+      </w:pPr>
+      <w:r>
+        <w:t xml:space="preserve">Рисунок </w:t>
+      </w:r>
+      <w:r>
+        <w:fldChar w:fldCharType="begin"/>
+      </w:r>
+      <w:r>
+        <w:instrText xml:space="preserve"> SEQ Рисунок \* ARABIC </w:instrText>
+      </w:r>
+      <w:r>
+        <w:fldChar w:fldCharType="separate"/>
+      </w:r>
+      <w:r>
+        <w:rPr>
+          <w:noProof/>
+        </w:rPr>
+        <w:t>1</w:t>
+      </w:r>
+      <w:r>
+        <w:fldChar w:fldCharType="end"/>
+      </w:r>
+      <w:r>
+        <w:t>.</w:t>
+      </w:r>
+      <w:r>
+        <w:t>2</w:t>
+      </w:r>
+      <w:r>
+        <w:t xml:space="preserve"> Статистики для</w:t>
+      </w:r>
+      <w:r>
+        <w:t xml:space="preserve"> економічного індексу</w:t>
+      </w:r>
+      <w:r>
+        <w:t xml:space="preserve"> у повній, </w:t>
+      </w:r>
+    </w:p>
+    <w:p>
+      <w:pPr>
+        <w:pStyle w:val="Caption"/>
+        <w:jc w:val="center"/>
+      </w:pPr>
+      <w:r>
+        <w:t>навчальній та тестовій вибірках.</w:t>
+      </w:r>
+    </w:p>
+    <w:p>
+      <w:pPr>
+        <w:jc w:val="center"/>
+        <w:rPr>
+          <w:rFonts w:ascii="Times New Roman" w:hAnsi="Times New Roman" w:cs="Times New Roman"/>
+          <w:iCs/>
+          <w:sz w:val="28"/>
+          <w:szCs w:val="28"/>
+        </w:rPr>
+      </w:pPr>
+    </w:p>
+    <w:p>
+      <w:pPr>
+        <w:jc w:val="center"/>
+        <w:rPr>
+          <w:rFonts w:ascii="Times New Roman" w:hAnsi="Times New Roman" w:cs="Times New Roman"/>
+          <w:iCs/>
+          <w:sz w:val="28"/>
+          <w:szCs w:val="28"/>
+        </w:rPr>
+      </w:pPr>
+      <w:r>
+        <w:rPr>
+          <w:rFonts w:ascii="Times New Roman" w:hAnsi="Times New Roman" w:cs="Times New Roman"/>
+          <w:iCs/>
+          <w:noProof/>
           <w:sz w:val="28"/>
           <w:szCs w:val="28"/>
         </w:rPr>
@@ -3541,6 +3692,68 @@
     </w:p>
     <w:p>
       <w:pPr>
+        <w:pStyle w:val="Caption"/>
+        <w:jc w:val="center"/>
+      </w:pPr>
+      <w:r>
+        <w:t xml:space="preserve">Рисунок </w:t>
+      </w:r>
+      <w:r>
+        <w:fldChar w:fldCharType="begin"/>
+      </w:r>
+      <w:r>
+        <w:instrText xml:space="preserve"> SEQ Рисунок \* ARABIC </w:instrText>
+      </w:r>
+      <w:r>
+        <w:fldChar w:fldCharType="separate"/>
+      </w:r>
+      <w:r>
+        <w:rPr>
+          <w:noProof/>
+        </w:rPr>
+        <w:t>1</w:t>
+      </w:r>
+      <w:r>
+        <w:fldChar w:fldCharType="end"/>
+      </w:r>
+      <w:r>
+        <w:t>.</w:t>
+      </w:r>
+      <w:r>
+        <w:t>3</w:t>
+      </w:r>
+      <w:r>
+        <w:t xml:space="preserve"> Статистики для</w:t>
+      </w:r>
+      <w:r>
+        <w:t xml:space="preserve"> фактичної ціни продажу</w:t>
+      </w:r>
+      <w:r>
+        <w:t xml:space="preserve"> у повній, </w:t>
+      </w:r>
+    </w:p>
+    <w:p>
+      <w:pPr>
+        <w:pStyle w:val="Caption"/>
+        <w:jc w:val="center"/>
+      </w:pPr>
+      <w:r>
+        <w:t>навчальній та тестовій вибірках.</w:t>
+      </w:r>
+    </w:p>
+    <w:p>
+      <w:pPr>
+        <w:jc w:val="center"/>
+        <w:rPr>
+          <w:rFonts w:ascii="Times New Roman" w:hAnsi="Times New Roman" w:cs="Times New Roman"/>
+          <w:iCs/>
+          <w:sz w:val="28"/>
+          <w:szCs w:val="28"/>
+        </w:rPr>
+      </w:pPr>
+    </w:p>
+    <w:p>
+      <w:pPr>
         <w:rPr>
           <w:rFonts w:ascii="Times New Roman" w:hAnsi="Times New Roman" w:cs="Times New Roman"/>
           <w:iCs/>
@@ -3556,6 +3769,2209 @@
           <w:szCs w:val="28"/>
         </w:rPr>
         <w:t>Отримано таблицю для порівняння повної, тренувальної та тестової вибірок.</w:t>
+      </w:r>
+      <w:r>
+        <w:rPr>
+          <w:rFonts w:ascii="Times New Roman" w:hAnsi="Times New Roman" w:cs="Times New Roman"/>
+          <w:iCs/>
+          <w:sz w:val="28"/>
+          <w:szCs w:val="28"/>
+          <w:lang w:val="en-US"/>
+        </w:rPr>
+        <w:t xml:space="preserve"> </w:t>
+      </w:r>
+      <w:r>
+        <w:rPr>
+          <w:rFonts w:ascii="Times New Roman" w:hAnsi="Times New Roman" w:cs="Times New Roman"/>
+          <w:iCs/>
+          <w:sz w:val="28"/>
+          <w:szCs w:val="28"/>
+        </w:rPr>
+        <w:t>З неї можна побачити, що середні значення та відхилення</w:t>
+      </w:r>
+      <w:r>
+        <w:rPr>
+          <w:rFonts w:ascii="Times New Roman" w:hAnsi="Times New Roman" w:cs="Times New Roman"/>
+          <w:iCs/>
+          <w:sz w:val="28"/>
+          <w:szCs w:val="28"/>
+        </w:rPr>
+        <w:t xml:space="preserve"> в навчальній та тестовій вибірках</w:t>
+      </w:r>
+      <w:r>
+        <w:rPr>
+          <w:rFonts w:ascii="Times New Roman" w:hAnsi="Times New Roman" w:cs="Times New Roman"/>
+          <w:iCs/>
+          <w:sz w:val="28"/>
+          <w:szCs w:val="28"/>
+        </w:rPr>
+        <w:t xml:space="preserve"> є дуже близькими</w:t>
+      </w:r>
+      <w:r>
+        <w:rPr>
+          <w:rFonts w:ascii="Times New Roman" w:hAnsi="Times New Roman" w:cs="Times New Roman"/>
+          <w:iCs/>
+          <w:sz w:val="28"/>
+          <w:szCs w:val="28"/>
+        </w:rPr>
+        <w:t xml:space="preserve"> до відповідних значень у повній вибірці.</w:t>
+      </w:r>
+      <w:r>
+        <w:rPr>
+          <w:rFonts w:ascii="Times New Roman" w:hAnsi="Times New Roman" w:cs="Times New Roman"/>
+          <w:iCs/>
+          <w:sz w:val="28"/>
+          <w:szCs w:val="28"/>
+        </w:rPr>
+        <w:t xml:space="preserve"> Не спостерігається сильного зсуву в бік малих чи великих значень, тому можна сказати, що діапазон значень нових вибірок добре покриває діапазон повної </w:t>
+      </w:r>
+      <w:r>
+        <w:rPr>
+          <w:rFonts w:ascii="Times New Roman" w:hAnsi="Times New Roman" w:cs="Times New Roman"/>
+          <w:iCs/>
+          <w:sz w:val="28"/>
+          <w:szCs w:val="28"/>
+        </w:rPr>
+        <w:lastRenderedPageBreak/>
+        <w:t>вибірки.</w:t>
+      </w:r>
+      <w:r>
+        <w:rPr>
+          <w:rFonts w:ascii="Times New Roman" w:hAnsi="Times New Roman" w:cs="Times New Roman"/>
+          <w:iCs/>
+          <w:sz w:val="28"/>
+          <w:szCs w:val="28"/>
+        </w:rPr>
+        <w:t xml:space="preserve"> Розмір вибірок: навчальна – 260, тестова – 112 </w:t>
+      </w:r>
+      <w:r>
+        <w:rPr>
+          <w:rFonts w:ascii="Times New Roman" w:hAnsi="Times New Roman" w:cs="Times New Roman"/>
+          <w:iCs/>
+          <w:sz w:val="28"/>
+          <w:szCs w:val="28"/>
+        </w:rPr>
+        <w:t>об’єктів</w:t>
+      </w:r>
+      <w:r>
+        <w:rPr>
+          <w:rFonts w:ascii="Times New Roman" w:hAnsi="Times New Roman" w:cs="Times New Roman"/>
+          <w:iCs/>
+          <w:sz w:val="28"/>
+          <w:szCs w:val="28"/>
+        </w:rPr>
+        <w:t>. Такий розмір є достатнім.</w:t>
+      </w:r>
+    </w:p>
+    <w:p>
+      <w:pPr>
+        <w:rPr>
+          <w:rFonts w:ascii="Times New Roman" w:hAnsi="Times New Roman" w:cs="Times New Roman"/>
+          <w:iCs/>
+          <w:sz w:val="28"/>
+          <w:szCs w:val="28"/>
+        </w:rPr>
+      </w:pPr>
+      <w:r>
+        <w:rPr>
+          <w:rFonts w:ascii="Times New Roman" w:hAnsi="Times New Roman" w:cs="Times New Roman"/>
+          <w:b/>
+          <w:bCs/>
+          <w:iCs/>
+          <w:sz w:val="28"/>
+          <w:szCs w:val="28"/>
+        </w:rPr>
+        <w:t>Висновок по репрезентативності</w:t>
+      </w:r>
+      <w:r>
+        <w:rPr>
+          <w:rFonts w:ascii="Times New Roman" w:hAnsi="Times New Roman" w:cs="Times New Roman"/>
+          <w:iCs/>
+          <w:sz w:val="28"/>
+          <w:szCs w:val="28"/>
+        </w:rPr>
+        <w:t>: на підставі вище наведених числових даних можна підсумувати, що навчальна та тестова вибірки є репрезентативними.</w:t>
+      </w:r>
+    </w:p>
+    <w:p>
+      <w:pPr>
+        <w:rPr>
+          <w:rFonts w:ascii="Times New Roman" w:hAnsi="Times New Roman" w:cs="Times New Roman"/>
+          <w:iCs/>
+          <w:sz w:val="28"/>
+          <w:szCs w:val="28"/>
+        </w:rPr>
+      </w:pPr>
+    </w:p>
+    <w:p>
+      <w:pPr>
+        <w:jc w:val="center"/>
+        <w:rPr>
+          <w:rFonts w:ascii="Times New Roman" w:hAnsi="Times New Roman" w:cs="Times New Roman"/>
+          <w:b/>
+          <w:bCs/>
+          <w:iCs/>
+          <w:sz w:val="28"/>
+          <w:szCs w:val="28"/>
+        </w:rPr>
+      </w:pPr>
+      <w:r>
+        <w:rPr>
+          <w:rFonts w:ascii="Times New Roman" w:hAnsi="Times New Roman" w:cs="Times New Roman"/>
+          <w:b/>
+          <w:bCs/>
+          <w:iCs/>
+          <w:sz w:val="28"/>
+          <w:szCs w:val="28"/>
+        </w:rPr>
+        <w:t>Завдання 3</w:t>
+      </w:r>
+    </w:p>
+    <w:p>
+      <w:pPr>
+        <w:rPr>
+          <w:rFonts w:ascii="Times New Roman" w:hAnsi="Times New Roman" w:cs="Times New Roman"/>
+          <w:iCs/>
+          <w:sz w:val="28"/>
+          <w:szCs w:val="28"/>
+        </w:rPr>
+      </w:pPr>
+      <w:r>
+        <w:rPr>
+          <w:rFonts w:ascii="Times New Roman" w:hAnsi="Times New Roman" w:cs="Times New Roman"/>
+          <w:iCs/>
+          <w:sz w:val="28"/>
+          <w:szCs w:val="28"/>
+        </w:rPr>
+        <w:t>Зобразити експериментальні дані у формі однофакторних залежностей</w:t>
+      </w:r>
+    </w:p>
+    <w:p>
+      <w:pPr>
+        <w:jc w:val="center"/>
+        <w:rPr>
+          <w:rFonts w:ascii="Times New Roman" w:hAnsi="Times New Roman" w:cs="Times New Roman"/>
+          <w:iCs/>
+          <w:sz w:val="28"/>
+          <w:szCs w:val="28"/>
+        </w:rPr>
+      </w:pPr>
+      <w:r>
+        <w:rPr>
+          <w:rFonts w:ascii="Times New Roman" w:hAnsi="Times New Roman" w:cs="Times New Roman"/>
+          <w:iCs/>
+          <w:sz w:val="28"/>
+          <w:szCs w:val="28"/>
+        </w:rPr>
+        <w:drawing>
+          <wp:inline distT="0" distB="0" distL="0" distR="0" wp14:anchorId="2656866E" wp14:editId="2042011F">
+            <wp:extent cx="5495925" cy="3426757"/>
+            <wp:effectExtent l="0" t="0" r="0" b="2540"/>
+            <wp:docPr id="564284228" name="Picture 1" descr="A graph with blue dots&#10;&#10;AI-generated content may be incorrect."/>
+            <wp:cNvGraphicFramePr>
+              <a:graphicFrameLocks xmlns:a="http://schemas.openxmlformats.org/drawingml/2006/main" noChangeAspect="1"/>
+            </wp:cNvGraphicFramePr>
+            <a:graphic xmlns:a="http://schemas.openxmlformats.org/drawingml/2006/main">
+              <a:graphicData uri="http://schemas.openxmlformats.org/drawingml/2006/picture">
+                <pic:pic xmlns:pic="http://schemas.openxmlformats.org/drawingml/2006/picture">
+                  <pic:nvPicPr>
+                    <pic:cNvPr id="564284228" name="Picture 1" descr="A graph with blue dots&#10;&#10;AI-generated content may be incorrect."/>
+                    <pic:cNvPicPr/>
+                  </pic:nvPicPr>
+                  <pic:blipFill>
+                    <a:blip r:embed="rId8"/>
+                    <a:stretch>
+                      <a:fillRect/>
+                    </a:stretch>
+                  </pic:blipFill>
+                  <pic:spPr>
+                    <a:xfrm>
+                      <a:off x="0" y="0"/>
+                      <a:ext cx="5512712" cy="3437224"/>
+                    </a:xfrm>
+                    <a:prstGeom prst="rect">
+                      <a:avLst/>
+                    </a:prstGeom>
+                  </pic:spPr>
+                </pic:pic>
+              </a:graphicData>
+            </a:graphic>
+          </wp:inline>
+        </w:drawing>
+      </w:r>
+    </w:p>
+    <w:p>
+      <w:pPr>
+        <w:pStyle w:val="Caption"/>
+        <w:jc w:val="center"/>
+      </w:pPr>
+      <w:r>
+        <w:t xml:space="preserve">Рисунок </w:t>
+      </w:r>
+      <w:r>
+        <w:t>2</w:t>
+      </w:r>
+      <w:r>
+        <w:t xml:space="preserve">.1 </w:t>
+      </w:r>
+      <w:r>
+        <w:t>Однофакторна залежність фактичної ціни продажу від попередньо оціненої вартості будівництва.</w:t>
+      </w:r>
+    </w:p>
+    <w:p>
+      <w:pPr>
+        <w:rPr>
+          <w:rFonts w:ascii="Times New Roman" w:hAnsi="Times New Roman" w:cs="Times New Roman"/>
+          <w:iCs/>
+          <w:sz w:val="28"/>
+          <w:szCs w:val="28"/>
+        </w:rPr>
+      </w:pPr>
+    </w:p>
+    <w:p>
+      <w:pPr>
+        <w:rPr>
+          <w:rFonts w:ascii="Times New Roman" w:hAnsi="Times New Roman" w:cs="Times New Roman"/>
+          <w:iCs/>
+          <w:sz w:val="28"/>
+          <w:szCs w:val="28"/>
+        </w:rPr>
+      </w:pPr>
+      <w:r>
+        <w:rPr>
+          <w:rFonts w:ascii="Times New Roman" w:hAnsi="Times New Roman" w:cs="Times New Roman"/>
+          <w:iCs/>
+          <w:sz w:val="28"/>
+          <w:szCs w:val="28"/>
+        </w:rPr>
+        <w:t>Спостерігається висхідна тенденція. Зі збільшенням попередньої оцінки вартості будівництва</w:t>
+      </w:r>
+      <w:r>
+        <w:rPr>
+          <w:rFonts w:ascii="Times New Roman" w:hAnsi="Times New Roman" w:cs="Times New Roman"/>
+          <w:iCs/>
+          <w:sz w:val="28"/>
+          <w:szCs w:val="28"/>
+        </w:rPr>
+        <w:t xml:space="preserve"> </w:t>
+      </w:r>
+      <w:r>
+        <w:rPr>
+          <w:rFonts w:ascii="Times New Roman" w:hAnsi="Times New Roman" w:cs="Times New Roman"/>
+          <w:iCs/>
+          <w:sz w:val="28"/>
+          <w:szCs w:val="28"/>
+          <w:lang w:val="en-US"/>
+        </w:rPr>
+        <w:t>V5</w:t>
+      </w:r>
+      <w:r>
+        <w:rPr>
+          <w:rFonts w:ascii="Times New Roman" w:hAnsi="Times New Roman" w:cs="Times New Roman"/>
+          <w:iCs/>
+          <w:sz w:val="28"/>
+          <w:szCs w:val="28"/>
+        </w:rPr>
+        <w:t xml:space="preserve"> зростає фактична ціна продажу</w:t>
+      </w:r>
+      <w:r>
+        <w:rPr>
+          <w:rFonts w:ascii="Times New Roman" w:hAnsi="Times New Roman" w:cs="Times New Roman"/>
+          <w:iCs/>
+          <w:sz w:val="28"/>
+          <w:szCs w:val="28"/>
+          <w:lang w:val="en-US"/>
+        </w:rPr>
+        <w:t xml:space="preserve"> V9</w:t>
+      </w:r>
+      <w:r>
+        <w:rPr>
+          <w:rFonts w:ascii="Times New Roman" w:hAnsi="Times New Roman" w:cs="Times New Roman"/>
+          <w:iCs/>
+          <w:sz w:val="28"/>
+          <w:szCs w:val="28"/>
+        </w:rPr>
+        <w:t>.</w:t>
+      </w:r>
+      <w:r>
+        <w:rPr>
+          <w:rFonts w:ascii="Times New Roman" w:hAnsi="Times New Roman" w:cs="Times New Roman"/>
+          <w:iCs/>
+          <w:sz w:val="28"/>
+          <w:szCs w:val="28"/>
+          <w:lang w:val="en-US"/>
+        </w:rPr>
+        <w:t xml:space="preserve"> </w:t>
+      </w:r>
+      <w:r>
+        <w:rPr>
+          <w:rFonts w:ascii="Times New Roman" w:hAnsi="Times New Roman" w:cs="Times New Roman"/>
+          <w:iCs/>
+          <w:sz w:val="28"/>
+          <w:szCs w:val="28"/>
+        </w:rPr>
+        <w:t xml:space="preserve">Досить щільна концентрація точок навколо уявної висхідної лінії свідчить про </w:t>
+      </w:r>
+      <w:r>
+        <w:rPr>
+          <w:rFonts w:ascii="Times New Roman" w:hAnsi="Times New Roman" w:cs="Times New Roman"/>
+          <w:iCs/>
+          <w:sz w:val="28"/>
+          <w:szCs w:val="28"/>
+        </w:rPr>
+        <w:t xml:space="preserve">сильний позитивний зв’язок між </w:t>
+      </w:r>
+      <w:r>
+        <w:rPr>
+          <w:rFonts w:ascii="Times New Roman" w:hAnsi="Times New Roman" w:cs="Times New Roman"/>
+          <w:iCs/>
+          <w:sz w:val="28"/>
+          <w:szCs w:val="28"/>
+          <w:lang w:val="en-US"/>
+        </w:rPr>
+        <w:t xml:space="preserve">V5 </w:t>
+      </w:r>
+      <w:r>
+        <w:rPr>
+          <w:rFonts w:ascii="Times New Roman" w:hAnsi="Times New Roman" w:cs="Times New Roman"/>
+          <w:iCs/>
+          <w:sz w:val="28"/>
+          <w:szCs w:val="28"/>
+        </w:rPr>
+        <w:t xml:space="preserve">та </w:t>
+      </w:r>
+      <w:r>
+        <w:rPr>
+          <w:rFonts w:ascii="Times New Roman" w:hAnsi="Times New Roman" w:cs="Times New Roman"/>
+          <w:iCs/>
+          <w:sz w:val="28"/>
+          <w:szCs w:val="28"/>
+          <w:lang w:val="en-US"/>
+        </w:rPr>
+        <w:t>V9.</w:t>
+      </w:r>
+      <w:r>
+        <w:rPr>
+          <w:rFonts w:ascii="Times New Roman" w:hAnsi="Times New Roman" w:cs="Times New Roman"/>
+          <w:iCs/>
+          <w:sz w:val="28"/>
+          <w:szCs w:val="28"/>
+          <w:lang w:val="en-US"/>
+        </w:rPr>
+        <w:t xml:space="preserve"> </w:t>
+      </w:r>
+      <w:r>
+        <w:rPr>
+          <w:rFonts w:ascii="Times New Roman" w:hAnsi="Times New Roman" w:cs="Times New Roman"/>
+          <w:iCs/>
+          <w:sz w:val="28"/>
+          <w:szCs w:val="28"/>
+        </w:rPr>
+        <w:t xml:space="preserve">Для однакових значень </w:t>
+      </w:r>
+      <w:r>
+        <w:rPr>
+          <w:rFonts w:ascii="Times New Roman" w:hAnsi="Times New Roman" w:cs="Times New Roman"/>
+          <w:iCs/>
+          <w:sz w:val="28"/>
+          <w:szCs w:val="28"/>
+          <w:lang w:val="en-US"/>
+        </w:rPr>
+        <w:t xml:space="preserve">V5 </w:t>
+      </w:r>
+      <w:r>
+        <w:rPr>
+          <w:rFonts w:ascii="Times New Roman" w:hAnsi="Times New Roman" w:cs="Times New Roman"/>
+          <w:iCs/>
+          <w:sz w:val="28"/>
+          <w:szCs w:val="28"/>
+        </w:rPr>
+        <w:t xml:space="preserve">є певний розкид значень </w:t>
+      </w:r>
+      <w:r>
+        <w:rPr>
+          <w:rFonts w:ascii="Times New Roman" w:hAnsi="Times New Roman" w:cs="Times New Roman"/>
+          <w:iCs/>
+          <w:sz w:val="28"/>
+          <w:szCs w:val="28"/>
+          <w:lang w:val="en-US"/>
+        </w:rPr>
+        <w:t xml:space="preserve">V9 – </w:t>
+      </w:r>
+      <w:r>
+        <w:rPr>
+          <w:rFonts w:ascii="Times New Roman" w:hAnsi="Times New Roman" w:cs="Times New Roman"/>
+          <w:iCs/>
+          <w:sz w:val="28"/>
+          <w:szCs w:val="28"/>
+        </w:rPr>
+        <w:t>це пов’язано із впливом інших фаторів.</w:t>
+      </w:r>
+    </w:p>
+    <w:p>
+      <w:pPr>
+        <w:jc w:val="center"/>
+        <w:rPr>
+          <w:rFonts w:ascii="Times New Roman" w:hAnsi="Times New Roman" w:cs="Times New Roman"/>
+          <w:iCs/>
+          <w:sz w:val="28"/>
+          <w:szCs w:val="28"/>
+        </w:rPr>
+      </w:pPr>
+      <w:r>
+        <w:rPr>
+          <w:rFonts w:ascii="Times New Roman" w:hAnsi="Times New Roman" w:cs="Times New Roman"/>
+          <w:iCs/>
+          <w:sz w:val="28"/>
+          <w:szCs w:val="28"/>
+        </w:rPr>
+        <w:lastRenderedPageBreak/>
+        <w:drawing>
+          <wp:inline distT="0" distB="0" distL="0" distR="0" wp14:anchorId="253A12CE" wp14:editId="1E263D9C">
+            <wp:extent cx="5429250" cy="3418417"/>
+            <wp:effectExtent l="0" t="0" r="0" b="0"/>
+            <wp:docPr id="1737303001" name="Picture 1" descr="A screen shot of a graph&#10;&#10;AI-generated content may be incorrect."/>
+            <wp:cNvGraphicFramePr>
+              <a:graphicFrameLocks xmlns:a="http://schemas.openxmlformats.org/drawingml/2006/main" noChangeAspect="1"/>
+            </wp:cNvGraphicFramePr>
+            <a:graphic xmlns:a="http://schemas.openxmlformats.org/drawingml/2006/main">
+              <a:graphicData uri="http://schemas.openxmlformats.org/drawingml/2006/picture">
+                <pic:pic xmlns:pic="http://schemas.openxmlformats.org/drawingml/2006/picture">
+                  <pic:nvPicPr>
+                    <pic:cNvPr id="1737303001" name="Picture 1" descr="A screen shot of a graph&#10;&#10;AI-generated content may be incorrect."/>
+                    <pic:cNvPicPr/>
+                  </pic:nvPicPr>
+                  <pic:blipFill>
+                    <a:blip r:embed="rId9"/>
+                    <a:stretch>
+                      <a:fillRect/>
+                    </a:stretch>
+                  </pic:blipFill>
+                  <pic:spPr>
+                    <a:xfrm>
+                      <a:off x="0" y="0"/>
+                      <a:ext cx="5440738" cy="3425650"/>
+                    </a:xfrm>
+                    <a:prstGeom prst="rect">
+                      <a:avLst/>
+                    </a:prstGeom>
+                  </pic:spPr>
+                </pic:pic>
+              </a:graphicData>
+            </a:graphic>
+          </wp:inline>
+        </w:drawing>
+      </w:r>
+    </w:p>
+    <w:p>
+      <w:pPr>
+        <w:pStyle w:val="Caption"/>
+        <w:jc w:val="center"/>
+      </w:pPr>
+      <w:r>
+        <w:t>Рисунок 2.</w:t>
+      </w:r>
+      <w:r>
+        <w:t>2</w:t>
+      </w:r>
+      <w:r>
+        <w:t xml:space="preserve"> Однофакторна залежність фактичної ціни продажу від</w:t>
+      </w:r>
+      <w:r>
+        <w:t xml:space="preserve"> економічного індексу</w:t>
+      </w:r>
+      <w:r>
+        <w:t>.</w:t>
+      </w:r>
+    </w:p>
+    <w:p>
+      <w:pPr>
+        <w:rPr>
+          <w:rFonts w:ascii="Times New Roman" w:hAnsi="Times New Roman" w:cs="Times New Roman"/>
+          <w:iCs/>
+          <w:sz w:val="28"/>
+          <w:szCs w:val="28"/>
+        </w:rPr>
+      </w:pPr>
+    </w:p>
+    <w:p>
+      <w:pPr>
+        <w:rPr>
+          <w:rFonts w:ascii="Times New Roman" w:hAnsi="Times New Roman" w:cs="Times New Roman"/>
+          <w:iCs/>
+          <w:sz w:val="28"/>
+          <w:szCs w:val="28"/>
+          <w:lang w:val="en-US"/>
+        </w:rPr>
+      </w:pPr>
+      <w:r>
+        <w:rPr>
+          <w:rFonts w:ascii="Times New Roman" w:hAnsi="Times New Roman" w:cs="Times New Roman"/>
+          <w:iCs/>
+          <w:sz w:val="28"/>
+          <w:szCs w:val="28"/>
+        </w:rPr>
+        <w:t xml:space="preserve">Даний графік також зображає позитивну тенденцію, яка говорить, що при збільшенні економічного індексу </w:t>
+      </w:r>
+      <w:r>
+        <w:rPr>
+          <w:rFonts w:ascii="Times New Roman" w:hAnsi="Times New Roman" w:cs="Times New Roman"/>
+          <w:iCs/>
+          <w:sz w:val="28"/>
+          <w:szCs w:val="28"/>
+          <w:lang w:val="en-US"/>
+        </w:rPr>
+        <w:t xml:space="preserve">V13 </w:t>
+      </w:r>
+      <w:r>
+        <w:rPr>
+          <w:rFonts w:ascii="Times New Roman" w:hAnsi="Times New Roman" w:cs="Times New Roman"/>
+          <w:iCs/>
+          <w:sz w:val="28"/>
+          <w:szCs w:val="28"/>
+        </w:rPr>
+        <w:t>в середньому зростає</w:t>
+      </w:r>
+      <w:r>
+        <w:rPr>
+          <w:rFonts w:ascii="Times New Roman" w:hAnsi="Times New Roman" w:cs="Times New Roman"/>
+          <w:iCs/>
+          <w:sz w:val="28"/>
+          <w:szCs w:val="28"/>
+          <w:lang w:val="en-US"/>
+        </w:rPr>
+        <w:t xml:space="preserve"> </w:t>
+      </w:r>
+      <w:r>
+        <w:rPr>
+          <w:rFonts w:ascii="Times New Roman" w:hAnsi="Times New Roman" w:cs="Times New Roman"/>
+          <w:iCs/>
+          <w:sz w:val="28"/>
+          <w:szCs w:val="28"/>
+        </w:rPr>
+        <w:t>і</w:t>
+      </w:r>
+      <w:r>
+        <w:rPr>
+          <w:rFonts w:ascii="Times New Roman" w:hAnsi="Times New Roman" w:cs="Times New Roman"/>
+          <w:iCs/>
+          <w:sz w:val="28"/>
+          <w:szCs w:val="28"/>
+        </w:rPr>
+        <w:t xml:space="preserve"> фактична ціна продажу </w:t>
+      </w:r>
+      <w:r>
+        <w:rPr>
+          <w:rFonts w:ascii="Times New Roman" w:hAnsi="Times New Roman" w:cs="Times New Roman"/>
+          <w:iCs/>
+          <w:sz w:val="28"/>
+          <w:szCs w:val="28"/>
+          <w:lang w:val="en-US"/>
+        </w:rPr>
+        <w:t>V9.</w:t>
+      </w:r>
+      <w:r>
+        <w:rPr>
+          <w:rFonts w:ascii="Times New Roman" w:hAnsi="Times New Roman" w:cs="Times New Roman"/>
+          <w:iCs/>
+          <w:sz w:val="28"/>
+          <w:szCs w:val="28"/>
+        </w:rPr>
+        <w:t xml:space="preserve"> Розкид точок навколо уявної трендової лінії є більшим ніж у випадку з </w:t>
+      </w:r>
+      <w:r>
+        <w:rPr>
+          <w:rFonts w:ascii="Times New Roman" w:hAnsi="Times New Roman" w:cs="Times New Roman"/>
+          <w:iCs/>
+          <w:sz w:val="28"/>
+          <w:szCs w:val="28"/>
+          <w:lang w:val="en-US"/>
+        </w:rPr>
+        <w:t xml:space="preserve">V5, </w:t>
+      </w:r>
+      <w:r>
+        <w:rPr>
+          <w:rFonts w:ascii="Times New Roman" w:hAnsi="Times New Roman" w:cs="Times New Roman"/>
+          <w:iCs/>
+          <w:sz w:val="28"/>
+          <w:szCs w:val="28"/>
+        </w:rPr>
+        <w:t>тому можна зробити висновок про слабший зв’язок.</w:t>
+      </w:r>
+      <w:r>
+        <w:rPr>
+          <w:rFonts w:ascii="Times New Roman" w:hAnsi="Times New Roman" w:cs="Times New Roman"/>
+          <w:iCs/>
+          <w:sz w:val="28"/>
+          <w:szCs w:val="28"/>
+        </w:rPr>
+        <w:t xml:space="preserve"> Тож вплив </w:t>
+      </w:r>
+      <w:r>
+        <w:rPr>
+          <w:rFonts w:ascii="Times New Roman" w:hAnsi="Times New Roman" w:cs="Times New Roman"/>
+          <w:iCs/>
+          <w:sz w:val="28"/>
+          <w:szCs w:val="28"/>
+          <w:lang w:val="en-US"/>
+        </w:rPr>
+        <w:t xml:space="preserve">V13 </w:t>
+      </w:r>
+      <w:r>
+        <w:rPr>
+          <w:rFonts w:ascii="Times New Roman" w:hAnsi="Times New Roman" w:cs="Times New Roman"/>
+          <w:iCs/>
+          <w:sz w:val="28"/>
+          <w:szCs w:val="28"/>
+        </w:rPr>
+        <w:t xml:space="preserve">на </w:t>
+      </w:r>
+      <w:r>
+        <w:rPr>
+          <w:rFonts w:ascii="Times New Roman" w:hAnsi="Times New Roman" w:cs="Times New Roman"/>
+          <w:iCs/>
+          <w:sz w:val="28"/>
+          <w:szCs w:val="28"/>
+          <w:lang w:val="en-US"/>
+        </w:rPr>
+        <w:t xml:space="preserve">V9 </w:t>
+      </w:r>
+      <w:r>
+        <w:rPr>
+          <w:rFonts w:ascii="Times New Roman" w:hAnsi="Times New Roman" w:cs="Times New Roman"/>
+          <w:iCs/>
+          <w:sz w:val="28"/>
+          <w:szCs w:val="28"/>
+        </w:rPr>
+        <w:t xml:space="preserve">є помітним але слабшим ніж </w:t>
+      </w:r>
+      <w:r>
+        <w:rPr>
+          <w:rFonts w:ascii="Times New Roman" w:hAnsi="Times New Roman" w:cs="Times New Roman"/>
+          <w:iCs/>
+          <w:sz w:val="28"/>
+          <w:szCs w:val="28"/>
+          <w:lang w:val="en-US"/>
+        </w:rPr>
+        <w:t xml:space="preserve">V5 </w:t>
+      </w:r>
+      <w:r>
+        <w:rPr>
+          <w:rFonts w:ascii="Times New Roman" w:hAnsi="Times New Roman" w:cs="Times New Roman"/>
+          <w:iCs/>
+          <w:sz w:val="28"/>
+          <w:szCs w:val="28"/>
+        </w:rPr>
+        <w:t xml:space="preserve">на </w:t>
+      </w:r>
+      <w:r>
+        <w:rPr>
+          <w:rFonts w:ascii="Times New Roman" w:hAnsi="Times New Roman" w:cs="Times New Roman"/>
+          <w:iCs/>
+          <w:sz w:val="28"/>
+          <w:szCs w:val="28"/>
+          <w:lang w:val="en-US"/>
+        </w:rPr>
+        <w:t>V9.</w:t>
+      </w:r>
+    </w:p>
+    <w:p>
+      <w:pPr>
+        <w:rPr>
+          <w:rFonts w:ascii="Times New Roman" w:hAnsi="Times New Roman" w:cs="Times New Roman"/>
+          <w:iCs/>
+          <w:sz w:val="28"/>
+          <w:szCs w:val="28"/>
+          <w:lang w:val="en-US"/>
+        </w:rPr>
+      </w:pPr>
+      <w:r>
+        <w:rPr>
+          <w:rFonts w:ascii="Times New Roman" w:hAnsi="Times New Roman" w:cs="Times New Roman"/>
+          <w:iCs/>
+          <w:sz w:val="28"/>
+          <w:szCs w:val="28"/>
+        </w:rPr>
+        <w:t>Отже обидва фактори</w:t>
+      </w:r>
+      <w:r>
+        <w:rPr>
+          <w:rFonts w:ascii="Times New Roman" w:hAnsi="Times New Roman" w:cs="Times New Roman"/>
+          <w:iCs/>
+          <w:sz w:val="28"/>
+          <w:szCs w:val="28"/>
+        </w:rPr>
+        <w:t xml:space="preserve"> позитивно</w:t>
+      </w:r>
+      <w:r>
+        <w:rPr>
+          <w:rFonts w:ascii="Times New Roman" w:hAnsi="Times New Roman" w:cs="Times New Roman"/>
+          <w:iCs/>
+          <w:sz w:val="28"/>
+          <w:szCs w:val="28"/>
+        </w:rPr>
+        <w:t xml:space="preserve"> впливають на </w:t>
+      </w:r>
+      <w:r>
+        <w:rPr>
+          <w:rFonts w:ascii="Times New Roman" w:hAnsi="Times New Roman" w:cs="Times New Roman"/>
+          <w:iCs/>
+          <w:sz w:val="28"/>
+          <w:szCs w:val="28"/>
+        </w:rPr>
+        <w:t>фактичну ціну продажу.</w:t>
+      </w:r>
+      <w:r>
+        <w:rPr>
+          <w:rFonts w:ascii="Times New Roman" w:hAnsi="Times New Roman" w:cs="Times New Roman"/>
+          <w:iCs/>
+          <w:sz w:val="28"/>
+          <w:szCs w:val="28"/>
+        </w:rPr>
+        <w:t xml:space="preserve"> Вплив </w:t>
+      </w:r>
+      <w:r>
+        <w:rPr>
+          <w:rFonts w:ascii="Times New Roman" w:hAnsi="Times New Roman" w:cs="Times New Roman"/>
+          <w:iCs/>
+          <w:sz w:val="28"/>
+          <w:szCs w:val="28"/>
+          <w:lang w:val="en-US"/>
+        </w:rPr>
+        <w:t xml:space="preserve">V5 </w:t>
+      </w:r>
+      <w:r>
+        <w:rPr>
+          <w:rFonts w:ascii="Times New Roman" w:hAnsi="Times New Roman" w:cs="Times New Roman"/>
+          <w:iCs/>
+          <w:sz w:val="28"/>
+          <w:szCs w:val="28"/>
+        </w:rPr>
+        <w:t xml:space="preserve">є сильнішим в порівнянні з впливом </w:t>
+      </w:r>
+      <w:r>
+        <w:rPr>
+          <w:rFonts w:ascii="Times New Roman" w:hAnsi="Times New Roman" w:cs="Times New Roman"/>
+          <w:iCs/>
+          <w:sz w:val="28"/>
+          <w:szCs w:val="28"/>
+          <w:lang w:val="en-US"/>
+        </w:rPr>
+        <w:t>V13.</w:t>
+      </w:r>
+    </w:p>
+    <w:p>
+      <w:pPr>
+        <w:rPr>
+          <w:rFonts w:ascii="Times New Roman" w:hAnsi="Times New Roman" w:cs="Times New Roman"/>
+          <w:iCs/>
+          <w:sz w:val="28"/>
+          <w:szCs w:val="28"/>
+          <w:lang w:val="en-US"/>
+        </w:rPr>
+      </w:pPr>
+    </w:p>
+    <w:p>
+      <w:pPr>
+        <w:jc w:val="center"/>
+        <w:rPr>
+          <w:rFonts w:ascii="Times New Roman" w:hAnsi="Times New Roman" w:cs="Times New Roman"/>
+          <w:b/>
+          <w:bCs/>
+          <w:iCs/>
+          <w:sz w:val="28"/>
+          <w:szCs w:val="28"/>
+        </w:rPr>
+      </w:pPr>
+      <w:r>
+        <w:rPr>
+          <w:rFonts w:ascii="Times New Roman" w:hAnsi="Times New Roman" w:cs="Times New Roman"/>
+          <w:b/>
+          <w:bCs/>
+          <w:iCs/>
+          <w:sz w:val="28"/>
+          <w:szCs w:val="28"/>
+        </w:rPr>
+        <w:t>Завдання 4</w:t>
+      </w:r>
+    </w:p>
+    <w:p>
+      <w:pPr>
+        <w:rPr>
+          <w:rFonts w:ascii="Times New Roman" w:hAnsi="Times New Roman" w:cs="Times New Roman"/>
+          <w:iCs/>
+          <w:sz w:val="28"/>
+          <w:szCs w:val="28"/>
+        </w:rPr>
+      </w:pPr>
+      <w:r>
+        <w:rPr>
+          <w:rFonts w:ascii="Times New Roman" w:hAnsi="Times New Roman" w:cs="Times New Roman"/>
+          <w:iCs/>
+          <w:sz w:val="28"/>
+          <w:szCs w:val="28"/>
+        </w:rPr>
+        <w:t>Віднайти коефіцієнти п’яти регресійних залежностей, серед яких дві моделі слід згенерувати самостійно.</w:t>
+      </w:r>
+    </w:p>
+    <w:p>
+      <w:pPr>
+        <w:pStyle w:val="ListParagraph"/>
+        <w:numPr>
+          <w:ilvl w:val="0"/>
+          <w:numId w:val="2"/>
+        </w:numPr>
+        <w:rPr>
+          <w:rFonts w:ascii="Times New Roman" w:hAnsi="Times New Roman" w:cs="Times New Roman"/>
+          <w:iCs/>
+          <w:sz w:val="28"/>
+          <w:szCs w:val="28"/>
+        </w:rPr>
+      </w:pPr>
+      <m:oMath>
+        <m:r>
+          <w:rPr>
+            <w:rFonts w:ascii="Cambria Math" w:hAnsi="Cambria Math" w:cs="Times New Roman"/>
+            <w:sz w:val="28"/>
+            <w:szCs w:val="28"/>
+          </w:rPr>
+          <m:t>y</m:t>
+        </m:r>
+        <m:r>
+          <w:rPr>
+            <w:rFonts w:ascii="Cambria Math" w:hAnsi="Cambria Math" w:cs="Times New Roman"/>
+            <w:sz w:val="28"/>
+            <w:szCs w:val="28"/>
+            <w:lang w:val="en-US"/>
+          </w:rPr>
+          <m:t xml:space="preserve">= </m:t>
+        </m:r>
+        <m:sSub>
+          <m:sSubPr>
+            <m:ctrlPr>
+              <w:rPr>
+                <w:rFonts w:ascii="Cambria Math" w:hAnsi="Cambria Math" w:cs="Times New Roman"/>
+                <w:i/>
+                <w:iCs/>
+                <w:sz w:val="28"/>
+                <w:szCs w:val="28"/>
+                <w:lang w:val="en-US"/>
+              </w:rPr>
+            </m:ctrlPr>
+          </m:sSubPr>
+          <m:e>
+            <m:r>
+              <w:rPr>
+                <w:rFonts w:ascii="Cambria Math" w:hAnsi="Cambria Math" w:cs="Times New Roman"/>
+                <w:sz w:val="28"/>
+                <w:szCs w:val="28"/>
+                <w:lang w:val="en-US"/>
+              </w:rPr>
+              <m:t>a</m:t>
+            </m:r>
+          </m:e>
+          <m:sub>
+            <m:r>
+              <w:rPr>
+                <w:rFonts w:ascii="Cambria Math" w:hAnsi="Cambria Math" w:cs="Times New Roman"/>
+                <w:sz w:val="28"/>
+                <w:szCs w:val="28"/>
+                <w:lang w:val="en-US"/>
+              </w:rPr>
+              <m:t>0</m:t>
+            </m:r>
+          </m:sub>
+        </m:sSub>
+        <m:r>
+          <w:rPr>
+            <w:rFonts w:ascii="Cambria Math" w:hAnsi="Cambria Math" w:cs="Times New Roman"/>
+            <w:sz w:val="28"/>
+            <w:szCs w:val="28"/>
+            <w:lang w:val="en-US"/>
+          </w:rPr>
+          <m:t>+</m:t>
+        </m:r>
+        <m:sSub>
+          <m:sSubPr>
+            <m:ctrlPr>
+              <w:rPr>
+                <w:rFonts w:ascii="Cambria Math" w:hAnsi="Cambria Math" w:cs="Times New Roman"/>
+                <w:i/>
+                <w:iCs/>
+                <w:sz w:val="28"/>
+                <w:szCs w:val="28"/>
+                <w:lang w:val="en-US"/>
+              </w:rPr>
+            </m:ctrlPr>
+          </m:sSubPr>
+          <m:e>
+            <m:r>
+              <w:rPr>
+                <w:rFonts w:ascii="Cambria Math" w:hAnsi="Cambria Math" w:cs="Times New Roman"/>
+                <w:sz w:val="28"/>
+                <w:szCs w:val="28"/>
+                <w:lang w:val="en-US"/>
+              </w:rPr>
+              <m:t>a</m:t>
+            </m:r>
+          </m:e>
+          <m:sub>
+            <m:r>
+              <w:rPr>
+                <w:rFonts w:ascii="Cambria Math" w:hAnsi="Cambria Math" w:cs="Times New Roman"/>
+                <w:sz w:val="28"/>
+                <w:szCs w:val="28"/>
+                <w:lang w:val="en-US"/>
+              </w:rPr>
+              <m:t>1</m:t>
+            </m:r>
+          </m:sub>
+        </m:sSub>
+        <m:sSub>
+          <m:sSubPr>
+            <m:ctrlPr>
+              <w:rPr>
+                <w:rFonts w:ascii="Cambria Math" w:hAnsi="Cambria Math" w:cs="Times New Roman"/>
+                <w:i/>
+                <w:iCs/>
+                <w:sz w:val="28"/>
+                <w:szCs w:val="28"/>
+                <w:lang w:val="en-US"/>
+              </w:rPr>
+            </m:ctrlPr>
+          </m:sSubPr>
+          <m:e>
+            <m:r>
+              <w:rPr>
+                <w:rFonts w:ascii="Cambria Math" w:hAnsi="Cambria Math" w:cs="Times New Roman"/>
+                <w:sz w:val="28"/>
+                <w:szCs w:val="28"/>
+                <w:lang w:val="en-US"/>
+              </w:rPr>
+              <m:t>x</m:t>
+            </m:r>
+          </m:e>
+          <m:sub>
+            <m:r>
+              <w:rPr>
+                <w:rFonts w:ascii="Cambria Math" w:hAnsi="Cambria Math" w:cs="Times New Roman"/>
+                <w:sz w:val="28"/>
+                <w:szCs w:val="28"/>
+                <w:lang w:val="en-US"/>
+              </w:rPr>
+              <m:t>1</m:t>
+            </m:r>
+          </m:sub>
+        </m:sSub>
+        <m:r>
+          <w:rPr>
+            <w:rFonts w:ascii="Cambria Math" w:hAnsi="Cambria Math" w:cs="Times New Roman"/>
+            <w:sz w:val="28"/>
+            <w:szCs w:val="28"/>
+            <w:lang w:val="en-US"/>
+          </w:rPr>
+          <m:t>+</m:t>
+        </m:r>
+        <m:sSub>
+          <m:sSubPr>
+            <m:ctrlPr>
+              <w:rPr>
+                <w:rFonts w:ascii="Cambria Math" w:hAnsi="Cambria Math" w:cs="Times New Roman"/>
+                <w:i/>
+                <w:iCs/>
+                <w:sz w:val="28"/>
+                <w:szCs w:val="28"/>
+                <w:lang w:val="en-US"/>
+              </w:rPr>
+            </m:ctrlPr>
+          </m:sSubPr>
+          <m:e>
+            <m:r>
+              <w:rPr>
+                <w:rFonts w:ascii="Cambria Math" w:hAnsi="Cambria Math" w:cs="Times New Roman"/>
+                <w:sz w:val="28"/>
+                <w:szCs w:val="28"/>
+                <w:lang w:val="en-US"/>
+              </w:rPr>
+              <m:t>a</m:t>
+            </m:r>
+          </m:e>
+          <m:sub>
+            <m:r>
+              <w:rPr>
+                <w:rFonts w:ascii="Cambria Math" w:hAnsi="Cambria Math" w:cs="Times New Roman"/>
+                <w:sz w:val="28"/>
+                <w:szCs w:val="28"/>
+                <w:lang w:val="en-US"/>
+              </w:rPr>
+              <m:t>2</m:t>
+            </m:r>
+          </m:sub>
+        </m:sSub>
+        <m:sSub>
+          <m:sSubPr>
+            <m:ctrlPr>
+              <w:rPr>
+                <w:rFonts w:ascii="Cambria Math" w:hAnsi="Cambria Math" w:cs="Times New Roman"/>
+                <w:i/>
+                <w:iCs/>
+                <w:sz w:val="28"/>
+                <w:szCs w:val="28"/>
+                <w:lang w:val="en-US"/>
+              </w:rPr>
+            </m:ctrlPr>
+          </m:sSubPr>
+          <m:e>
+            <m:r>
+              <w:rPr>
+                <w:rFonts w:ascii="Cambria Math" w:hAnsi="Cambria Math" w:cs="Times New Roman"/>
+                <w:sz w:val="28"/>
+                <w:szCs w:val="28"/>
+                <w:lang w:val="en-US"/>
+              </w:rPr>
+              <m:t>x</m:t>
+            </m:r>
+          </m:e>
+          <m:sub>
+            <m:r>
+              <w:rPr>
+                <w:rFonts w:ascii="Cambria Math" w:hAnsi="Cambria Math" w:cs="Times New Roman"/>
+                <w:sz w:val="28"/>
+                <w:szCs w:val="28"/>
+                <w:lang w:val="en-US"/>
+              </w:rPr>
+              <m:t>2</m:t>
+            </m:r>
+          </m:sub>
+        </m:sSub>
+      </m:oMath>
+      <w:r>
+        <w:rPr>
+          <w:rFonts w:ascii="Times New Roman" w:eastAsiaTheme="minorEastAsia" w:hAnsi="Times New Roman" w:cs="Times New Roman"/>
+          <w:iCs/>
+          <w:sz w:val="28"/>
+          <w:szCs w:val="28"/>
+          <w:lang w:val="en-US"/>
+        </w:rPr>
+        <w:t>;</w:t>
+      </w:r>
+    </w:p>
+    <w:p>
+      <w:pPr>
+        <w:pStyle w:val="ListParagraph"/>
+        <w:numPr>
+          <w:ilvl w:val="0"/>
+          <w:numId w:val="2"/>
+        </w:numPr>
+        <w:rPr>
+          <w:rFonts w:ascii="Times New Roman" w:hAnsi="Times New Roman" w:cs="Times New Roman"/>
+          <w:iCs/>
+          <w:sz w:val="28"/>
+          <w:szCs w:val="28"/>
+        </w:rPr>
+      </w:pPr>
+      <m:oMath>
+        <m:r>
+          <w:rPr>
+            <w:rFonts w:ascii="Cambria Math" w:hAnsi="Cambria Math" w:cs="Times New Roman"/>
+            <w:sz w:val="28"/>
+            <w:szCs w:val="28"/>
+          </w:rPr>
+          <m:t>y</m:t>
+        </m:r>
+        <m:r>
+          <w:rPr>
+            <w:rFonts w:ascii="Cambria Math" w:hAnsi="Cambria Math" w:cs="Times New Roman"/>
+            <w:sz w:val="28"/>
+            <w:szCs w:val="28"/>
+            <w:lang w:val="en-US"/>
+          </w:rPr>
+          <m:t xml:space="preserve">= </m:t>
+        </m:r>
+        <m:sSub>
+          <m:sSubPr>
+            <m:ctrlPr>
+              <w:rPr>
+                <w:rFonts w:ascii="Cambria Math" w:hAnsi="Cambria Math" w:cs="Times New Roman"/>
+                <w:i/>
+                <w:iCs/>
+                <w:sz w:val="28"/>
+                <w:szCs w:val="28"/>
+                <w:lang w:val="en-US"/>
+              </w:rPr>
+            </m:ctrlPr>
+          </m:sSubPr>
+          <m:e>
+            <m:r>
+              <w:rPr>
+                <w:rFonts w:ascii="Cambria Math" w:hAnsi="Cambria Math" w:cs="Times New Roman"/>
+                <w:sz w:val="28"/>
+                <w:szCs w:val="28"/>
+                <w:lang w:val="en-US"/>
+              </w:rPr>
+              <m:t>a</m:t>
+            </m:r>
+          </m:e>
+          <m:sub>
+            <m:r>
+              <w:rPr>
+                <w:rFonts w:ascii="Cambria Math" w:hAnsi="Cambria Math" w:cs="Times New Roman"/>
+                <w:sz w:val="28"/>
+                <w:szCs w:val="28"/>
+                <w:lang w:val="en-US"/>
+              </w:rPr>
+              <m:t>0</m:t>
+            </m:r>
+          </m:sub>
+        </m:sSub>
+        <m:r>
+          <w:rPr>
+            <w:rFonts w:ascii="Cambria Math" w:hAnsi="Cambria Math" w:cs="Times New Roman"/>
+            <w:sz w:val="28"/>
+            <w:szCs w:val="28"/>
+            <w:lang w:val="en-US"/>
+          </w:rPr>
+          <m:t>+</m:t>
+        </m:r>
+        <m:sSub>
+          <m:sSubPr>
+            <m:ctrlPr>
+              <w:rPr>
+                <w:rFonts w:ascii="Cambria Math" w:hAnsi="Cambria Math" w:cs="Times New Roman"/>
+                <w:i/>
+                <w:iCs/>
+                <w:sz w:val="28"/>
+                <w:szCs w:val="28"/>
+                <w:lang w:val="en-US"/>
+              </w:rPr>
+            </m:ctrlPr>
+          </m:sSubPr>
+          <m:e>
+            <m:r>
+              <w:rPr>
+                <w:rFonts w:ascii="Cambria Math" w:hAnsi="Cambria Math" w:cs="Times New Roman"/>
+                <w:sz w:val="28"/>
+                <w:szCs w:val="28"/>
+                <w:lang w:val="en-US"/>
+              </w:rPr>
+              <m:t>a</m:t>
+            </m:r>
+          </m:e>
+          <m:sub>
+            <m:r>
+              <w:rPr>
+                <w:rFonts w:ascii="Cambria Math" w:hAnsi="Cambria Math" w:cs="Times New Roman"/>
+                <w:sz w:val="28"/>
+                <w:szCs w:val="28"/>
+                <w:lang w:val="en-US"/>
+              </w:rPr>
+              <m:t>1</m:t>
+            </m:r>
+          </m:sub>
+        </m:sSub>
+        <m:sSub>
+          <m:sSubPr>
+            <m:ctrlPr>
+              <w:rPr>
+                <w:rFonts w:ascii="Cambria Math" w:hAnsi="Cambria Math" w:cs="Times New Roman"/>
+                <w:i/>
+                <w:iCs/>
+                <w:sz w:val="28"/>
+                <w:szCs w:val="28"/>
+                <w:lang w:val="en-US"/>
+              </w:rPr>
+            </m:ctrlPr>
+          </m:sSubPr>
+          <m:e>
+            <m:r>
+              <w:rPr>
+                <w:rFonts w:ascii="Cambria Math" w:hAnsi="Cambria Math" w:cs="Times New Roman"/>
+                <w:sz w:val="28"/>
+                <w:szCs w:val="28"/>
+                <w:lang w:val="en-US"/>
+              </w:rPr>
+              <m:t>x</m:t>
+            </m:r>
+          </m:e>
+          <m:sub>
+            <m:r>
+              <w:rPr>
+                <w:rFonts w:ascii="Cambria Math" w:hAnsi="Cambria Math" w:cs="Times New Roman"/>
+                <w:sz w:val="28"/>
+                <w:szCs w:val="28"/>
+                <w:lang w:val="en-US"/>
+              </w:rPr>
+              <m:t>1</m:t>
+            </m:r>
+          </m:sub>
+        </m:sSub>
+        <m:r>
+          <w:rPr>
+            <w:rFonts w:ascii="Cambria Math" w:hAnsi="Cambria Math" w:cs="Times New Roman"/>
+            <w:sz w:val="28"/>
+            <w:szCs w:val="28"/>
+            <w:lang w:val="en-US"/>
+          </w:rPr>
+          <m:t>+</m:t>
+        </m:r>
+        <m:sSub>
+          <m:sSubPr>
+            <m:ctrlPr>
+              <w:rPr>
+                <w:rFonts w:ascii="Cambria Math" w:hAnsi="Cambria Math" w:cs="Times New Roman"/>
+                <w:i/>
+                <w:iCs/>
+                <w:sz w:val="28"/>
+                <w:szCs w:val="28"/>
+                <w:lang w:val="en-US"/>
+              </w:rPr>
+            </m:ctrlPr>
+          </m:sSubPr>
+          <m:e>
+            <m:r>
+              <w:rPr>
+                <w:rFonts w:ascii="Cambria Math" w:hAnsi="Cambria Math" w:cs="Times New Roman"/>
+                <w:sz w:val="28"/>
+                <w:szCs w:val="28"/>
+                <w:lang w:val="en-US"/>
+              </w:rPr>
+              <m:t>a</m:t>
+            </m:r>
+          </m:e>
+          <m:sub>
+            <m:r>
+              <w:rPr>
+                <w:rFonts w:ascii="Cambria Math" w:hAnsi="Cambria Math" w:cs="Times New Roman"/>
+                <w:sz w:val="28"/>
+                <w:szCs w:val="28"/>
+                <w:lang w:val="en-US"/>
+              </w:rPr>
+              <m:t>2</m:t>
+            </m:r>
+          </m:sub>
+        </m:sSub>
+        <m:sSub>
+          <m:sSubPr>
+            <m:ctrlPr>
+              <w:rPr>
+                <w:rFonts w:ascii="Cambria Math" w:hAnsi="Cambria Math" w:cs="Times New Roman"/>
+                <w:i/>
+                <w:iCs/>
+                <w:sz w:val="28"/>
+                <w:szCs w:val="28"/>
+                <w:lang w:val="en-US"/>
+              </w:rPr>
+            </m:ctrlPr>
+          </m:sSubPr>
+          <m:e>
+            <m:r>
+              <w:rPr>
+                <w:rFonts w:ascii="Cambria Math" w:hAnsi="Cambria Math" w:cs="Times New Roman"/>
+                <w:sz w:val="28"/>
+                <w:szCs w:val="28"/>
+                <w:lang w:val="en-US"/>
+              </w:rPr>
+              <m:t>x</m:t>
+            </m:r>
+          </m:e>
+          <m:sub>
+            <m:r>
+              <w:rPr>
+                <w:rFonts w:ascii="Cambria Math" w:hAnsi="Cambria Math" w:cs="Times New Roman"/>
+                <w:sz w:val="28"/>
+                <w:szCs w:val="28"/>
+                <w:lang w:val="en-US"/>
+              </w:rPr>
+              <m:t>2</m:t>
+            </m:r>
+          </m:sub>
+        </m:sSub>
+        <m:r>
+          <w:rPr>
+            <w:rFonts w:ascii="Cambria Math" w:hAnsi="Cambria Math" w:cs="Times New Roman"/>
+            <w:sz w:val="28"/>
+            <w:szCs w:val="28"/>
+            <w:lang w:val="en-US"/>
+          </w:rPr>
+          <m:t>+</m:t>
+        </m:r>
+        <m:sSub>
+          <m:sSubPr>
+            <m:ctrlPr>
+              <w:rPr>
+                <w:rFonts w:ascii="Cambria Math" w:hAnsi="Cambria Math" w:cs="Times New Roman"/>
+                <w:i/>
+                <w:iCs/>
+                <w:sz w:val="28"/>
+                <w:szCs w:val="28"/>
+                <w:lang w:val="en-US"/>
+              </w:rPr>
+            </m:ctrlPr>
+          </m:sSubPr>
+          <m:e>
+            <m:r>
+              <w:rPr>
+                <w:rFonts w:ascii="Cambria Math" w:hAnsi="Cambria Math" w:cs="Times New Roman"/>
+                <w:sz w:val="28"/>
+                <w:szCs w:val="28"/>
+                <w:lang w:val="en-US"/>
+              </w:rPr>
+              <m:t>a</m:t>
+            </m:r>
+          </m:e>
+          <m:sub>
+            <m:r>
+              <w:rPr>
+                <w:rFonts w:ascii="Cambria Math" w:hAnsi="Cambria Math" w:cs="Times New Roman"/>
+                <w:sz w:val="28"/>
+                <w:szCs w:val="28"/>
+                <w:lang w:val="en-US"/>
+              </w:rPr>
+              <m:t>3</m:t>
+            </m:r>
+          </m:sub>
+        </m:sSub>
+        <m:sSubSup>
+          <m:sSubSupPr>
+            <m:ctrlPr>
+              <w:rPr>
+                <w:rFonts w:ascii="Cambria Math" w:hAnsi="Cambria Math" w:cs="Times New Roman"/>
+                <w:i/>
+                <w:iCs/>
+                <w:sz w:val="28"/>
+                <w:szCs w:val="28"/>
+                <w:lang w:val="en-US"/>
+              </w:rPr>
+            </m:ctrlPr>
+          </m:sSubSupPr>
+          <m:e>
+            <m:r>
+              <w:rPr>
+                <w:rFonts w:ascii="Cambria Math" w:hAnsi="Cambria Math" w:cs="Times New Roman"/>
+                <w:sz w:val="28"/>
+                <w:szCs w:val="28"/>
+                <w:lang w:val="en-US"/>
+              </w:rPr>
+              <m:t>x</m:t>
+            </m:r>
+          </m:e>
+          <m:sub>
+            <m:r>
+              <w:rPr>
+                <w:rFonts w:ascii="Cambria Math" w:hAnsi="Cambria Math" w:cs="Times New Roman"/>
+                <w:sz w:val="28"/>
+                <w:szCs w:val="28"/>
+                <w:lang w:val="en-US"/>
+              </w:rPr>
+              <m:t>1</m:t>
+            </m:r>
+          </m:sub>
+          <m:sup>
+            <m:r>
+              <w:rPr>
+                <w:rFonts w:ascii="Cambria Math" w:hAnsi="Cambria Math" w:cs="Times New Roman"/>
+                <w:sz w:val="28"/>
+                <w:szCs w:val="28"/>
+                <w:lang w:val="en-US"/>
+              </w:rPr>
+              <m:t>2</m:t>
+            </m:r>
+          </m:sup>
+        </m:sSubSup>
+        <m:r>
+          <w:rPr>
+            <w:rFonts w:ascii="Cambria Math" w:hAnsi="Cambria Math" w:cs="Times New Roman"/>
+            <w:sz w:val="28"/>
+            <w:szCs w:val="28"/>
+            <w:lang w:val="en-US"/>
+          </w:rPr>
+          <m:t>+</m:t>
+        </m:r>
+        <m:sSub>
+          <m:sSubPr>
+            <m:ctrlPr>
+              <w:rPr>
+                <w:rFonts w:ascii="Cambria Math" w:hAnsi="Cambria Math" w:cs="Times New Roman"/>
+                <w:i/>
+                <w:iCs/>
+                <w:sz w:val="28"/>
+                <w:szCs w:val="28"/>
+                <w:lang w:val="en-US"/>
+              </w:rPr>
+            </m:ctrlPr>
+          </m:sSubPr>
+          <m:e>
+            <m:r>
+              <w:rPr>
+                <w:rFonts w:ascii="Cambria Math" w:hAnsi="Cambria Math" w:cs="Times New Roman"/>
+                <w:sz w:val="28"/>
+                <w:szCs w:val="28"/>
+                <w:lang w:val="en-US"/>
+              </w:rPr>
+              <m:t>a</m:t>
+            </m:r>
+          </m:e>
+          <m:sub>
+            <m:r>
+              <w:rPr>
+                <w:rFonts w:ascii="Cambria Math" w:hAnsi="Cambria Math" w:cs="Times New Roman"/>
+                <w:sz w:val="28"/>
+                <w:szCs w:val="28"/>
+                <w:lang w:val="en-US"/>
+              </w:rPr>
+              <m:t>4</m:t>
+            </m:r>
+          </m:sub>
+        </m:sSub>
+        <m:sSubSup>
+          <m:sSubSupPr>
+            <m:ctrlPr>
+              <w:rPr>
+                <w:rFonts w:ascii="Cambria Math" w:hAnsi="Cambria Math" w:cs="Times New Roman"/>
+                <w:i/>
+                <w:iCs/>
+                <w:sz w:val="28"/>
+                <w:szCs w:val="28"/>
+                <w:lang w:val="en-US"/>
+              </w:rPr>
+            </m:ctrlPr>
+          </m:sSubSupPr>
+          <m:e>
+            <m:r>
+              <w:rPr>
+                <w:rFonts w:ascii="Cambria Math" w:hAnsi="Cambria Math" w:cs="Times New Roman"/>
+                <w:sz w:val="28"/>
+                <w:szCs w:val="28"/>
+                <w:lang w:val="en-US"/>
+              </w:rPr>
+              <m:t>x</m:t>
+            </m:r>
+          </m:e>
+          <m:sub>
+            <m:r>
+              <w:rPr>
+                <w:rFonts w:ascii="Cambria Math" w:hAnsi="Cambria Math" w:cs="Times New Roman"/>
+                <w:sz w:val="28"/>
+                <w:szCs w:val="28"/>
+                <w:lang w:val="en-US"/>
+              </w:rPr>
+              <m:t>2</m:t>
+            </m:r>
+          </m:sub>
+          <m:sup>
+            <m:r>
+              <w:rPr>
+                <w:rFonts w:ascii="Cambria Math" w:hAnsi="Cambria Math" w:cs="Times New Roman"/>
+                <w:sz w:val="28"/>
+                <w:szCs w:val="28"/>
+                <w:lang w:val="en-US"/>
+              </w:rPr>
+              <m:t>2</m:t>
+            </m:r>
+          </m:sup>
+        </m:sSubSup>
+      </m:oMath>
+      <w:r>
+        <w:rPr>
+          <w:rFonts w:ascii="Times New Roman" w:eastAsiaTheme="minorEastAsia" w:hAnsi="Times New Roman" w:cs="Times New Roman"/>
+          <w:iCs/>
+          <w:sz w:val="28"/>
+          <w:szCs w:val="28"/>
+          <w:lang w:val="en-US"/>
+        </w:rPr>
+        <w:t>;</w:t>
+      </w:r>
+    </w:p>
+    <w:p>
+      <w:pPr>
+        <w:pStyle w:val="ListParagraph"/>
+        <w:numPr>
+          <w:ilvl w:val="0"/>
+          <w:numId w:val="2"/>
+        </w:numPr>
+        <w:rPr>
+          <w:rFonts w:ascii="Times New Roman" w:hAnsi="Times New Roman" w:cs="Times New Roman"/>
+          <w:iCs/>
+          <w:sz w:val="28"/>
+          <w:szCs w:val="28"/>
+        </w:rPr>
+      </w:pPr>
+      <m:oMath>
+        <m:r>
+          <w:rPr>
+            <w:rFonts w:ascii="Cambria Math" w:hAnsi="Cambria Math" w:cs="Times New Roman"/>
+            <w:sz w:val="28"/>
+            <w:szCs w:val="28"/>
+          </w:rPr>
+          <m:t>y</m:t>
+        </m:r>
+        <m:r>
+          <w:rPr>
+            <w:rFonts w:ascii="Cambria Math" w:hAnsi="Cambria Math" w:cs="Times New Roman"/>
+            <w:sz w:val="28"/>
+            <w:szCs w:val="28"/>
+            <w:lang w:val="en-US"/>
+          </w:rPr>
+          <m:t xml:space="preserve">= </m:t>
+        </m:r>
+        <m:sSub>
+          <m:sSubPr>
+            <m:ctrlPr>
+              <w:rPr>
+                <w:rFonts w:ascii="Cambria Math" w:hAnsi="Cambria Math" w:cs="Times New Roman"/>
+                <w:i/>
+                <w:iCs/>
+                <w:sz w:val="28"/>
+                <w:szCs w:val="28"/>
+                <w:lang w:val="en-US"/>
+              </w:rPr>
+            </m:ctrlPr>
+          </m:sSubPr>
+          <m:e>
+            <m:r>
+              <w:rPr>
+                <w:rFonts w:ascii="Cambria Math" w:hAnsi="Cambria Math" w:cs="Times New Roman"/>
+                <w:sz w:val="28"/>
+                <w:szCs w:val="28"/>
+                <w:lang w:val="en-US"/>
+              </w:rPr>
+              <m:t>a</m:t>
+            </m:r>
+          </m:e>
+          <m:sub>
+            <m:r>
+              <w:rPr>
+                <w:rFonts w:ascii="Cambria Math" w:hAnsi="Cambria Math" w:cs="Times New Roman"/>
+                <w:sz w:val="28"/>
+                <w:szCs w:val="28"/>
+                <w:lang w:val="en-US"/>
+              </w:rPr>
+              <m:t>0</m:t>
+            </m:r>
+          </m:sub>
+        </m:sSub>
+        <m:r>
+          <w:rPr>
+            <w:rFonts w:ascii="Cambria Math" w:hAnsi="Cambria Math" w:cs="Times New Roman"/>
+            <w:sz w:val="28"/>
+            <w:szCs w:val="28"/>
+            <w:lang w:val="en-US"/>
+          </w:rPr>
+          <m:t>+</m:t>
+        </m:r>
+        <m:sSub>
+          <m:sSubPr>
+            <m:ctrlPr>
+              <w:rPr>
+                <w:rFonts w:ascii="Cambria Math" w:hAnsi="Cambria Math" w:cs="Times New Roman"/>
+                <w:i/>
+                <w:iCs/>
+                <w:sz w:val="28"/>
+                <w:szCs w:val="28"/>
+                <w:lang w:val="en-US"/>
+              </w:rPr>
+            </m:ctrlPr>
+          </m:sSubPr>
+          <m:e>
+            <m:r>
+              <w:rPr>
+                <w:rFonts w:ascii="Cambria Math" w:hAnsi="Cambria Math" w:cs="Times New Roman"/>
+                <w:sz w:val="28"/>
+                <w:szCs w:val="28"/>
+                <w:lang w:val="en-US"/>
+              </w:rPr>
+              <m:t>a</m:t>
+            </m:r>
+          </m:e>
+          <m:sub>
+            <m:r>
+              <w:rPr>
+                <w:rFonts w:ascii="Cambria Math" w:hAnsi="Cambria Math" w:cs="Times New Roman"/>
+                <w:sz w:val="28"/>
+                <w:szCs w:val="28"/>
+                <w:lang w:val="en-US"/>
+              </w:rPr>
+              <m:t>1</m:t>
+            </m:r>
+          </m:sub>
+        </m:sSub>
+        <m:sSub>
+          <m:sSubPr>
+            <m:ctrlPr>
+              <w:rPr>
+                <w:rFonts w:ascii="Cambria Math" w:hAnsi="Cambria Math" w:cs="Times New Roman"/>
+                <w:i/>
+                <w:iCs/>
+                <w:sz w:val="28"/>
+                <w:szCs w:val="28"/>
+                <w:lang w:val="en-US"/>
+              </w:rPr>
+            </m:ctrlPr>
+          </m:sSubPr>
+          <m:e>
+            <m:r>
+              <w:rPr>
+                <w:rFonts w:ascii="Cambria Math" w:hAnsi="Cambria Math" w:cs="Times New Roman"/>
+                <w:sz w:val="28"/>
+                <w:szCs w:val="28"/>
+                <w:lang w:val="en-US"/>
+              </w:rPr>
+              <m:t>x</m:t>
+            </m:r>
+          </m:e>
+          <m:sub>
+            <m:r>
+              <w:rPr>
+                <w:rFonts w:ascii="Cambria Math" w:hAnsi="Cambria Math" w:cs="Times New Roman"/>
+                <w:sz w:val="28"/>
+                <w:szCs w:val="28"/>
+                <w:lang w:val="en-US"/>
+              </w:rPr>
+              <m:t>1</m:t>
+            </m:r>
+          </m:sub>
+        </m:sSub>
+        <m:r>
+          <w:rPr>
+            <w:rFonts w:ascii="Cambria Math" w:hAnsi="Cambria Math" w:cs="Times New Roman"/>
+            <w:sz w:val="28"/>
+            <w:szCs w:val="28"/>
+            <w:lang w:val="en-US"/>
+          </w:rPr>
+          <m:t>+</m:t>
+        </m:r>
+        <m:sSub>
+          <m:sSubPr>
+            <m:ctrlPr>
+              <w:rPr>
+                <w:rFonts w:ascii="Cambria Math" w:hAnsi="Cambria Math" w:cs="Times New Roman"/>
+                <w:i/>
+                <w:iCs/>
+                <w:sz w:val="28"/>
+                <w:szCs w:val="28"/>
+                <w:lang w:val="en-US"/>
+              </w:rPr>
+            </m:ctrlPr>
+          </m:sSubPr>
+          <m:e>
+            <m:r>
+              <w:rPr>
+                <w:rFonts w:ascii="Cambria Math" w:hAnsi="Cambria Math" w:cs="Times New Roman"/>
+                <w:sz w:val="28"/>
+                <w:szCs w:val="28"/>
+                <w:lang w:val="en-US"/>
+              </w:rPr>
+              <m:t>a</m:t>
+            </m:r>
+          </m:e>
+          <m:sub>
+            <m:r>
+              <w:rPr>
+                <w:rFonts w:ascii="Cambria Math" w:hAnsi="Cambria Math" w:cs="Times New Roman"/>
+                <w:sz w:val="28"/>
+                <w:szCs w:val="28"/>
+                <w:lang w:val="en-US"/>
+              </w:rPr>
+              <m:t>2</m:t>
+            </m:r>
+          </m:sub>
+        </m:sSub>
+        <m:sSub>
+          <m:sSubPr>
+            <m:ctrlPr>
+              <w:rPr>
+                <w:rFonts w:ascii="Cambria Math" w:hAnsi="Cambria Math" w:cs="Times New Roman"/>
+                <w:i/>
+                <w:iCs/>
+                <w:sz w:val="28"/>
+                <w:szCs w:val="28"/>
+                <w:lang w:val="en-US"/>
+              </w:rPr>
+            </m:ctrlPr>
+          </m:sSubPr>
+          <m:e>
+            <m:r>
+              <w:rPr>
+                <w:rFonts w:ascii="Cambria Math" w:hAnsi="Cambria Math" w:cs="Times New Roman"/>
+                <w:sz w:val="28"/>
+                <w:szCs w:val="28"/>
+                <w:lang w:val="en-US"/>
+              </w:rPr>
+              <m:t>x</m:t>
+            </m:r>
+          </m:e>
+          <m:sub>
+            <m:r>
+              <w:rPr>
+                <w:rFonts w:ascii="Cambria Math" w:hAnsi="Cambria Math" w:cs="Times New Roman"/>
+                <w:sz w:val="28"/>
+                <w:szCs w:val="28"/>
+                <w:lang w:val="en-US"/>
+              </w:rPr>
+              <m:t>2</m:t>
+            </m:r>
+          </m:sub>
+        </m:sSub>
+        <m:r>
+          <w:rPr>
+            <w:rFonts w:ascii="Cambria Math" w:hAnsi="Cambria Math" w:cs="Times New Roman"/>
+            <w:sz w:val="28"/>
+            <w:szCs w:val="28"/>
+            <w:lang w:val="en-US"/>
+          </w:rPr>
+          <m:t>+</m:t>
+        </m:r>
+        <m:sSub>
+          <m:sSubPr>
+            <m:ctrlPr>
+              <w:rPr>
+                <w:rFonts w:ascii="Cambria Math" w:hAnsi="Cambria Math" w:cs="Times New Roman"/>
+                <w:i/>
+                <w:iCs/>
+                <w:sz w:val="28"/>
+                <w:szCs w:val="28"/>
+                <w:lang w:val="en-US"/>
+              </w:rPr>
+            </m:ctrlPr>
+          </m:sSubPr>
+          <m:e>
+            <m:r>
+              <w:rPr>
+                <w:rFonts w:ascii="Cambria Math" w:hAnsi="Cambria Math" w:cs="Times New Roman"/>
+                <w:sz w:val="28"/>
+                <w:szCs w:val="28"/>
+                <w:lang w:val="en-US"/>
+              </w:rPr>
+              <m:t>a</m:t>
+            </m:r>
+          </m:e>
+          <m:sub>
+            <m:r>
+              <w:rPr>
+                <w:rFonts w:ascii="Cambria Math" w:hAnsi="Cambria Math" w:cs="Times New Roman"/>
+                <w:sz w:val="28"/>
+                <w:szCs w:val="28"/>
+                <w:lang w:val="en-US"/>
+              </w:rPr>
+              <m:t>3</m:t>
+            </m:r>
+          </m:sub>
+        </m:sSub>
+        <m:sSubSup>
+          <m:sSubSupPr>
+            <m:ctrlPr>
+              <w:rPr>
+                <w:rFonts w:ascii="Cambria Math" w:hAnsi="Cambria Math" w:cs="Times New Roman"/>
+                <w:i/>
+                <w:iCs/>
+                <w:sz w:val="28"/>
+                <w:szCs w:val="28"/>
+                <w:lang w:val="en-US"/>
+              </w:rPr>
+            </m:ctrlPr>
+          </m:sSubSupPr>
+          <m:e>
+            <m:r>
+              <w:rPr>
+                <w:rFonts w:ascii="Cambria Math" w:hAnsi="Cambria Math" w:cs="Times New Roman"/>
+                <w:sz w:val="28"/>
+                <w:szCs w:val="28"/>
+                <w:lang w:val="en-US"/>
+              </w:rPr>
+              <m:t>x</m:t>
+            </m:r>
+          </m:e>
+          <m:sub>
+            <m:r>
+              <w:rPr>
+                <w:rFonts w:ascii="Cambria Math" w:hAnsi="Cambria Math" w:cs="Times New Roman"/>
+                <w:sz w:val="28"/>
+                <w:szCs w:val="28"/>
+                <w:lang w:val="en-US"/>
+              </w:rPr>
+              <m:t>1</m:t>
+            </m:r>
+          </m:sub>
+          <m:sup>
+            <m:r>
+              <w:rPr>
+                <w:rFonts w:ascii="Cambria Math" w:hAnsi="Cambria Math" w:cs="Times New Roman"/>
+                <w:sz w:val="28"/>
+                <w:szCs w:val="28"/>
+                <w:lang w:val="en-US"/>
+              </w:rPr>
+              <m:t>2</m:t>
+            </m:r>
+          </m:sup>
+        </m:sSubSup>
+        <m:r>
+          <w:rPr>
+            <w:rFonts w:ascii="Cambria Math" w:hAnsi="Cambria Math" w:cs="Times New Roman"/>
+            <w:sz w:val="28"/>
+            <w:szCs w:val="28"/>
+            <w:lang w:val="en-US"/>
+          </w:rPr>
+          <m:t>+</m:t>
+        </m:r>
+        <m:sSub>
+          <m:sSubPr>
+            <m:ctrlPr>
+              <w:rPr>
+                <w:rFonts w:ascii="Cambria Math" w:hAnsi="Cambria Math" w:cs="Times New Roman"/>
+                <w:i/>
+                <w:iCs/>
+                <w:sz w:val="28"/>
+                <w:szCs w:val="28"/>
+                <w:lang w:val="en-US"/>
+              </w:rPr>
+            </m:ctrlPr>
+          </m:sSubPr>
+          <m:e>
+            <m:r>
+              <w:rPr>
+                <w:rFonts w:ascii="Cambria Math" w:hAnsi="Cambria Math" w:cs="Times New Roman"/>
+                <w:sz w:val="28"/>
+                <w:szCs w:val="28"/>
+                <w:lang w:val="en-US"/>
+              </w:rPr>
+              <m:t>a</m:t>
+            </m:r>
+          </m:e>
+          <m:sub>
+            <m:r>
+              <w:rPr>
+                <w:rFonts w:ascii="Cambria Math" w:hAnsi="Cambria Math" w:cs="Times New Roman"/>
+                <w:sz w:val="28"/>
+                <w:szCs w:val="28"/>
+                <w:lang w:val="en-US"/>
+              </w:rPr>
+              <m:t>4</m:t>
+            </m:r>
+          </m:sub>
+        </m:sSub>
+        <m:sSubSup>
+          <m:sSubSupPr>
+            <m:ctrlPr>
+              <w:rPr>
+                <w:rFonts w:ascii="Cambria Math" w:hAnsi="Cambria Math" w:cs="Times New Roman"/>
+                <w:i/>
+                <w:iCs/>
+                <w:sz w:val="28"/>
+                <w:szCs w:val="28"/>
+                <w:lang w:val="en-US"/>
+              </w:rPr>
+            </m:ctrlPr>
+          </m:sSubSupPr>
+          <m:e>
+            <m:r>
+              <w:rPr>
+                <w:rFonts w:ascii="Cambria Math" w:hAnsi="Cambria Math" w:cs="Times New Roman"/>
+                <w:sz w:val="28"/>
+                <w:szCs w:val="28"/>
+                <w:lang w:val="en-US"/>
+              </w:rPr>
+              <m:t>x</m:t>
+            </m:r>
+          </m:e>
+          <m:sub>
+            <m:r>
+              <w:rPr>
+                <w:rFonts w:ascii="Cambria Math" w:hAnsi="Cambria Math" w:cs="Times New Roman"/>
+                <w:sz w:val="28"/>
+                <w:szCs w:val="28"/>
+                <w:lang w:val="en-US"/>
+              </w:rPr>
+              <m:t>2</m:t>
+            </m:r>
+          </m:sub>
+          <m:sup>
+            <m:r>
+              <w:rPr>
+                <w:rFonts w:ascii="Cambria Math" w:hAnsi="Cambria Math" w:cs="Times New Roman"/>
+                <w:sz w:val="28"/>
+                <w:szCs w:val="28"/>
+                <w:lang w:val="en-US"/>
+              </w:rPr>
+              <m:t>2</m:t>
+            </m:r>
+          </m:sup>
+        </m:sSubSup>
+        <m:r>
+          <w:rPr>
+            <w:rFonts w:ascii="Cambria Math" w:hAnsi="Cambria Math" w:cs="Times New Roman"/>
+            <w:sz w:val="28"/>
+            <w:szCs w:val="28"/>
+            <w:lang w:val="en-US"/>
+          </w:rPr>
+          <m:t>+</m:t>
+        </m:r>
+        <m:sSub>
+          <m:sSubPr>
+            <m:ctrlPr>
+              <w:rPr>
+                <w:rFonts w:ascii="Cambria Math" w:hAnsi="Cambria Math" w:cs="Times New Roman"/>
+                <w:i/>
+                <w:iCs/>
+                <w:sz w:val="28"/>
+                <w:szCs w:val="28"/>
+                <w:lang w:val="en-US"/>
+              </w:rPr>
+            </m:ctrlPr>
+          </m:sSubPr>
+          <m:e>
+            <m:r>
+              <w:rPr>
+                <w:rFonts w:ascii="Cambria Math" w:hAnsi="Cambria Math" w:cs="Times New Roman"/>
+                <w:sz w:val="28"/>
+                <w:szCs w:val="28"/>
+                <w:lang w:val="en-US"/>
+              </w:rPr>
+              <m:t>a</m:t>
+            </m:r>
+          </m:e>
+          <m:sub>
+            <m:r>
+              <w:rPr>
+                <w:rFonts w:ascii="Cambria Math" w:hAnsi="Cambria Math" w:cs="Times New Roman"/>
+                <w:sz w:val="28"/>
+                <w:szCs w:val="28"/>
+                <w:lang w:val="en-US"/>
+              </w:rPr>
+              <m:t>5</m:t>
+            </m:r>
+          </m:sub>
+        </m:sSub>
+        <m:sSub>
+          <m:sSubPr>
+            <m:ctrlPr>
+              <w:rPr>
+                <w:rFonts w:ascii="Cambria Math" w:hAnsi="Cambria Math" w:cs="Times New Roman"/>
+                <w:i/>
+                <w:iCs/>
+                <w:sz w:val="28"/>
+                <w:szCs w:val="28"/>
+                <w:lang w:val="en-US"/>
+              </w:rPr>
+            </m:ctrlPr>
+          </m:sSubPr>
+          <m:e>
+            <m:r>
+              <w:rPr>
+                <w:rFonts w:ascii="Cambria Math" w:hAnsi="Cambria Math" w:cs="Times New Roman"/>
+                <w:sz w:val="28"/>
+                <w:szCs w:val="28"/>
+                <w:lang w:val="en-US"/>
+              </w:rPr>
+              <m:t>x</m:t>
+            </m:r>
+          </m:e>
+          <m:sub>
+            <m:r>
+              <w:rPr>
+                <w:rFonts w:ascii="Cambria Math" w:hAnsi="Cambria Math" w:cs="Times New Roman"/>
+                <w:sz w:val="28"/>
+                <w:szCs w:val="28"/>
+                <w:lang w:val="en-US"/>
+              </w:rPr>
+              <m:t>1</m:t>
+            </m:r>
+          </m:sub>
+        </m:sSub>
+        <m:sSub>
+          <m:sSubPr>
+            <m:ctrlPr>
+              <w:rPr>
+                <w:rFonts w:ascii="Cambria Math" w:hAnsi="Cambria Math" w:cs="Times New Roman"/>
+                <w:i/>
+                <w:iCs/>
+                <w:sz w:val="28"/>
+                <w:szCs w:val="28"/>
+                <w:lang w:val="en-US"/>
+              </w:rPr>
+            </m:ctrlPr>
+          </m:sSubPr>
+          <m:e>
+            <m:r>
+              <w:rPr>
+                <w:rFonts w:ascii="Cambria Math" w:hAnsi="Cambria Math" w:cs="Times New Roman"/>
+                <w:sz w:val="28"/>
+                <w:szCs w:val="28"/>
+                <w:lang w:val="en-US"/>
+              </w:rPr>
+              <m:t>x</m:t>
+            </m:r>
+          </m:e>
+          <m:sub>
+            <m:r>
+              <w:rPr>
+                <w:rFonts w:ascii="Cambria Math" w:hAnsi="Cambria Math" w:cs="Times New Roman"/>
+                <w:sz w:val="28"/>
+                <w:szCs w:val="28"/>
+                <w:lang w:val="en-US"/>
+              </w:rPr>
+              <m:t>2</m:t>
+            </m:r>
+          </m:sub>
+        </m:sSub>
+      </m:oMath>
+      <w:r>
+        <w:rPr>
+          <w:rFonts w:ascii="Times New Roman" w:eastAsiaTheme="minorEastAsia" w:hAnsi="Times New Roman" w:cs="Times New Roman"/>
+          <w:iCs/>
+          <w:sz w:val="28"/>
+          <w:szCs w:val="28"/>
+          <w:lang w:val="en-US"/>
+        </w:rPr>
+        <w:t>;</w:t>
+      </w:r>
+    </w:p>
+    <w:p>
+      <w:pPr>
+        <w:pStyle w:val="ListParagraph"/>
+        <w:numPr>
+          <w:ilvl w:val="0"/>
+          <w:numId w:val="2"/>
+        </w:numPr>
+        <w:rPr>
+          <w:rFonts w:ascii="Times New Roman" w:hAnsi="Times New Roman" w:cs="Times New Roman"/>
+          <w:iCs/>
+          <w:sz w:val="28"/>
+          <w:szCs w:val="28"/>
+        </w:rPr>
+      </w:pPr>
+      <m:oMath>
+        <m:r>
+          <w:rPr>
+            <w:rFonts w:ascii="Cambria Math" w:hAnsi="Cambria Math" w:cs="Times New Roman"/>
+            <w:sz w:val="28"/>
+            <w:szCs w:val="28"/>
+          </w:rPr>
+          <m:t>y</m:t>
+        </m:r>
+        <m:r>
+          <w:rPr>
+            <w:rFonts w:ascii="Cambria Math" w:hAnsi="Cambria Math" w:cs="Times New Roman"/>
+            <w:sz w:val="28"/>
+            <w:szCs w:val="28"/>
+            <w:lang w:val="en-US"/>
+          </w:rPr>
+          <m:t xml:space="preserve">= </m:t>
+        </m:r>
+      </m:oMath>
+    </w:p>
+    <w:p>
+      <w:pPr>
+        <w:pStyle w:val="ListParagraph"/>
+        <w:numPr>
+          <w:ilvl w:val="0"/>
+          <w:numId w:val="2"/>
+        </w:numPr>
+        <w:rPr>
+          <w:rFonts w:ascii="Times New Roman" w:hAnsi="Times New Roman" w:cs="Times New Roman"/>
+          <w:iCs/>
+          <w:sz w:val="28"/>
+          <w:szCs w:val="28"/>
+        </w:rPr>
+      </w:pPr>
+      <m:oMath>
+        <m:r>
+          <w:rPr>
+            <w:rFonts w:ascii="Cambria Math" w:hAnsi="Cambria Math" w:cs="Times New Roman"/>
+            <w:sz w:val="28"/>
+            <w:szCs w:val="28"/>
+          </w:rPr>
+          <m:t>y</m:t>
+        </m:r>
+        <m:r>
+          <w:rPr>
+            <w:rFonts w:ascii="Cambria Math" w:hAnsi="Cambria Math" w:cs="Times New Roman"/>
+            <w:sz w:val="28"/>
+            <w:szCs w:val="28"/>
+            <w:lang w:val="en-US"/>
+          </w:rPr>
+          <m:t>=</m:t>
+        </m:r>
+        <m:r>
+          <w:rPr>
+            <w:rFonts w:ascii="Cambria Math" w:hAnsi="Cambria Math" w:cs="Times New Roman"/>
+            <w:sz w:val="28"/>
+            <w:szCs w:val="28"/>
+            <w:lang w:val="en-US"/>
+          </w:rPr>
+          <m:t xml:space="preserve"> </m:t>
+        </m:r>
+      </m:oMath>
+    </w:p>
+    <w:p>
+      <w:pPr>
+        <w:rPr>
+          <w:rFonts w:ascii="Times New Roman" w:hAnsi="Times New Roman" w:cs="Times New Roman"/>
+          <w:iCs/>
+          <w:sz w:val="28"/>
+          <w:szCs w:val="28"/>
+          <w:lang w:val="en-US"/>
+        </w:rPr>
+      </w:pPr>
+    </w:p>
+    <w:p>
+      <w:pPr>
+        <w:rPr>
+          <w:rFonts w:ascii="Times New Roman" w:hAnsi="Times New Roman" w:cs="Times New Roman"/>
+          <w:iCs/>
+          <w:sz w:val="28"/>
+          <w:szCs w:val="28"/>
+          <w:lang w:val="en-US"/>
+        </w:rPr>
+      </w:pPr>
+    </w:p>
+    <w:p>
+      <w:pPr>
+        <w:rPr>
+          <w:rFonts w:ascii="Times New Roman" w:hAnsi="Times New Roman" w:cs="Times New Roman"/>
+          <w:iCs/>
+          <w:sz w:val="28"/>
+          <w:szCs w:val="28"/>
+          <w:lang w:val="en-US"/>
+        </w:rPr>
+      </w:pPr>
+    </w:p>
+    <w:p>
+      <w:pPr>
+        <w:rPr>
+          <w:rFonts w:ascii="Times New Roman" w:hAnsi="Times New Roman" w:cs="Times New Roman"/>
+          <w:iCs/>
+          <w:sz w:val="28"/>
+          <w:szCs w:val="28"/>
+        </w:rPr>
+      </w:pPr>
+      <w:r>
+        <w:rPr>
+          <w:rFonts w:ascii="Times New Roman" w:hAnsi="Times New Roman" w:cs="Times New Roman"/>
+          <w:iCs/>
+          <w:sz w:val="28"/>
+          <w:szCs w:val="28"/>
+        </w:rPr>
+        <w:lastRenderedPageBreak/>
+        <w:t>Завдання 5</w:t>
+      </w:r>
+    </w:p>
+    <w:p>
+      <w:pPr>
+        <w:rPr>
+          <w:rFonts w:ascii="Times New Roman" w:hAnsi="Times New Roman" w:cs="Times New Roman"/>
+          <w:iCs/>
+          <w:sz w:val="28"/>
+          <w:szCs w:val="28"/>
+        </w:rPr>
+      </w:pPr>
+      <w:r>
+        <w:rPr>
+          <w:rFonts w:ascii="Times New Roman" w:hAnsi="Times New Roman" w:cs="Times New Roman"/>
+          <w:iCs/>
+          <w:sz w:val="28"/>
+          <w:szCs w:val="28"/>
+        </w:rPr>
+        <w:t>Обрати оптимальну регресіну модель ...</w:t>
       </w:r>
     </w:p>
     <w:sectPr>
@@ -3571,9 +5987,9 @@
 <file path=word/numbering.xml><?xml version="1.0" encoding="utf-8"?>
 <w:numbering xmlns:wpc="http://schemas.microsoft.com/office/word/2010/wordprocessingCanvas" xmlns:cx="http://schemas.microsoft.com/office/drawing/2014/chartex" xmlns:cx1="http://schemas.microsoft.com/office/drawing/2015/9/8/chartex" xmlns:cx2="http://schemas.microsoft.com/office/drawing/2015/10/21/chartex" xmlns:cx3="http://schemas.microsoft.com/office/drawing/2016/5/9/chartex" xmlns:cx4="http://schemas.microsoft.com/office/drawing/2016/5/10/chartex" xmlns:cx5="http://schemas.microsoft.com/office/drawing/2016/5/11/chartex" xmlns:cx6="http://schemas.microsoft.com/office/drawing/2016/5/12/chartex" xmlns:cx7="http://schemas.microsoft.com/office/drawing/2016/5/13/chartex" xmlns:cx8="http://schemas.microsoft.com/office/drawing/2016/5/14/chartex" xmlns:mc="http://schemas.openxmlformats.org/markup-compatibility/2006" xmlns:aink="http://schemas.microsoft.com/office/drawing/2016/ink" xmlns:am3d="http://schemas.microsoft.com/office/drawing/2017/model3d" xmlns:o="urn:schemas-microsoft-com:office:office" xmlns:oel="http://schemas.microsoft.com/office/2019/extlst" xmlns:r="http://schemas.openxmlformats.org/officeDocument/2006/relationships" xmlns:m="http://schemas.openxmlformats.org/officeDocument/2006/math" xmlns:v="urn:schemas-microsoft-com:vml" xmlns:wp14="http://schemas.microsoft.com/office/word/2010/wordprocessingDrawing" xmlns:wp="http://schemas.openxmlformats.org/drawingml/2006/wordprocessingDrawing" xmlns:w10="urn:schemas-microsoft-com:office:word" xmlns:w="http://schemas.openxmlformats.org/wordprocessingml/2006/main" xmlns:w14="http://schemas.microsoft.com/office/word/2010/wordml" xmlns:w15="http://schemas.microsoft.com/office/word/2012/wordml" xmlns:w16cex="http://schemas.microsoft.com/office/word/2018/wordml/cex" xmlns:w16cid="http://schemas.microsoft.com/office/word/2016/wordml/cid" xmlns:w16="http://schemas.microsoft.com/office/word/2018/wordml" xmlns:w16du="http://schemas.microsoft.com/office/word/2023/wordml/word16du" xmlns:w16sdtdh="http://schemas.microsoft.com/office/word/2020/wordml/sdtdatahash" xmlns:w16sdtfl="http://schemas.microsoft.com/office/word/2024/wordml/sdtformatlock" xmlns:w16se="http://schemas.microsoft.com/office/word/2015/wordml/symex" xmlns:wpg="http://schemas.microsoft.com/office/word/2010/wordprocessingGroup" xmlns:wpi="http://schemas.microsoft.com/office/word/2010/wordprocessingInk" xmlns:wne="http://schemas.microsoft.com/office/word/2006/wordml" xmlns:wps="http://schemas.microsoft.com/office/word/2010/wordprocessingShape" mc:Ignorable="w14 w15 w16se w16cid w16 w16cex w16sdtdh w16sdtfl w16du wp14">
   <w:abstractNum w:abstractNumId="0" w15:restartNumberingAfterBreak="0">
-    <w:nsid w:val="07E45729"/>
+    <w:nsid w:val="050E2531"/>
     <w:multiLevelType w:val="hybridMultilevel"/>
-    <w:tmpl w:val="CF50E272"/>
+    <w:tmpl w:val="FD1CE326"/>
     <w:lvl w:ilvl="0" w:tplc="0422000F">
       <w:start w:val="1"/>
       <w:numFmt w:val="decimal"/>
@@ -3659,7 +6075,99 @@
       </w:pPr>
     </w:lvl>
   </w:abstractNum>
+  <w:abstractNum w:abstractNumId="1" w15:restartNumberingAfterBreak="0">
+    <w:nsid w:val="07E45729"/>
+    <w:multiLevelType w:val="hybridMultilevel"/>
+    <w:tmpl w:val="CF50E272"/>
+    <w:lvl w:ilvl="0" w:tplc="0422000F">
+      <w:start w:val="1"/>
+      <w:numFmt w:val="decimal"/>
+      <w:lvlText w:val="%1."/>
+      <w:lvlJc w:val="left"/>
+      <w:pPr>
+        <w:ind w:left="720" w:hanging="360"/>
+      </w:pPr>
+      <w:rPr>
+        <w:rFonts w:hint="default"/>
+      </w:rPr>
+    </w:lvl>
+    <w:lvl w:ilvl="1" w:tplc="04220019" w:tentative="1">
+      <w:start w:val="1"/>
+      <w:numFmt w:val="lowerLetter"/>
+      <w:lvlText w:val="%2."/>
+      <w:lvlJc w:val="left"/>
+      <w:pPr>
+        <w:ind w:left="1440" w:hanging="360"/>
+      </w:pPr>
+    </w:lvl>
+    <w:lvl w:ilvl="2" w:tplc="0422001B" w:tentative="1">
+      <w:start w:val="1"/>
+      <w:numFmt w:val="lowerRoman"/>
+      <w:lvlText w:val="%3."/>
+      <w:lvlJc w:val="right"/>
+      <w:pPr>
+        <w:ind w:left="2160" w:hanging="180"/>
+      </w:pPr>
+    </w:lvl>
+    <w:lvl w:ilvl="3" w:tplc="0422000F" w:tentative="1">
+      <w:start w:val="1"/>
+      <w:numFmt w:val="decimal"/>
+      <w:lvlText w:val="%4."/>
+      <w:lvlJc w:val="left"/>
+      <w:pPr>
+        <w:ind w:left="2880" w:hanging="360"/>
+      </w:pPr>
+    </w:lvl>
+    <w:lvl w:ilvl="4" w:tplc="04220019" w:tentative="1">
+      <w:start w:val="1"/>
+      <w:numFmt w:val="lowerLetter"/>
+      <w:lvlText w:val="%5."/>
+      <w:lvlJc w:val="left"/>
+      <w:pPr>
+        <w:ind w:left="3600" w:hanging="360"/>
+      </w:pPr>
+    </w:lvl>
+    <w:lvl w:ilvl="5" w:tplc="0422001B" w:tentative="1">
+      <w:start w:val="1"/>
+      <w:numFmt w:val="lowerRoman"/>
+      <w:lvlText w:val="%6."/>
+      <w:lvlJc w:val="right"/>
+      <w:pPr>
+        <w:ind w:left="4320" w:hanging="180"/>
+      </w:pPr>
+    </w:lvl>
+    <w:lvl w:ilvl="6" w:tplc="0422000F" w:tentative="1">
+      <w:start w:val="1"/>
+      <w:numFmt w:val="decimal"/>
+      <w:lvlText w:val="%7."/>
+      <w:lvlJc w:val="left"/>
+      <w:pPr>
+        <w:ind w:left="5040" w:hanging="360"/>
+      </w:pPr>
+    </w:lvl>
+    <w:lvl w:ilvl="7" w:tplc="04220019" w:tentative="1">
+      <w:start w:val="1"/>
+      <w:numFmt w:val="lowerLetter"/>
+      <w:lvlText w:val="%8."/>
+      <w:lvlJc w:val="left"/>
+      <w:pPr>
+        <w:ind w:left="5760" w:hanging="360"/>
+      </w:pPr>
+    </w:lvl>
+    <w:lvl w:ilvl="8" w:tplc="0422001B" w:tentative="1">
+      <w:start w:val="1"/>
+      <w:numFmt w:val="lowerRoman"/>
+      <w:lvlText w:val="%9."/>
+      <w:lvlJc w:val="right"/>
+      <w:pPr>
+        <w:ind w:left="6480" w:hanging="180"/>
+      </w:pPr>
+    </w:lvl>
+  </w:abstractNum>
   <w:num w:numId="1" w16cid:durableId="930351480">
+    <w:abstractNumId w:val="1"/>
+  </w:num>
+  <w:num w:numId="2" w16cid:durableId="2047369398">
     <w:abstractNumId w:val="0"/>
   </w:num>
 </w:numbering>
@@ -4268,6 +6776,7 @@
   <w:style w:type="character" w:default="1" w:styleId="DefaultParagraphFont">
     <w:name w:val="Default Paragraph Font"/>
     <w:uiPriority w:val="1"/>
+    <w:semiHidden/>
     <w:unhideWhenUsed/>
   </w:style>
   <w:style w:type="table" w:default="1" w:styleId="TableNormal">
@@ -4614,6 +7123,25 @@
       <w:shd w:val="clear" w:color="auto" w:fill="E1DFDD"/>
     </w:rPr>
   </w:style>
+  <w:style w:type="paragraph" w:styleId="Caption">
+    <w:name w:val="caption"/>
+    <w:basedOn w:val="Normal"/>
+    <w:next w:val="Normal"/>
+    <w:uiPriority w:val="35"/>
+    <w:unhideWhenUsed/>
+    <w:qFormat/>
+    <w:rsid w:val="00114FBC"/>
+    <w:pPr>
+      <w:spacing w:after="200" w:line="240" w:lineRule="auto"/>
+    </w:pPr>
+    <w:rPr>
+      <w:i/>
+      <w:iCs/>
+      <w:color w:val="0E2841" w:themeColor="text2"/>
+      <w:sz w:val="18"/>
+      <w:szCs w:val="18"/>
+    </w:rPr>
+  </w:style>
 </w:styles>
 </file>
 

</xml_diff>

<commit_message>
task 5 progress 1
</commit_message>
<xml_diff>
--- a/ida/l1/Molodchenko_IDA_L_1.docx
+++ b/ida/l1/Molodchenko_IDA_L_1.docx
@@ -8122,6 +8122,7 @@
         <w:rPr>
           <w:rFonts w:ascii="Times New Roman" w:hAnsi="Times New Roman" w:cs="Times New Roman"/>
           <w:iCs/>
+          <w:noProof/>
           <w:sz w:val="28"/>
           <w:szCs w:val="28"/>
         </w:rPr>
@@ -8195,6 +8196,7 @@
         <w:rPr>
           <w:rFonts w:ascii="Times New Roman" w:hAnsi="Times New Roman" w:cs="Times New Roman"/>
           <w:iCs/>
+          <w:noProof/>
           <w:sz w:val="28"/>
           <w:szCs w:val="28"/>
         </w:rPr>
@@ -8242,16 +8244,7 @@
         <w:jc w:val="center"/>
       </w:pPr>
       <w:r>
-        <w:t>Рисунок 3.</w:t>
-      </w:r>
-      <w:r>
-        <w:t>2</w:t>
-      </w:r>
-      <w:r>
-        <w:t xml:space="preserve"> Коефіцієнти моделі </w:t>
-      </w:r>
-      <w:r>
-        <w:t>2</w:t>
+        <w:t>Рисунок 3.2 Коефіцієнти моделі 2</w:t>
       </w:r>
     </w:p>
     <w:p>
@@ -8273,6 +8266,7 @@
         <w:rPr>
           <w:rFonts w:ascii="Times New Roman" w:hAnsi="Times New Roman" w:cs="Times New Roman"/>
           <w:iCs/>
+          <w:noProof/>
           <w:sz w:val="28"/>
           <w:szCs w:val="28"/>
         </w:rPr>
@@ -8319,16 +8313,7 @@
         <w:jc w:val="center"/>
       </w:pPr>
       <w:r>
-        <w:t>Рисунок 3.</w:t>
-      </w:r>
-      <w:r>
-        <w:t>3</w:t>
-      </w:r>
-      <w:r>
-        <w:t xml:space="preserve"> Коефіцієнти моделі </w:t>
-      </w:r>
-      <w:r>
-        <w:t>3</w:t>
+        <w:t>Рисунок 3.3 Коефіцієнти моделі 3</w:t>
       </w:r>
     </w:p>
     <w:p>
@@ -8350,6 +8335,7 @@
         <w:rPr>
           <w:rFonts w:ascii="Times New Roman" w:hAnsi="Times New Roman" w:cs="Times New Roman"/>
           <w:iCs/>
+          <w:noProof/>
           <w:sz w:val="28"/>
           <w:szCs w:val="28"/>
         </w:rPr>
@@ -8396,16 +8382,7 @@
         <w:jc w:val="center"/>
       </w:pPr>
       <w:r>
-        <w:t>Рисунок 3.</w:t>
-      </w:r>
-      <w:r>
-        <w:t>4</w:t>
-      </w:r>
-      <w:r>
-        <w:t xml:space="preserve"> Коефіцієнти моделі </w:t>
-      </w:r>
-      <w:r>
-        <w:t>4</w:t>
+        <w:t>Рисунок 3.4 Коефіцієнти моделі 4</w:t>
       </w:r>
     </w:p>
     <w:p>
@@ -8427,6 +8404,7 @@
         <w:rPr>
           <w:rFonts w:ascii="Times New Roman" w:hAnsi="Times New Roman" w:cs="Times New Roman"/>
           <w:iCs/>
+          <w:noProof/>
           <w:sz w:val="28"/>
           <w:szCs w:val="28"/>
         </w:rPr>
@@ -8473,16 +8451,7 @@
         <w:jc w:val="center"/>
       </w:pPr>
       <w:r>
-        <w:t>Рисунок 3.</w:t>
-      </w:r>
-      <w:r>
-        <w:t>5</w:t>
-      </w:r>
-      <w:r>
-        <w:t xml:space="preserve"> Коефіцієнти моделі </w:t>
-      </w:r>
-      <w:r>
-        <w:t>5</w:t>
+        <w:t>Рисунок 3.5 Коефіцієнти моделі 5</w:t>
       </w:r>
     </w:p>
     <w:p>
@@ -8504,6 +8473,7 @@
         <w:rPr>
           <w:rFonts w:ascii="Times New Roman" w:hAnsi="Times New Roman" w:cs="Times New Roman"/>
           <w:iCs/>
+          <w:noProof/>
           <w:sz w:val="28"/>
           <w:szCs w:val="28"/>
         </w:rPr>
@@ -8773,16 +8743,21 @@
     </w:p>
     <w:p>
       <w:pPr>
-        <w:rPr>
-          <w:rFonts w:ascii="Times New Roman" w:hAnsi="Times New Roman" w:cs="Times New Roman"/>
-          <w:iCs/>
-          <w:sz w:val="28"/>
-          <w:szCs w:val="28"/>
-        </w:rPr>
-      </w:pPr>
-      <w:r>
-        <w:rPr>
-          <w:rFonts w:ascii="Times New Roman" w:hAnsi="Times New Roman" w:cs="Times New Roman"/>
+        <w:jc w:val="center"/>
+        <w:rPr>
+          <w:rFonts w:ascii="Times New Roman" w:hAnsi="Times New Roman" w:cs="Times New Roman"/>
+          <w:b/>
+          <w:bCs/>
+          <w:iCs/>
+          <w:sz w:val="28"/>
+          <w:szCs w:val="28"/>
+        </w:rPr>
+      </w:pPr>
+      <w:r>
+        <w:rPr>
+          <w:rFonts w:ascii="Times New Roman" w:hAnsi="Times New Roman" w:cs="Times New Roman"/>
+          <w:b/>
+          <w:bCs/>
           <w:iCs/>
           <w:sz w:val="28"/>
           <w:szCs w:val="28"/>
@@ -8792,6 +8767,7 @@
     </w:p>
     <w:p>
       <w:pPr>
+        <w:jc w:val="both"/>
         <w:rPr>
           <w:rFonts w:ascii="Times New Roman" w:hAnsi="Times New Roman" w:cs="Times New Roman"/>
           <w:iCs/>
@@ -8820,21 +8796,33 @@
     </w:p>
     <w:p>
       <w:pPr>
-        <w:rPr>
-          <w:rFonts w:ascii="Times New Roman" w:hAnsi="Times New Roman" w:cs="Times New Roman"/>
-          <w:iCs/>
-          <w:sz w:val="28"/>
-          <w:szCs w:val="28"/>
-        </w:rPr>
-      </w:pPr>
-      <w:r>
-        <w:rPr>
-          <w:rFonts w:ascii="Times New Roman" w:hAnsi="Times New Roman" w:cs="Times New Roman"/>
-          <w:iCs/>
-          <w:sz w:val="28"/>
-          <w:szCs w:val="28"/>
-        </w:rPr>
-        <w:t>Критерії оцінювання моделей:</w:t>
+        <w:jc w:val="both"/>
+        <w:rPr>
+          <w:rFonts w:ascii="Times New Roman" w:hAnsi="Times New Roman" w:cs="Times New Roman"/>
+          <w:iCs/>
+          <w:sz w:val="28"/>
+          <w:szCs w:val="28"/>
+        </w:rPr>
+      </w:pPr>
+      <w:r>
+        <w:rPr>
+          <w:rFonts w:ascii="Times New Roman" w:hAnsi="Times New Roman" w:cs="Times New Roman"/>
+          <w:b/>
+          <w:bCs/>
+          <w:iCs/>
+          <w:sz w:val="28"/>
+          <w:szCs w:val="28"/>
+        </w:rPr>
+        <w:t>Критерії оцінювання моделей</w:t>
+      </w:r>
+      <w:r>
+        <w:rPr>
+          <w:rFonts w:ascii="Times New Roman" w:hAnsi="Times New Roman" w:cs="Times New Roman"/>
+          <w:iCs/>
+          <w:sz w:val="28"/>
+          <w:szCs w:val="28"/>
+        </w:rPr>
+        <w:t>:</w:t>
       </w:r>
     </w:p>
     <w:p>
@@ -8844,6 +8832,7 @@
           <w:ilvl w:val="0"/>
           <w:numId w:val="3"/>
         </w:numPr>
+        <w:jc w:val="both"/>
         <w:rPr>
           <w:rFonts w:ascii="Times New Roman" w:hAnsi="Times New Roman" w:cs="Times New Roman"/>
           <w:iCs/>
@@ -8891,6 +8880,7 @@
     </w:p>
     <w:p>
       <w:pPr>
+        <w:jc w:val="both"/>
         <w:rPr>
           <w:rFonts w:ascii="Times New Roman" w:eastAsiaTheme="minorEastAsia" w:hAnsi="Times New Roman" w:cs="Times New Roman"/>
           <w:iCs/>
@@ -9110,6 +9100,7 @@
           <w:ilvl w:val="0"/>
           <w:numId w:val="3"/>
         </w:numPr>
+        <w:jc w:val="both"/>
         <w:rPr>
           <w:rFonts w:ascii="Times New Roman" w:hAnsi="Times New Roman" w:cs="Times New Roman"/>
           <w:iCs/>
@@ -9139,6 +9130,7 @@
     </w:p>
     <w:p>
       <w:pPr>
+        <w:jc w:val="both"/>
         <w:rPr>
           <w:rFonts w:ascii="Times New Roman" w:eastAsiaTheme="minorEastAsia" w:hAnsi="Times New Roman" w:cs="Times New Roman"/>
           <w:iCs/>
@@ -9230,6 +9222,7 @@
           <w:ilvl w:val="0"/>
           <w:numId w:val="3"/>
         </w:numPr>
+        <w:jc w:val="both"/>
         <w:rPr>
           <w:rFonts w:ascii="Times New Roman" w:hAnsi="Times New Roman" w:cs="Times New Roman"/>
           <w:iCs/>
@@ -9294,11 +9287,13 @@
     </w:p>
     <w:p>
       <w:pPr>
-        <w:rPr>
-          <w:rFonts w:ascii="Times New Roman" w:hAnsi="Times New Roman" w:cs="Times New Roman"/>
-          <w:iCs/>
-          <w:sz w:val="28"/>
-          <w:szCs w:val="28"/>
+        <w:jc w:val="both"/>
+        <w:rPr>
+          <w:rFonts w:ascii="Times New Roman" w:eastAsiaTheme="minorEastAsia" w:hAnsi="Times New Roman" w:cs="Times New Roman"/>
+          <w:iCs/>
+          <w:sz w:val="28"/>
+          <w:szCs w:val="28"/>
+          <w:lang w:val="en-US"/>
         </w:rPr>
       </w:pPr>
       <m:oMathPara>
@@ -9318,7 +9313,25 @@
               <w:szCs w:val="28"/>
               <w:lang w:val="en-US"/>
             </w:rPr>
-            <m:t xml:space="preserve">SE= </m:t>
+            <m:t>S</m:t>
+          </m:r>
+          <m:r>
+            <w:rPr>
+              <w:rFonts w:ascii="Cambria Math" w:hAnsi="Cambria Math" w:cs="Times New Roman"/>
+              <w:sz w:val="28"/>
+              <w:szCs w:val="28"/>
+              <w:lang w:val="en-US"/>
+            </w:rPr>
+            <m:t>T</m:t>
+          </m:r>
+          <m:r>
+            <w:rPr>
+              <w:rFonts w:ascii="Cambria Math" w:hAnsi="Cambria Math" w:cs="Times New Roman"/>
+              <w:sz w:val="28"/>
+              <w:szCs w:val="28"/>
+              <w:lang w:val="en-US"/>
+            </w:rPr>
+            <m:t xml:space="preserve">= </m:t>
           </m:r>
           <m:nary>
             <m:naryPr>
@@ -9426,8 +9439,9 @@
                     </w:rPr>
                     <m:t>-</m:t>
                   </m:r>
-                  <m:sSub>
-                    <m:sSubPr>
+                  <m:acc>
+                    <m:accPr>
+                      <m:chr m:val="̅"/>
                       <m:ctrlPr>
                         <w:rPr>
                           <w:rFonts w:ascii="Cambria Math" w:hAnsi="Cambria Math" w:cs="Times New Roman"/>
@@ -9438,37 +9452,19 @@
                           <w:lang w:val="en-US"/>
                         </w:rPr>
                       </m:ctrlPr>
-                    </m:sSubPr>
+                    </m:accPr>
                     <m:e>
-                      <m:acc>
-                        <m:accPr>
-                          <m:chr m:val="̅"/>
-                          <m:ctrlPr>
-                            <w:rPr>
-                              <w:rFonts w:ascii="Cambria Math" w:hAnsi="Cambria Math" w:cs="Times New Roman"/>
-                              <w:i/>
-                              <w:iCs/>
-                              <w:sz w:val="28"/>
-                              <w:szCs w:val="28"/>
-                              <w:lang w:val="en-US"/>
-                            </w:rPr>
-                          </m:ctrlPr>
-                        </m:accPr>
-                        <m:e>
-                          <m:r>
-                            <w:rPr>
-                              <w:rFonts w:ascii="Cambria Math" w:hAnsi="Cambria Math" w:cs="Times New Roman"/>
-                              <w:sz w:val="28"/>
-                              <w:szCs w:val="28"/>
-                              <w:lang w:val="en-US"/>
-                            </w:rPr>
-                            <m:t>y</m:t>
-                          </m:r>
-                        </m:e>
-                      </m:acc>
+                      <m:r>
+                        <w:rPr>
+                          <w:rFonts w:ascii="Cambria Math" w:hAnsi="Cambria Math" w:cs="Times New Roman"/>
+                          <w:sz w:val="28"/>
+                          <w:szCs w:val="28"/>
+                          <w:lang w:val="en-US"/>
+                        </w:rPr>
+                        <m:t>y</m:t>
+                      </m:r>
                     </m:e>
-                    <m:sub/>
-                  </m:sSub>
+                  </m:acc>
                   <m:r>
                     <w:rPr>
                       <w:rFonts w:ascii="Cambria Math" w:hAnsi="Cambria Math" w:cs="Times New Roman"/>
@@ -9495,6 +9491,2071 @@
           </m:nary>
         </m:oMath>
       </m:oMathPara>
+    </w:p>
+    <w:p>
+      <w:pPr>
+        <w:jc w:val="both"/>
+        <w:rPr>
+          <w:rFonts w:ascii="Times New Roman" w:eastAsiaTheme="minorEastAsia" w:hAnsi="Times New Roman" w:cs="Times New Roman"/>
+          <w:i/>
+          <w:iCs/>
+          <w:sz w:val="28"/>
+          <w:szCs w:val="28"/>
+          <w:lang w:val="en-US"/>
+        </w:rPr>
+      </w:pPr>
+      <m:oMathPara>
+        <m:oMath>
+          <m:sSup>
+            <m:sSupPr>
+              <m:ctrlPr>
+                <w:rPr>
+                  <w:rFonts w:ascii="Cambria Math" w:hAnsi="Cambria Math" w:cs="Times New Roman"/>
+                  <w:i/>
+                  <w:iCs/>
+                  <w:sz w:val="28"/>
+                  <w:szCs w:val="28"/>
+                </w:rPr>
+              </m:ctrlPr>
+            </m:sSupPr>
+            <m:e>
+              <m:r>
+                <w:rPr>
+                  <w:rFonts w:ascii="Cambria Math" w:hAnsi="Cambria Math" w:cs="Times New Roman"/>
+                  <w:sz w:val="28"/>
+                  <w:szCs w:val="28"/>
+                </w:rPr>
+                <m:t>R</m:t>
+              </m:r>
+            </m:e>
+            <m:sup>
+              <m:r>
+                <w:rPr>
+                  <w:rFonts w:ascii="Cambria Math" w:hAnsi="Cambria Math" w:cs="Times New Roman"/>
+                  <w:sz w:val="28"/>
+                  <w:szCs w:val="28"/>
+                </w:rPr>
+                <m:t>2</m:t>
+              </m:r>
+            </m:sup>
+          </m:sSup>
+          <m:r>
+            <w:rPr>
+              <w:rFonts w:ascii="Cambria Math" w:hAnsi="Cambria Math" w:cs="Times New Roman"/>
+              <w:sz w:val="28"/>
+              <w:szCs w:val="28"/>
+            </w:rPr>
+            <m:t>=</m:t>
+          </m:r>
+          <m:r>
+            <w:rPr>
+              <w:rFonts w:ascii="Cambria Math" w:hAnsi="Cambria Math" w:cs="Times New Roman"/>
+              <w:sz w:val="28"/>
+              <w:szCs w:val="28"/>
+              <w:lang w:val="en-US"/>
+            </w:rPr>
+            <m:t>1-</m:t>
+          </m:r>
+          <m:f>
+            <m:fPr>
+              <m:ctrlPr>
+                <w:rPr>
+                  <w:rFonts w:ascii="Cambria Math" w:hAnsi="Cambria Math" w:cs="Times New Roman"/>
+                  <w:i/>
+                  <w:iCs/>
+                  <w:sz w:val="28"/>
+                  <w:szCs w:val="28"/>
+                  <w:lang w:val="en-US"/>
+                </w:rPr>
+              </m:ctrlPr>
+            </m:fPr>
+            <m:num>
+              <m:r>
+                <w:rPr>
+                  <w:rFonts w:ascii="Cambria Math" w:hAnsi="Cambria Math" w:cs="Times New Roman"/>
+                  <w:sz w:val="28"/>
+                  <w:szCs w:val="28"/>
+                  <w:lang w:val="en-US"/>
+                </w:rPr>
+                <m:t>SSE</m:t>
+              </m:r>
+            </m:num>
+            <m:den>
+              <m:r>
+                <w:rPr>
+                  <w:rFonts w:ascii="Cambria Math" w:hAnsi="Cambria Math" w:cs="Times New Roman"/>
+                  <w:sz w:val="28"/>
+                  <w:szCs w:val="28"/>
+                  <w:lang w:val="en-US"/>
+                </w:rPr>
+                <m:t>SST</m:t>
+              </m:r>
+            </m:den>
+          </m:f>
+        </m:oMath>
+      </m:oMathPara>
+    </w:p>
+    <w:p>
+      <w:pPr>
+        <w:pStyle w:val="ListParagraph"/>
+        <w:numPr>
+          <w:ilvl w:val="0"/>
+          <w:numId w:val="3"/>
+        </w:numPr>
+        <w:jc w:val="both"/>
+        <w:rPr>
+          <w:rFonts w:ascii="Times New Roman" w:hAnsi="Times New Roman" w:cs="Times New Roman"/>
+          <w:sz w:val="28"/>
+          <w:szCs w:val="28"/>
+        </w:rPr>
+      </w:pPr>
+      <m:oMath>
+        <m:sSubSup>
+          <m:sSubSupPr>
+            <m:ctrlPr>
+              <w:rPr>
+                <w:rFonts w:ascii="Cambria Math" w:hAnsi="Cambria Math" w:cs="Times New Roman"/>
+                <w:i/>
+                <w:sz w:val="28"/>
+                <w:szCs w:val="28"/>
+              </w:rPr>
+            </m:ctrlPr>
+          </m:sSubSupPr>
+          <m:e>
+            <m:r>
+              <w:rPr>
+                <w:rFonts w:ascii="Cambria Math" w:hAnsi="Cambria Math" w:cs="Times New Roman"/>
+                <w:sz w:val="28"/>
+                <w:szCs w:val="28"/>
+              </w:rPr>
+              <m:t>R</m:t>
+            </m:r>
+          </m:e>
+          <m:sub>
+            <m:r>
+              <w:rPr>
+                <w:rFonts w:ascii="Cambria Math" w:hAnsi="Cambria Math" w:cs="Times New Roman"/>
+                <w:sz w:val="28"/>
+                <w:szCs w:val="28"/>
+              </w:rPr>
+              <m:t>a</m:t>
+            </m:r>
+            <m:r>
+              <w:rPr>
+                <w:rFonts w:ascii="Cambria Math" w:hAnsi="Cambria Math" w:cs="Times New Roman"/>
+                <w:sz w:val="28"/>
+                <w:szCs w:val="28"/>
+                <w:lang w:val="en-US"/>
+              </w:rPr>
+              <m:t>dj</m:t>
+            </m:r>
+          </m:sub>
+          <m:sup>
+            <m:r>
+              <w:rPr>
+                <w:rFonts w:ascii="Cambria Math" w:hAnsi="Cambria Math" w:cs="Times New Roman"/>
+                <w:sz w:val="28"/>
+                <w:szCs w:val="28"/>
+              </w:rPr>
+              <m:t>2</m:t>
+            </m:r>
+          </m:sup>
+        </m:sSubSup>
+      </m:oMath>
+      <w:r>
+        <w:rPr>
+          <w:rFonts w:ascii="Times New Roman" w:eastAsiaTheme="minorEastAsia" w:hAnsi="Times New Roman" w:cs="Times New Roman"/>
+          <w:sz w:val="28"/>
+          <w:szCs w:val="28"/>
+          <w:lang w:val="en-US"/>
+        </w:rPr>
+        <w:t xml:space="preserve"> – </w:t>
+      </w:r>
+      <w:r>
+        <w:rPr>
+          <w:rFonts w:ascii="Times New Roman" w:eastAsiaTheme="minorEastAsia" w:hAnsi="Times New Roman" w:cs="Times New Roman"/>
+          <w:sz w:val="28"/>
+          <w:szCs w:val="28"/>
+        </w:rPr>
+        <w:t>скоригований коефіцієнт детермінації</w:t>
+      </w:r>
+    </w:p>
+    <w:p>
+      <w:pPr>
+        <w:jc w:val="both"/>
+        <w:rPr>
+          <w:rFonts w:ascii="Times New Roman" w:eastAsiaTheme="minorEastAsia" w:hAnsi="Times New Roman" w:cs="Times New Roman"/>
+          <w:i/>
+          <w:sz w:val="28"/>
+          <w:szCs w:val="28"/>
+          <w:lang w:val="en-US"/>
+        </w:rPr>
+      </w:pPr>
+      <m:oMathPara>
+        <m:oMath>
+          <m:sSubSup>
+            <m:sSubSupPr>
+              <m:ctrlPr>
+                <w:rPr>
+                  <w:rFonts w:ascii="Cambria Math" w:hAnsi="Cambria Math" w:cs="Times New Roman"/>
+                  <w:i/>
+                  <w:sz w:val="28"/>
+                  <w:szCs w:val="28"/>
+                </w:rPr>
+              </m:ctrlPr>
+            </m:sSubSupPr>
+            <m:e>
+              <m:r>
+                <w:rPr>
+                  <w:rFonts w:ascii="Cambria Math" w:hAnsi="Cambria Math" w:cs="Times New Roman"/>
+                  <w:sz w:val="28"/>
+                  <w:szCs w:val="28"/>
+                  <w:lang w:val="en-US"/>
+                </w:rPr>
+                <m:t>R</m:t>
+              </m:r>
+            </m:e>
+            <m:sub>
+              <m:r>
+                <w:rPr>
+                  <w:rFonts w:ascii="Cambria Math" w:hAnsi="Cambria Math" w:cs="Times New Roman"/>
+                  <w:sz w:val="28"/>
+                  <w:szCs w:val="28"/>
+                </w:rPr>
+                <m:t>a</m:t>
+              </m:r>
+              <m:r>
+                <w:rPr>
+                  <w:rFonts w:ascii="Cambria Math" w:hAnsi="Cambria Math" w:cs="Times New Roman"/>
+                  <w:sz w:val="28"/>
+                  <w:szCs w:val="28"/>
+                  <w:lang w:val="en-US"/>
+                </w:rPr>
+                <m:t>dj</m:t>
+              </m:r>
+            </m:sub>
+            <m:sup>
+              <m:r>
+                <w:rPr>
+                  <w:rFonts w:ascii="Cambria Math" w:hAnsi="Cambria Math" w:cs="Times New Roman"/>
+                  <w:sz w:val="28"/>
+                  <w:szCs w:val="28"/>
+                </w:rPr>
+                <m:t>2</m:t>
+              </m:r>
+            </m:sup>
+          </m:sSubSup>
+          <m:r>
+            <w:rPr>
+              <w:rFonts w:ascii="Cambria Math" w:hAnsi="Cambria Math" w:cs="Times New Roman"/>
+              <w:sz w:val="28"/>
+              <w:szCs w:val="28"/>
+            </w:rPr>
+            <m:t>=</m:t>
+          </m:r>
+          <m:r>
+            <w:rPr>
+              <w:rFonts w:ascii="Cambria Math" w:hAnsi="Cambria Math" w:cs="Times New Roman"/>
+              <w:sz w:val="28"/>
+              <w:szCs w:val="28"/>
+              <w:lang w:val="en-US"/>
+            </w:rPr>
+            <m:t>1-(1-</m:t>
+          </m:r>
+          <m:sSup>
+            <m:sSupPr>
+              <m:ctrlPr>
+                <w:rPr>
+                  <w:rFonts w:ascii="Cambria Math" w:hAnsi="Cambria Math" w:cs="Times New Roman"/>
+                  <w:i/>
+                  <w:sz w:val="28"/>
+                  <w:szCs w:val="28"/>
+                  <w:lang w:val="en-US"/>
+                </w:rPr>
+              </m:ctrlPr>
+            </m:sSupPr>
+            <m:e>
+              <m:r>
+                <w:rPr>
+                  <w:rFonts w:ascii="Cambria Math" w:hAnsi="Cambria Math" w:cs="Times New Roman"/>
+                  <w:sz w:val="28"/>
+                  <w:szCs w:val="28"/>
+                  <w:lang w:val="en-US"/>
+                </w:rPr>
+                <m:t>R</m:t>
+              </m:r>
+            </m:e>
+            <m:sup>
+              <m:r>
+                <w:rPr>
+                  <w:rFonts w:ascii="Cambria Math" w:hAnsi="Cambria Math" w:cs="Times New Roman"/>
+                  <w:sz w:val="28"/>
+                  <w:szCs w:val="28"/>
+                  <w:lang w:val="en-US"/>
+                </w:rPr>
+                <m:t>2</m:t>
+              </m:r>
+            </m:sup>
+          </m:sSup>
+          <m:r>
+            <w:rPr>
+              <w:rFonts w:ascii="Cambria Math" w:hAnsi="Cambria Math" w:cs="Times New Roman"/>
+              <w:sz w:val="28"/>
+              <w:szCs w:val="28"/>
+              <w:lang w:val="en-US"/>
+            </w:rPr>
+            <m:t>)</m:t>
+          </m:r>
+          <m:f>
+            <m:fPr>
+              <m:ctrlPr>
+                <w:rPr>
+                  <w:rFonts w:ascii="Cambria Math" w:hAnsi="Cambria Math" w:cs="Times New Roman"/>
+                  <w:i/>
+                  <w:sz w:val="28"/>
+                  <w:szCs w:val="28"/>
+                  <w:lang w:val="en-US"/>
+                </w:rPr>
+              </m:ctrlPr>
+            </m:fPr>
+            <m:num>
+              <m:r>
+                <w:rPr>
+                  <w:rFonts w:ascii="Cambria Math" w:hAnsi="Cambria Math" w:cs="Times New Roman"/>
+                  <w:sz w:val="28"/>
+                  <w:szCs w:val="28"/>
+                  <w:lang w:val="en-US"/>
+                </w:rPr>
+                <m:t>N-1</m:t>
+              </m:r>
+            </m:num>
+            <m:den>
+              <m:r>
+                <w:rPr>
+                  <w:rFonts w:ascii="Cambria Math" w:hAnsi="Cambria Math" w:cs="Times New Roman"/>
+                  <w:sz w:val="28"/>
+                  <w:szCs w:val="28"/>
+                  <w:lang w:val="en-US"/>
+                </w:rPr>
+                <m:t>N-p-1</m:t>
+              </m:r>
+            </m:den>
+          </m:f>
+        </m:oMath>
+      </m:oMathPara>
+    </w:p>
+    <w:p>
+      <w:pPr>
+        <w:jc w:val="both"/>
+        <w:rPr>
+          <w:rFonts w:ascii="Times New Roman" w:hAnsi="Times New Roman" w:cs="Times New Roman"/>
+          <w:iCs/>
+          <w:sz w:val="28"/>
+          <w:szCs w:val="28"/>
+        </w:rPr>
+      </w:pPr>
+      <w:r>
+        <w:rPr>
+          <w:rFonts w:ascii="Times New Roman" w:hAnsi="Times New Roman" w:cs="Times New Roman"/>
+          <w:iCs/>
+          <w:sz w:val="28"/>
+          <w:szCs w:val="28"/>
+        </w:rPr>
+        <w:t xml:space="preserve">Де </w:t>
+      </w:r>
+      <w:r>
+        <w:rPr>
+          <w:rFonts w:ascii="Times New Roman" w:hAnsi="Times New Roman" w:cs="Times New Roman"/>
+          <w:iCs/>
+          <w:sz w:val="28"/>
+          <w:szCs w:val="28"/>
+          <w:lang w:val="en-US"/>
+        </w:rPr>
+        <w:t xml:space="preserve">N – </w:t>
+      </w:r>
+      <w:r>
+        <w:rPr>
+          <w:rFonts w:ascii="Times New Roman" w:hAnsi="Times New Roman" w:cs="Times New Roman"/>
+          <w:iCs/>
+          <w:sz w:val="28"/>
+          <w:szCs w:val="28"/>
+        </w:rPr>
+        <w:t>кількість спостережнь</w:t>
+      </w:r>
+      <w:r>
+        <w:rPr>
+          <w:rFonts w:ascii="Times New Roman" w:hAnsi="Times New Roman" w:cs="Times New Roman"/>
+          <w:iCs/>
+          <w:sz w:val="28"/>
+          <w:szCs w:val="28"/>
+        </w:rPr>
+        <w:t xml:space="preserve">, </w:t>
+      </w:r>
+      <w:r>
+        <w:rPr>
+          <w:rFonts w:ascii="Times New Roman" w:hAnsi="Times New Roman" w:cs="Times New Roman"/>
+          <w:iCs/>
+          <w:sz w:val="28"/>
+          <w:szCs w:val="28"/>
+          <w:lang w:val="en-US"/>
+        </w:rPr>
+        <w:t xml:space="preserve">p – </w:t>
+      </w:r>
+      <w:r>
+        <w:rPr>
+          <w:rFonts w:ascii="Times New Roman" w:hAnsi="Times New Roman" w:cs="Times New Roman"/>
+          <w:iCs/>
+          <w:sz w:val="28"/>
+          <w:szCs w:val="28"/>
+        </w:rPr>
+        <w:t>кількість параметрів моделі</w:t>
+      </w:r>
+      <w:r>
+        <w:rPr>
+          <w:rFonts w:ascii="Times New Roman" w:hAnsi="Times New Roman" w:cs="Times New Roman"/>
+          <w:iCs/>
+          <w:sz w:val="28"/>
+          <w:szCs w:val="28"/>
+        </w:rPr>
+        <w:t xml:space="preserve"> разом з вільним членом.</w:t>
+      </w:r>
+    </w:p>
+    <w:p>
+      <w:pPr>
+        <w:jc w:val="both"/>
+        <w:rPr>
+          <w:rFonts w:ascii="Times New Roman" w:hAnsi="Times New Roman" w:cs="Times New Roman"/>
+          <w:iCs/>
+          <w:sz w:val="28"/>
+          <w:szCs w:val="28"/>
+          <w:lang w:val="en-US"/>
+        </w:rPr>
+      </w:pPr>
+      <w:r>
+        <w:rPr>
+          <w:rFonts w:ascii="Times New Roman" w:hAnsi="Times New Roman" w:cs="Times New Roman"/>
+          <w:iCs/>
+          <w:sz w:val="28"/>
+          <w:szCs w:val="28"/>
+        </w:rPr>
+        <w:t>Моделі порівнюються за такими аспектами: якість апроксимації (</w:t>
+      </w:r>
+      <m:oMath>
+        <m:sSup>
+          <m:sSupPr>
+            <m:ctrlPr>
+              <w:rPr>
+                <w:rFonts w:ascii="Cambria Math" w:hAnsi="Cambria Math" w:cs="Times New Roman"/>
+                <w:i/>
+                <w:iCs/>
+                <w:sz w:val="28"/>
+                <w:szCs w:val="28"/>
+              </w:rPr>
+            </m:ctrlPr>
+          </m:sSupPr>
+          <m:e>
+            <m:r>
+              <w:rPr>
+                <w:rFonts w:ascii="Cambria Math" w:hAnsi="Cambria Math" w:cs="Times New Roman"/>
+                <w:sz w:val="28"/>
+                <w:szCs w:val="28"/>
+              </w:rPr>
+              <m:t>R</m:t>
+            </m:r>
+          </m:e>
+          <m:sup>
+            <m:r>
+              <w:rPr>
+                <w:rFonts w:ascii="Cambria Math" w:hAnsi="Cambria Math" w:cs="Times New Roman"/>
+                <w:sz w:val="28"/>
+                <w:szCs w:val="28"/>
+              </w:rPr>
+              <m:t>2</m:t>
+            </m:r>
+          </m:sup>
+        </m:sSup>
+        <m:r>
+          <w:rPr>
+            <w:rFonts w:ascii="Cambria Math" w:hAnsi="Cambria Math" w:cs="Times New Roman"/>
+            <w:sz w:val="28"/>
+            <w:szCs w:val="28"/>
+          </w:rPr>
+          <m:t>,</m:t>
+        </m:r>
+        <m:r>
+          <w:rPr>
+            <w:rFonts w:ascii="Cambria Math" w:hAnsi="Cambria Math" w:cs="Times New Roman"/>
+            <w:sz w:val="28"/>
+            <w:szCs w:val="28"/>
+            <w:lang w:val="en-US"/>
+          </w:rPr>
+          <m:t xml:space="preserve"> </m:t>
+        </m:r>
+        <m:sSubSup>
+          <m:sSubSupPr>
+            <m:ctrlPr>
+              <w:rPr>
+                <w:rFonts w:ascii="Cambria Math" w:hAnsi="Cambria Math" w:cs="Times New Roman"/>
+                <w:i/>
+                <w:sz w:val="28"/>
+                <w:szCs w:val="28"/>
+              </w:rPr>
+            </m:ctrlPr>
+          </m:sSubSupPr>
+          <m:e>
+            <m:r>
+              <w:rPr>
+                <w:rFonts w:ascii="Cambria Math" w:hAnsi="Cambria Math" w:cs="Times New Roman"/>
+                <w:sz w:val="28"/>
+                <w:szCs w:val="28"/>
+              </w:rPr>
+              <m:t xml:space="preserve"> </m:t>
+            </m:r>
+            <m:r>
+              <w:rPr>
+                <w:rFonts w:ascii="Cambria Math" w:hAnsi="Cambria Math" w:cs="Times New Roman"/>
+                <w:sz w:val="28"/>
+                <w:szCs w:val="28"/>
+              </w:rPr>
+              <m:t>R</m:t>
+            </m:r>
+          </m:e>
+          <m:sub>
+            <m:r>
+              <w:rPr>
+                <w:rFonts w:ascii="Cambria Math" w:hAnsi="Cambria Math" w:cs="Times New Roman"/>
+                <w:sz w:val="28"/>
+                <w:szCs w:val="28"/>
+              </w:rPr>
+              <m:t>a</m:t>
+            </m:r>
+            <m:r>
+              <w:rPr>
+                <w:rFonts w:ascii="Cambria Math" w:hAnsi="Cambria Math" w:cs="Times New Roman"/>
+                <w:sz w:val="28"/>
+                <w:szCs w:val="28"/>
+                <w:lang w:val="en-US"/>
+              </w:rPr>
+              <m:t>dj</m:t>
+            </m:r>
+          </m:sub>
+          <m:sup>
+            <m:r>
+              <w:rPr>
+                <w:rFonts w:ascii="Cambria Math" w:hAnsi="Cambria Math" w:cs="Times New Roman"/>
+                <w:sz w:val="28"/>
+                <w:szCs w:val="28"/>
+              </w:rPr>
+              <m:t>2</m:t>
+            </m:r>
+          </m:sup>
+        </m:sSubSup>
+        <m:r>
+          <w:rPr>
+            <w:rFonts w:ascii="Cambria Math" w:hAnsi="Cambria Math" w:cs="Times New Roman"/>
+            <w:sz w:val="28"/>
+            <w:szCs w:val="28"/>
+          </w:rPr>
+          <m:t>,</m:t>
+        </m:r>
+        <m:r>
+          <w:rPr>
+            <w:rFonts w:ascii="Cambria Math" w:hAnsi="Cambria Math" w:cs="Times New Roman"/>
+            <w:sz w:val="28"/>
+            <w:szCs w:val="28"/>
+            <w:lang w:val="en-US"/>
+          </w:rPr>
+          <m:t xml:space="preserve"> </m:t>
+        </m:r>
+      </m:oMath>
+      <w:r>
+        <w:rPr>
+          <w:rFonts w:ascii="Times New Roman" w:eastAsiaTheme="minorEastAsia" w:hAnsi="Times New Roman" w:cs="Times New Roman"/>
+          <w:sz w:val="28"/>
+          <w:szCs w:val="28"/>
+          <w:lang w:val="en-US"/>
+        </w:rPr>
+        <w:t>RMSE</w:t>
+      </w:r>
+      <w:r>
+        <w:rPr>
+          <w:rFonts w:ascii="Times New Roman" w:hAnsi="Times New Roman" w:cs="Times New Roman"/>
+          <w:iCs/>
+          <w:sz w:val="28"/>
+          <w:szCs w:val="28"/>
+        </w:rPr>
+        <w:t>)</w:t>
+      </w:r>
+      <w:r>
+        <w:rPr>
+          <w:rFonts w:ascii="Times New Roman" w:hAnsi="Times New Roman" w:cs="Times New Roman"/>
+          <w:iCs/>
+          <w:sz w:val="28"/>
+          <w:szCs w:val="28"/>
+          <w:lang w:val="en-US"/>
+        </w:rPr>
+        <w:t xml:space="preserve">, </w:t>
+      </w:r>
+      <w:r>
+        <w:rPr>
+          <w:rFonts w:ascii="Times New Roman" w:hAnsi="Times New Roman" w:cs="Times New Roman"/>
+          <w:iCs/>
+          <w:sz w:val="28"/>
+          <w:szCs w:val="28"/>
+        </w:rPr>
+        <w:t>складність (кількість параметрів, порядок полінома), інтерпретованість (наскільки легко пояснити вплив кожного члена моделі на вихідну змінну).</w:t>
+      </w:r>
+    </w:p>
+    <w:p>
+      <w:pPr>
+        <w:jc w:val="both"/>
+        <w:rPr>
+          <w:rFonts w:ascii="Times New Roman" w:hAnsi="Times New Roman" w:cs="Times New Roman"/>
+          <w:iCs/>
+          <w:sz w:val="28"/>
+          <w:szCs w:val="28"/>
+        </w:rPr>
+      </w:pPr>
+    </w:p>
+    <w:p>
+      <w:pPr>
+        <w:jc w:val="both"/>
+        <w:rPr>
+          <w:rFonts w:ascii="Times New Roman" w:hAnsi="Times New Roman" w:cs="Times New Roman"/>
+          <w:iCs/>
+          <w:sz w:val="28"/>
+          <w:szCs w:val="28"/>
+        </w:rPr>
+      </w:pPr>
+    </w:p>
+    <w:p>
+      <w:pPr>
+        <w:jc w:val="both"/>
+        <w:rPr>
+          <w:rFonts w:ascii="Times New Roman" w:hAnsi="Times New Roman" w:cs="Times New Roman"/>
+          <w:iCs/>
+          <w:sz w:val="28"/>
+          <w:szCs w:val="28"/>
+        </w:rPr>
+      </w:pPr>
+      <w:r>
+        <w:rPr>
+          <w:rFonts w:ascii="Times New Roman" w:hAnsi="Times New Roman" w:cs="Times New Roman"/>
+          <w:iCs/>
+          <w:sz w:val="28"/>
+          <w:szCs w:val="28"/>
+        </w:rPr>
+        <w:lastRenderedPageBreak/>
+        <w:t>За методом найменших квадратів отримано такі показники</w:t>
+      </w:r>
+      <w:r>
+        <w:rPr>
+          <w:rFonts w:ascii="Times New Roman" w:hAnsi="Times New Roman" w:cs="Times New Roman"/>
+          <w:iCs/>
+          <w:sz w:val="28"/>
+          <w:szCs w:val="28"/>
+        </w:rPr>
+        <w:t>:</w:t>
+      </w:r>
+    </w:p>
+    <w:tbl>
+      <w:tblPr>
+        <w:tblStyle w:val="TableGrid"/>
+        <w:tblW w:w="0" w:type="auto"/>
+        <w:tblLook w:val="04A0" w:firstRow="1" w:lastRow="0" w:firstColumn="1" w:lastColumn="0" w:noHBand="0" w:noVBand="1"/>
+      </w:tblPr>
+      <w:tblGrid>
+        <w:gridCol w:w="1925"/>
+        <w:gridCol w:w="1926"/>
+        <w:gridCol w:w="1926"/>
+        <w:gridCol w:w="1926"/>
+        <w:gridCol w:w="1926"/>
+      </w:tblGrid>
+      <w:tr>
+        <w:tc>
+          <w:tcPr>
+            <w:tcW w:w="1925" w:type="dxa"/>
+            <w:shd w:val="clear" w:color="auto" w:fill="D9D9D9" w:themeFill="background1" w:themeFillShade="D9"/>
+          </w:tcPr>
+          <w:p>
+            <w:pPr>
+              <w:jc w:val="center"/>
+              <w:rPr>
+                <w:rFonts w:ascii="Times New Roman" w:hAnsi="Times New Roman" w:cs="Times New Roman"/>
+                <w:b/>
+                <w:bCs/>
+                <w:iCs/>
+                <w:sz w:val="28"/>
+                <w:szCs w:val="28"/>
+              </w:rPr>
+            </w:pPr>
+            <w:r>
+              <w:rPr>
+                <w:rFonts w:ascii="Times New Roman" w:hAnsi="Times New Roman" w:cs="Times New Roman"/>
+                <w:b/>
+                <w:bCs/>
+                <w:iCs/>
+                <w:sz w:val="28"/>
+                <w:szCs w:val="28"/>
+              </w:rPr>
+              <w:t>Модель</w:t>
+            </w:r>
+          </w:p>
+        </w:tc>
+        <w:tc>
+          <w:tcPr>
+            <w:tcW w:w="1926" w:type="dxa"/>
+            <w:shd w:val="clear" w:color="auto" w:fill="D9D9D9" w:themeFill="background1" w:themeFillShade="D9"/>
+          </w:tcPr>
+          <w:p>
+            <w:pPr>
+              <w:jc w:val="center"/>
+              <w:rPr>
+                <w:rFonts w:ascii="Times New Roman" w:hAnsi="Times New Roman" w:cs="Times New Roman"/>
+                <w:b/>
+                <w:bCs/>
+                <w:iCs/>
+                <w:sz w:val="28"/>
+                <w:szCs w:val="28"/>
+                <w:lang w:val="en-US"/>
+              </w:rPr>
+            </w:pPr>
+            <w:r>
+              <w:rPr>
+                <w:rFonts w:ascii="Times New Roman" w:hAnsi="Times New Roman" w:cs="Times New Roman"/>
+                <w:b/>
+                <w:bCs/>
+                <w:iCs/>
+                <w:sz w:val="28"/>
+                <w:szCs w:val="28"/>
+                <w:lang w:val="en-US"/>
+              </w:rPr>
+              <w:t>p</w:t>
+            </w:r>
+          </w:p>
+        </w:tc>
+        <w:tc>
+          <w:tcPr>
+            <w:tcW w:w="1926" w:type="dxa"/>
+            <w:shd w:val="clear" w:color="auto" w:fill="D9D9D9" w:themeFill="background1" w:themeFillShade="D9"/>
+          </w:tcPr>
+          <w:p>
+            <w:pPr>
+              <w:jc w:val="center"/>
+              <w:rPr>
+                <w:rFonts w:ascii="Times New Roman" w:hAnsi="Times New Roman" w:cs="Times New Roman"/>
+                <w:b/>
+                <w:bCs/>
+                <w:iCs/>
+                <w:sz w:val="28"/>
+                <w:szCs w:val="28"/>
+              </w:rPr>
+            </w:pPr>
+            <m:oMathPara>
+              <m:oMath>
+                <m:sSup>
+                  <m:sSupPr>
+                    <m:ctrlPr>
+                      <w:rPr>
+                        <w:rFonts w:ascii="Cambria Math" w:hAnsi="Cambria Math" w:cs="Times New Roman"/>
+                        <w:b/>
+                        <w:bCs/>
+                        <w:i/>
+                        <w:iCs/>
+                        <w:sz w:val="28"/>
+                        <w:szCs w:val="28"/>
+                      </w:rPr>
+                    </m:ctrlPr>
+                  </m:sSupPr>
+                  <m:e>
+                    <m:r>
+                      <m:rPr>
+                        <m:sty m:val="bi"/>
+                      </m:rPr>
+                      <w:rPr>
+                        <w:rFonts w:ascii="Cambria Math" w:hAnsi="Cambria Math" w:cs="Times New Roman"/>
+                        <w:sz w:val="28"/>
+                        <w:szCs w:val="28"/>
+                      </w:rPr>
+                      <m:t>R</m:t>
+                    </m:r>
+                  </m:e>
+                  <m:sup>
+                    <m:r>
+                      <m:rPr>
+                        <m:sty m:val="bi"/>
+                      </m:rPr>
+                      <w:rPr>
+                        <w:rFonts w:ascii="Cambria Math" w:hAnsi="Cambria Math" w:cs="Times New Roman"/>
+                        <w:sz w:val="28"/>
+                        <w:szCs w:val="28"/>
+                      </w:rPr>
+                      <m:t>2</m:t>
+                    </m:r>
+                  </m:sup>
+                </m:sSup>
+              </m:oMath>
+            </m:oMathPara>
+          </w:p>
+        </w:tc>
+        <w:tc>
+          <w:tcPr>
+            <w:tcW w:w="1926" w:type="dxa"/>
+            <w:shd w:val="clear" w:color="auto" w:fill="D9D9D9" w:themeFill="background1" w:themeFillShade="D9"/>
+          </w:tcPr>
+          <w:p>
+            <w:pPr>
+              <w:jc w:val="center"/>
+              <w:rPr>
+                <w:rFonts w:ascii="Times New Roman" w:hAnsi="Times New Roman" w:cs="Times New Roman"/>
+                <w:b/>
+                <w:bCs/>
+                <w:iCs/>
+                <w:sz w:val="28"/>
+                <w:szCs w:val="28"/>
+              </w:rPr>
+            </w:pPr>
+            <m:oMathPara>
+              <m:oMath>
+                <m:sSubSup>
+                  <m:sSubSupPr>
+                    <m:ctrlPr>
+                      <w:rPr>
+                        <w:rFonts w:ascii="Cambria Math" w:hAnsi="Cambria Math" w:cs="Times New Roman"/>
+                        <w:b/>
+                        <w:bCs/>
+                        <w:i/>
+                        <w:iCs/>
+                        <w:sz w:val="28"/>
+                        <w:szCs w:val="28"/>
+                      </w:rPr>
+                    </m:ctrlPr>
+                  </m:sSubSupPr>
+                  <m:e>
+                    <m:r>
+                      <m:rPr>
+                        <m:sty m:val="bi"/>
+                      </m:rPr>
+                      <w:rPr>
+                        <w:rFonts w:ascii="Cambria Math" w:hAnsi="Cambria Math" w:cs="Times New Roman"/>
+                        <w:sz w:val="28"/>
+                        <w:szCs w:val="28"/>
+                      </w:rPr>
+                      <m:t>R</m:t>
+                    </m:r>
+                  </m:e>
+                  <m:sub>
+                    <m:r>
+                      <m:rPr>
+                        <m:sty m:val="bi"/>
+                      </m:rPr>
+                      <w:rPr>
+                        <w:rFonts w:ascii="Cambria Math" w:hAnsi="Cambria Math" w:cs="Times New Roman"/>
+                        <w:sz w:val="28"/>
+                        <w:szCs w:val="28"/>
+                      </w:rPr>
+                      <m:t>a</m:t>
+                    </m:r>
+                    <m:r>
+                      <m:rPr>
+                        <m:sty m:val="bi"/>
+                      </m:rPr>
+                      <w:rPr>
+                        <w:rFonts w:ascii="Cambria Math" w:hAnsi="Cambria Math" w:cs="Times New Roman"/>
+                        <w:sz w:val="28"/>
+                        <w:szCs w:val="28"/>
+                        <w:lang w:val="en-US"/>
+                      </w:rPr>
+                      <m:t>dj</m:t>
+                    </m:r>
+                  </m:sub>
+                  <m:sup>
+                    <m:r>
+                      <m:rPr>
+                        <m:sty m:val="bi"/>
+                      </m:rPr>
+                      <w:rPr>
+                        <w:rFonts w:ascii="Cambria Math" w:hAnsi="Cambria Math" w:cs="Times New Roman"/>
+                        <w:sz w:val="28"/>
+                        <w:szCs w:val="28"/>
+                      </w:rPr>
+                      <m:t>2</m:t>
+                    </m:r>
+                  </m:sup>
+                </m:sSubSup>
+              </m:oMath>
+            </m:oMathPara>
+          </w:p>
+        </w:tc>
+        <w:tc>
+          <w:tcPr>
+            <w:tcW w:w="1926" w:type="dxa"/>
+            <w:shd w:val="clear" w:color="auto" w:fill="D9D9D9" w:themeFill="background1" w:themeFillShade="D9"/>
+          </w:tcPr>
+          <w:p>
+            <w:pPr>
+              <w:jc w:val="center"/>
+              <w:rPr>
+                <w:rFonts w:ascii="Times New Roman" w:hAnsi="Times New Roman" w:cs="Times New Roman"/>
+                <w:b/>
+                <w:bCs/>
+                <w:iCs/>
+                <w:sz w:val="28"/>
+                <w:szCs w:val="28"/>
+                <w:lang w:val="en-US"/>
+              </w:rPr>
+            </w:pPr>
+            <w:r>
+              <w:rPr>
+                <w:rFonts w:ascii="Times New Roman" w:hAnsi="Times New Roman" w:cs="Times New Roman"/>
+                <w:b/>
+                <w:bCs/>
+                <w:iCs/>
+                <w:sz w:val="28"/>
+                <w:szCs w:val="28"/>
+                <w:lang w:val="en-US"/>
+              </w:rPr>
+              <w:t>RMSE, 10k IRRm</w:t>
+            </w:r>
+          </w:p>
+        </w:tc>
+      </w:tr>
+      <w:tr>
+        <w:tc>
+          <w:tcPr>
+            <w:tcW w:w="1925" w:type="dxa"/>
+          </w:tcPr>
+          <w:p>
+            <w:pPr>
+              <w:jc w:val="center"/>
+              <w:rPr>
+                <w:rFonts w:ascii="Times New Roman" w:hAnsi="Times New Roman" w:cs="Times New Roman"/>
+                <w:iCs/>
+                <w:sz w:val="28"/>
+                <w:szCs w:val="28"/>
+                <w:lang w:val="en-US"/>
+              </w:rPr>
+            </w:pPr>
+            <w:r>
+              <w:rPr>
+                <w:rFonts w:ascii="Times New Roman" w:hAnsi="Times New Roman" w:cs="Times New Roman"/>
+                <w:iCs/>
+                <w:sz w:val="28"/>
+                <w:szCs w:val="28"/>
+                <w:lang w:val="en-US"/>
+              </w:rPr>
+              <w:t>1</w:t>
+            </w:r>
+          </w:p>
+        </w:tc>
+        <w:tc>
+          <w:tcPr>
+            <w:tcW w:w="1926" w:type="dxa"/>
+          </w:tcPr>
+          <w:p>
+            <w:pPr>
+              <w:jc w:val="center"/>
+              <w:rPr>
+                <w:rFonts w:ascii="Times New Roman" w:hAnsi="Times New Roman" w:cs="Times New Roman"/>
+                <w:iCs/>
+                <w:sz w:val="28"/>
+                <w:szCs w:val="28"/>
+                <w:lang w:val="en-US"/>
+              </w:rPr>
+            </w:pPr>
+            <w:r>
+              <w:rPr>
+                <w:rFonts w:ascii="Times New Roman" w:hAnsi="Times New Roman" w:cs="Times New Roman"/>
+                <w:iCs/>
+                <w:sz w:val="28"/>
+                <w:szCs w:val="28"/>
+                <w:lang w:val="en-US"/>
+              </w:rPr>
+              <w:t>3</w:t>
+            </w:r>
+          </w:p>
+        </w:tc>
+        <w:tc>
+          <w:tcPr>
+            <w:tcW w:w="1926" w:type="dxa"/>
+          </w:tcPr>
+          <w:p>
+            <w:pPr>
+              <w:jc w:val="center"/>
+              <w:rPr>
+                <w:rFonts w:ascii="Times New Roman" w:hAnsi="Times New Roman" w:cs="Times New Roman"/>
+                <w:iCs/>
+                <w:sz w:val="28"/>
+                <w:szCs w:val="28"/>
+                <w:lang w:val="en-US"/>
+              </w:rPr>
+            </w:pPr>
+            <w:r>
+              <w:rPr>
+                <w:rFonts w:ascii="Times New Roman" w:hAnsi="Times New Roman" w:cs="Times New Roman"/>
+                <w:iCs/>
+                <w:sz w:val="28"/>
+                <w:szCs w:val="28"/>
+                <w:lang w:val="en-US"/>
+              </w:rPr>
+              <w:t>0.618</w:t>
+            </w:r>
+          </w:p>
+        </w:tc>
+        <w:tc>
+          <w:tcPr>
+            <w:tcW w:w="1926" w:type="dxa"/>
+          </w:tcPr>
+          <w:p>
+            <w:pPr>
+              <w:jc w:val="center"/>
+              <w:rPr>
+                <w:rFonts w:ascii="Times New Roman" w:hAnsi="Times New Roman" w:cs="Times New Roman"/>
+                <w:iCs/>
+                <w:sz w:val="28"/>
+                <w:szCs w:val="28"/>
+              </w:rPr>
+            </w:pPr>
+            <w:r>
+              <w:rPr>
+                <w:rFonts w:ascii="Times New Roman" w:hAnsi="Times New Roman" w:cs="Times New Roman"/>
+                <w:iCs/>
+                <w:sz w:val="28"/>
+                <w:szCs w:val="28"/>
+                <w:lang w:val="en-US"/>
+              </w:rPr>
+              <w:t>0.</w:t>
+            </w:r>
+            <w:r>
+              <w:rPr>
+                <w:rFonts w:ascii="Times New Roman" w:hAnsi="Times New Roman" w:cs="Times New Roman"/>
+                <w:iCs/>
+                <w:sz w:val="28"/>
+                <w:szCs w:val="28"/>
+                <w:lang w:val="en-US"/>
+              </w:rPr>
+              <w:t>615</w:t>
+            </w:r>
+          </w:p>
+        </w:tc>
+        <w:tc>
+          <w:tcPr>
+            <w:tcW w:w="1926" w:type="dxa"/>
+          </w:tcPr>
+          <w:p>
+            <w:pPr>
+              <w:jc w:val="center"/>
+              <w:rPr>
+                <w:rFonts w:ascii="Times New Roman" w:hAnsi="Times New Roman" w:cs="Times New Roman"/>
+                <w:iCs/>
+                <w:sz w:val="28"/>
+                <w:szCs w:val="28"/>
+                <w:lang w:val="en-US"/>
+              </w:rPr>
+            </w:pPr>
+            <w:r>
+              <w:rPr>
+                <w:rFonts w:ascii="Times New Roman" w:hAnsi="Times New Roman" w:cs="Times New Roman"/>
+                <w:iCs/>
+                <w:sz w:val="28"/>
+                <w:szCs w:val="28"/>
+                <w:lang w:val="en-US"/>
+              </w:rPr>
+              <w:t>744.16</w:t>
+            </w:r>
+          </w:p>
+        </w:tc>
+      </w:tr>
+      <w:tr>
+        <w:tc>
+          <w:tcPr>
+            <w:tcW w:w="1925" w:type="dxa"/>
+          </w:tcPr>
+          <w:p>
+            <w:pPr>
+              <w:jc w:val="center"/>
+              <w:rPr>
+                <w:rFonts w:ascii="Times New Roman" w:hAnsi="Times New Roman" w:cs="Times New Roman"/>
+                <w:iCs/>
+                <w:sz w:val="28"/>
+                <w:szCs w:val="28"/>
+                <w:lang w:val="en-US"/>
+              </w:rPr>
+            </w:pPr>
+            <w:r>
+              <w:rPr>
+                <w:rFonts w:ascii="Times New Roman" w:hAnsi="Times New Roman" w:cs="Times New Roman"/>
+                <w:iCs/>
+                <w:sz w:val="28"/>
+                <w:szCs w:val="28"/>
+                <w:lang w:val="en-US"/>
+              </w:rPr>
+              <w:t>2</w:t>
+            </w:r>
+          </w:p>
+        </w:tc>
+        <w:tc>
+          <w:tcPr>
+            <w:tcW w:w="1926" w:type="dxa"/>
+          </w:tcPr>
+          <w:p>
+            <w:pPr>
+              <w:jc w:val="center"/>
+              <w:rPr>
+                <w:rFonts w:ascii="Times New Roman" w:hAnsi="Times New Roman" w:cs="Times New Roman"/>
+                <w:iCs/>
+                <w:sz w:val="28"/>
+                <w:szCs w:val="28"/>
+                <w:lang w:val="en-US"/>
+              </w:rPr>
+            </w:pPr>
+            <w:r>
+              <w:rPr>
+                <w:rFonts w:ascii="Times New Roman" w:hAnsi="Times New Roman" w:cs="Times New Roman"/>
+                <w:iCs/>
+                <w:sz w:val="28"/>
+                <w:szCs w:val="28"/>
+                <w:lang w:val="en-US"/>
+              </w:rPr>
+              <w:t>5</w:t>
+            </w:r>
+          </w:p>
+        </w:tc>
+        <w:tc>
+          <w:tcPr>
+            <w:tcW w:w="1926" w:type="dxa"/>
+          </w:tcPr>
+          <w:p>
+            <w:pPr>
+              <w:jc w:val="center"/>
+              <w:rPr>
+                <w:rFonts w:ascii="Times New Roman" w:hAnsi="Times New Roman" w:cs="Times New Roman"/>
+                <w:iCs/>
+                <w:sz w:val="28"/>
+                <w:szCs w:val="28"/>
+                <w:lang w:val="en-US"/>
+              </w:rPr>
+            </w:pPr>
+            <w:r>
+              <w:rPr>
+                <w:rFonts w:ascii="Times New Roman" w:hAnsi="Times New Roman" w:cs="Times New Roman"/>
+                <w:iCs/>
+                <w:sz w:val="28"/>
+                <w:szCs w:val="28"/>
+                <w:lang w:val="en-US"/>
+              </w:rPr>
+              <w:t>0.632</w:t>
+            </w:r>
+          </w:p>
+        </w:tc>
+        <w:tc>
+          <w:tcPr>
+            <w:tcW w:w="1926" w:type="dxa"/>
+          </w:tcPr>
+          <w:p>
+            <w:pPr>
+              <w:jc w:val="center"/>
+              <w:rPr>
+                <w:rFonts w:ascii="Times New Roman" w:hAnsi="Times New Roman" w:cs="Times New Roman"/>
+                <w:iCs/>
+                <w:sz w:val="28"/>
+                <w:szCs w:val="28"/>
+              </w:rPr>
+            </w:pPr>
+            <w:r>
+              <w:rPr>
+                <w:rFonts w:ascii="Times New Roman" w:hAnsi="Times New Roman" w:cs="Times New Roman"/>
+                <w:iCs/>
+                <w:sz w:val="28"/>
+                <w:szCs w:val="28"/>
+                <w:lang w:val="en-US"/>
+              </w:rPr>
+              <w:t>0.</w:t>
+            </w:r>
+            <w:r>
+              <w:rPr>
+                <w:rFonts w:ascii="Times New Roman" w:hAnsi="Times New Roman" w:cs="Times New Roman"/>
+                <w:iCs/>
+                <w:sz w:val="28"/>
+                <w:szCs w:val="28"/>
+                <w:lang w:val="en-US"/>
+              </w:rPr>
+              <w:t>627</w:t>
+            </w:r>
+          </w:p>
+        </w:tc>
+        <w:tc>
+          <w:tcPr>
+            <w:tcW w:w="1926" w:type="dxa"/>
+          </w:tcPr>
+          <w:p>
+            <w:pPr>
+              <w:jc w:val="center"/>
+              <w:rPr>
+                <w:rFonts w:ascii="Times New Roman" w:hAnsi="Times New Roman" w:cs="Times New Roman"/>
+                <w:iCs/>
+                <w:sz w:val="28"/>
+                <w:szCs w:val="28"/>
+                <w:lang w:val="en-US"/>
+              </w:rPr>
+            </w:pPr>
+            <w:r>
+              <w:rPr>
+                <w:rFonts w:ascii="Times New Roman" w:hAnsi="Times New Roman" w:cs="Times New Roman"/>
+                <w:iCs/>
+                <w:sz w:val="28"/>
+                <w:szCs w:val="28"/>
+                <w:lang w:val="en-US"/>
+              </w:rPr>
+              <w:t>731.12</w:t>
+            </w:r>
+          </w:p>
+        </w:tc>
+      </w:tr>
+      <w:tr>
+        <w:tc>
+          <w:tcPr>
+            <w:tcW w:w="1925" w:type="dxa"/>
+            <w:shd w:val="clear" w:color="auto" w:fill="C1F0C7" w:themeFill="accent3" w:themeFillTint="33"/>
+          </w:tcPr>
+          <w:p>
+            <w:pPr>
+              <w:jc w:val="center"/>
+              <w:rPr>
+                <w:rFonts w:ascii="Times New Roman" w:hAnsi="Times New Roman" w:cs="Times New Roman"/>
+                <w:iCs/>
+                <w:sz w:val="28"/>
+                <w:szCs w:val="28"/>
+                <w:lang w:val="en-US"/>
+              </w:rPr>
+            </w:pPr>
+            <w:r>
+              <w:rPr>
+                <w:rFonts w:ascii="Times New Roman" w:hAnsi="Times New Roman" w:cs="Times New Roman"/>
+                <w:iCs/>
+                <w:sz w:val="28"/>
+                <w:szCs w:val="28"/>
+                <w:lang w:val="en-US"/>
+              </w:rPr>
+              <w:t>3</w:t>
+            </w:r>
+          </w:p>
+        </w:tc>
+        <w:tc>
+          <w:tcPr>
+            <w:tcW w:w="1926" w:type="dxa"/>
+            <w:shd w:val="clear" w:color="auto" w:fill="C1F0C7" w:themeFill="accent3" w:themeFillTint="33"/>
+          </w:tcPr>
+          <w:p>
+            <w:pPr>
+              <w:jc w:val="center"/>
+              <w:rPr>
+                <w:rFonts w:ascii="Times New Roman" w:hAnsi="Times New Roman" w:cs="Times New Roman"/>
+                <w:iCs/>
+                <w:sz w:val="28"/>
+                <w:szCs w:val="28"/>
+                <w:lang w:val="en-US"/>
+              </w:rPr>
+            </w:pPr>
+            <w:r>
+              <w:rPr>
+                <w:rFonts w:ascii="Times New Roman" w:hAnsi="Times New Roman" w:cs="Times New Roman"/>
+                <w:iCs/>
+                <w:sz w:val="28"/>
+                <w:szCs w:val="28"/>
+                <w:lang w:val="en-US"/>
+              </w:rPr>
+              <w:t>6</w:t>
+            </w:r>
+          </w:p>
+        </w:tc>
+        <w:tc>
+          <w:tcPr>
+            <w:tcW w:w="1926" w:type="dxa"/>
+            <w:shd w:val="clear" w:color="auto" w:fill="C1F0C7" w:themeFill="accent3" w:themeFillTint="33"/>
+          </w:tcPr>
+          <w:p>
+            <w:pPr>
+              <w:jc w:val="center"/>
+              <w:rPr>
+                <w:rFonts w:ascii="Times New Roman" w:hAnsi="Times New Roman" w:cs="Times New Roman"/>
+                <w:iCs/>
+                <w:sz w:val="28"/>
+                <w:szCs w:val="28"/>
+              </w:rPr>
+            </w:pPr>
+            <w:r>
+              <w:rPr>
+                <w:rFonts w:ascii="Times New Roman" w:hAnsi="Times New Roman" w:cs="Times New Roman"/>
+                <w:iCs/>
+                <w:sz w:val="28"/>
+                <w:szCs w:val="28"/>
+                <w:lang w:val="en-US"/>
+              </w:rPr>
+              <w:t>0.</w:t>
+            </w:r>
+            <w:r>
+              <w:rPr>
+                <w:rFonts w:ascii="Times New Roman" w:hAnsi="Times New Roman" w:cs="Times New Roman"/>
+                <w:iCs/>
+                <w:sz w:val="28"/>
+                <w:szCs w:val="28"/>
+                <w:lang w:val="en-US"/>
+              </w:rPr>
+              <w:t>656</w:t>
+            </w:r>
+          </w:p>
+        </w:tc>
+        <w:tc>
+          <w:tcPr>
+            <w:tcW w:w="1926" w:type="dxa"/>
+            <w:shd w:val="clear" w:color="auto" w:fill="C1F0C7" w:themeFill="accent3" w:themeFillTint="33"/>
+          </w:tcPr>
+          <w:p>
+            <w:pPr>
+              <w:jc w:val="center"/>
+              <w:rPr>
+                <w:rFonts w:ascii="Times New Roman" w:hAnsi="Times New Roman" w:cs="Times New Roman"/>
+                <w:iCs/>
+                <w:sz w:val="28"/>
+                <w:szCs w:val="28"/>
+              </w:rPr>
+            </w:pPr>
+            <w:r>
+              <w:rPr>
+                <w:rFonts w:ascii="Times New Roman" w:hAnsi="Times New Roman" w:cs="Times New Roman"/>
+                <w:iCs/>
+                <w:sz w:val="28"/>
+                <w:szCs w:val="28"/>
+                <w:lang w:val="en-US"/>
+              </w:rPr>
+              <w:t>0.</w:t>
+            </w:r>
+            <w:r>
+              <w:rPr>
+                <w:rFonts w:ascii="Times New Roman" w:hAnsi="Times New Roman" w:cs="Times New Roman"/>
+                <w:iCs/>
+                <w:sz w:val="28"/>
+                <w:szCs w:val="28"/>
+                <w:lang w:val="en-US"/>
+              </w:rPr>
+              <w:t>650</w:t>
+            </w:r>
+          </w:p>
+        </w:tc>
+        <w:tc>
+          <w:tcPr>
+            <w:tcW w:w="1926" w:type="dxa"/>
+            <w:shd w:val="clear" w:color="auto" w:fill="C1F0C7" w:themeFill="accent3" w:themeFillTint="33"/>
+          </w:tcPr>
+          <w:p>
+            <w:pPr>
+              <w:jc w:val="center"/>
+              <w:rPr>
+                <w:rFonts w:ascii="Times New Roman" w:hAnsi="Times New Roman" w:cs="Times New Roman"/>
+                <w:iCs/>
+                <w:sz w:val="28"/>
+                <w:szCs w:val="28"/>
+                <w:lang w:val="en-US"/>
+              </w:rPr>
+            </w:pPr>
+            <w:r>
+              <w:rPr>
+                <w:rFonts w:ascii="Times New Roman" w:hAnsi="Times New Roman" w:cs="Times New Roman"/>
+                <w:iCs/>
+                <w:sz w:val="28"/>
+                <w:szCs w:val="28"/>
+                <w:lang w:val="en-US"/>
+              </w:rPr>
+              <w:t>706.42</w:t>
+            </w:r>
+          </w:p>
+        </w:tc>
+      </w:tr>
+      <w:tr>
+        <w:tc>
+          <w:tcPr>
+            <w:tcW w:w="1925" w:type="dxa"/>
+          </w:tcPr>
+          <w:p>
+            <w:pPr>
+              <w:jc w:val="center"/>
+              <w:rPr>
+                <w:rFonts w:ascii="Times New Roman" w:hAnsi="Times New Roman" w:cs="Times New Roman"/>
+                <w:iCs/>
+                <w:sz w:val="28"/>
+                <w:szCs w:val="28"/>
+                <w:lang w:val="en-US"/>
+              </w:rPr>
+            </w:pPr>
+            <w:r>
+              <w:rPr>
+                <w:rFonts w:ascii="Times New Roman" w:hAnsi="Times New Roman" w:cs="Times New Roman"/>
+                <w:iCs/>
+                <w:sz w:val="28"/>
+                <w:szCs w:val="28"/>
+                <w:lang w:val="en-US"/>
+              </w:rPr>
+              <w:t>4</w:t>
+            </w:r>
+          </w:p>
+        </w:tc>
+        <w:tc>
+          <w:tcPr>
+            <w:tcW w:w="1926" w:type="dxa"/>
+          </w:tcPr>
+          <w:p>
+            <w:pPr>
+              <w:jc w:val="center"/>
+              <w:rPr>
+                <w:rFonts w:ascii="Times New Roman" w:hAnsi="Times New Roman" w:cs="Times New Roman"/>
+                <w:iCs/>
+                <w:sz w:val="28"/>
+                <w:szCs w:val="28"/>
+                <w:lang w:val="en-US"/>
+              </w:rPr>
+            </w:pPr>
+            <w:r>
+              <w:rPr>
+                <w:rFonts w:ascii="Times New Roman" w:hAnsi="Times New Roman" w:cs="Times New Roman"/>
+                <w:iCs/>
+                <w:sz w:val="28"/>
+                <w:szCs w:val="28"/>
+                <w:lang w:val="en-US"/>
+              </w:rPr>
+              <w:t>7</w:t>
+            </w:r>
+          </w:p>
+        </w:tc>
+        <w:tc>
+          <w:tcPr>
+            <w:tcW w:w="1926" w:type="dxa"/>
+          </w:tcPr>
+          <w:p>
+            <w:pPr>
+              <w:jc w:val="center"/>
+              <w:rPr>
+                <w:rFonts w:ascii="Times New Roman" w:hAnsi="Times New Roman" w:cs="Times New Roman"/>
+                <w:iCs/>
+                <w:sz w:val="28"/>
+                <w:szCs w:val="28"/>
+              </w:rPr>
+            </w:pPr>
+            <w:r>
+              <w:rPr>
+                <w:rFonts w:ascii="Times New Roman" w:hAnsi="Times New Roman" w:cs="Times New Roman"/>
+                <w:iCs/>
+                <w:sz w:val="28"/>
+                <w:szCs w:val="28"/>
+                <w:lang w:val="en-US"/>
+              </w:rPr>
+              <w:t>0.</w:t>
+            </w:r>
+            <w:r>
+              <w:rPr>
+                <w:rFonts w:ascii="Times New Roman" w:hAnsi="Times New Roman" w:cs="Times New Roman"/>
+                <w:iCs/>
+                <w:sz w:val="28"/>
+                <w:szCs w:val="28"/>
+                <w:lang w:val="en-US"/>
+              </w:rPr>
+              <w:t>654</w:t>
+            </w:r>
+          </w:p>
+        </w:tc>
+        <w:tc>
+          <w:tcPr>
+            <w:tcW w:w="1926" w:type="dxa"/>
+          </w:tcPr>
+          <w:p>
+            <w:pPr>
+              <w:jc w:val="center"/>
+              <w:rPr>
+                <w:rFonts w:ascii="Times New Roman" w:hAnsi="Times New Roman" w:cs="Times New Roman"/>
+                <w:iCs/>
+                <w:sz w:val="28"/>
+                <w:szCs w:val="28"/>
+              </w:rPr>
+            </w:pPr>
+            <w:r>
+              <w:rPr>
+                <w:rFonts w:ascii="Times New Roman" w:hAnsi="Times New Roman" w:cs="Times New Roman"/>
+                <w:iCs/>
+                <w:sz w:val="28"/>
+                <w:szCs w:val="28"/>
+                <w:lang w:val="en-US"/>
+              </w:rPr>
+              <w:t>0.</w:t>
+            </w:r>
+            <w:r>
+              <w:rPr>
+                <w:rFonts w:ascii="Times New Roman" w:hAnsi="Times New Roman" w:cs="Times New Roman"/>
+                <w:iCs/>
+                <w:sz w:val="28"/>
+                <w:szCs w:val="28"/>
+                <w:lang w:val="en-US"/>
+              </w:rPr>
+              <w:t>647</w:t>
+            </w:r>
+          </w:p>
+        </w:tc>
+        <w:tc>
+          <w:tcPr>
+            <w:tcW w:w="1926" w:type="dxa"/>
+          </w:tcPr>
+          <w:p>
+            <w:pPr>
+              <w:jc w:val="center"/>
+              <w:rPr>
+                <w:rFonts w:ascii="Times New Roman" w:hAnsi="Times New Roman" w:cs="Times New Roman"/>
+                <w:iCs/>
+                <w:sz w:val="28"/>
+                <w:szCs w:val="28"/>
+                <w:lang w:val="en-US"/>
+              </w:rPr>
+            </w:pPr>
+            <w:r>
+              <w:rPr>
+                <w:rFonts w:ascii="Times New Roman" w:hAnsi="Times New Roman" w:cs="Times New Roman"/>
+                <w:iCs/>
+                <w:sz w:val="28"/>
+                <w:szCs w:val="28"/>
+                <w:lang w:val="en-US"/>
+              </w:rPr>
+              <w:t>708.45</w:t>
+            </w:r>
+          </w:p>
+        </w:tc>
+      </w:tr>
+      <w:tr>
+        <w:tc>
+          <w:tcPr>
+            <w:tcW w:w="1925" w:type="dxa"/>
+            <w:shd w:val="clear" w:color="auto" w:fill="C1F0C7" w:themeFill="accent3" w:themeFillTint="33"/>
+          </w:tcPr>
+          <w:p>
+            <w:pPr>
+              <w:jc w:val="center"/>
+              <w:rPr>
+                <w:rFonts w:ascii="Times New Roman" w:hAnsi="Times New Roman" w:cs="Times New Roman"/>
+                <w:iCs/>
+                <w:sz w:val="28"/>
+                <w:szCs w:val="28"/>
+                <w:lang w:val="en-US"/>
+              </w:rPr>
+            </w:pPr>
+            <w:r>
+              <w:rPr>
+                <w:rFonts w:ascii="Times New Roman" w:hAnsi="Times New Roman" w:cs="Times New Roman"/>
+                <w:iCs/>
+                <w:sz w:val="28"/>
+                <w:szCs w:val="28"/>
+                <w:lang w:val="en-US"/>
+              </w:rPr>
+              <w:t>5</w:t>
+            </w:r>
+          </w:p>
+        </w:tc>
+        <w:tc>
+          <w:tcPr>
+            <w:tcW w:w="1926" w:type="dxa"/>
+            <w:shd w:val="clear" w:color="auto" w:fill="C1F0C7" w:themeFill="accent3" w:themeFillTint="33"/>
+          </w:tcPr>
+          <w:p>
+            <w:pPr>
+              <w:jc w:val="center"/>
+              <w:rPr>
+                <w:rFonts w:ascii="Times New Roman" w:hAnsi="Times New Roman" w:cs="Times New Roman"/>
+                <w:iCs/>
+                <w:sz w:val="28"/>
+                <w:szCs w:val="28"/>
+                <w:lang w:val="en-US"/>
+              </w:rPr>
+            </w:pPr>
+            <w:r>
+              <w:rPr>
+                <w:rFonts w:ascii="Times New Roman" w:hAnsi="Times New Roman" w:cs="Times New Roman"/>
+                <w:iCs/>
+                <w:sz w:val="28"/>
+                <w:szCs w:val="28"/>
+                <w:lang w:val="en-US"/>
+              </w:rPr>
+              <w:t>6</w:t>
+            </w:r>
+          </w:p>
+        </w:tc>
+        <w:tc>
+          <w:tcPr>
+            <w:tcW w:w="1926" w:type="dxa"/>
+            <w:shd w:val="clear" w:color="auto" w:fill="C1F0C7" w:themeFill="accent3" w:themeFillTint="33"/>
+          </w:tcPr>
+          <w:p>
+            <w:pPr>
+              <w:jc w:val="center"/>
+              <w:rPr>
+                <w:rFonts w:ascii="Times New Roman" w:hAnsi="Times New Roman" w:cs="Times New Roman"/>
+                <w:iCs/>
+                <w:sz w:val="28"/>
+                <w:szCs w:val="28"/>
+                <w:lang w:val="en-US"/>
+              </w:rPr>
+            </w:pPr>
+            <w:r>
+              <w:rPr>
+                <w:rFonts w:ascii="Times New Roman" w:hAnsi="Times New Roman" w:cs="Times New Roman"/>
+                <w:iCs/>
+                <w:sz w:val="28"/>
+                <w:szCs w:val="28"/>
+                <w:lang w:val="en-US"/>
+              </w:rPr>
+              <w:t>0.</w:t>
+            </w:r>
+            <w:r>
+              <w:rPr>
+                <w:rFonts w:ascii="Times New Roman" w:hAnsi="Times New Roman" w:cs="Times New Roman"/>
+                <w:iCs/>
+                <w:sz w:val="28"/>
+                <w:szCs w:val="28"/>
+                <w:lang w:val="en-US"/>
+              </w:rPr>
+              <w:t>672</w:t>
+            </w:r>
+          </w:p>
+        </w:tc>
+        <w:tc>
+          <w:tcPr>
+            <w:tcW w:w="1926" w:type="dxa"/>
+            <w:shd w:val="clear" w:color="auto" w:fill="C1F0C7" w:themeFill="accent3" w:themeFillTint="33"/>
+          </w:tcPr>
+          <w:p>
+            <w:pPr>
+              <w:jc w:val="center"/>
+              <w:rPr>
+                <w:rFonts w:ascii="Times New Roman" w:hAnsi="Times New Roman" w:cs="Times New Roman"/>
+                <w:iCs/>
+                <w:sz w:val="28"/>
+                <w:szCs w:val="28"/>
+              </w:rPr>
+            </w:pPr>
+            <w:r>
+              <w:rPr>
+                <w:rFonts w:ascii="Times New Roman" w:hAnsi="Times New Roman" w:cs="Times New Roman"/>
+                <w:iCs/>
+                <w:sz w:val="28"/>
+                <w:szCs w:val="28"/>
+                <w:lang w:val="en-US"/>
+              </w:rPr>
+              <w:t>0.</w:t>
+            </w:r>
+            <w:r>
+              <w:rPr>
+                <w:rFonts w:ascii="Times New Roman" w:hAnsi="Times New Roman" w:cs="Times New Roman"/>
+                <w:iCs/>
+                <w:sz w:val="28"/>
+                <w:szCs w:val="28"/>
+                <w:lang w:val="en-US"/>
+              </w:rPr>
+              <w:t>667</w:t>
+            </w:r>
+          </w:p>
+        </w:tc>
+        <w:tc>
+          <w:tcPr>
+            <w:tcW w:w="1926" w:type="dxa"/>
+            <w:shd w:val="clear" w:color="auto" w:fill="C1F0C7" w:themeFill="accent3" w:themeFillTint="33"/>
+          </w:tcPr>
+          <w:p>
+            <w:pPr>
+              <w:jc w:val="center"/>
+              <w:rPr>
+                <w:rFonts w:ascii="Times New Roman" w:hAnsi="Times New Roman" w:cs="Times New Roman"/>
+                <w:iCs/>
+                <w:sz w:val="28"/>
+                <w:szCs w:val="28"/>
+                <w:lang w:val="en-US"/>
+              </w:rPr>
+            </w:pPr>
+            <w:r>
+              <w:rPr>
+                <w:rFonts w:ascii="Times New Roman" w:hAnsi="Times New Roman" w:cs="Times New Roman"/>
+                <w:iCs/>
+                <w:sz w:val="28"/>
+                <w:szCs w:val="28"/>
+                <w:lang w:val="en-US"/>
+              </w:rPr>
+              <w:t>689.64</w:t>
+            </w:r>
+          </w:p>
+        </w:tc>
+      </w:tr>
+    </w:tbl>
+    <w:p>
+      <w:pPr>
+        <w:pStyle w:val="Caption"/>
+        <w:jc w:val="center"/>
+      </w:pPr>
+      <w:r>
+        <w:t>Таблиця 1</w:t>
+      </w:r>
+      <w:r>
+        <w:t xml:space="preserve">. </w:t>
+      </w:r>
+      <w:r>
+        <w:t>Порівняння моделей за чотирма показниками</w:t>
+      </w:r>
+    </w:p>
+    <w:p>
+      <w:pPr>
+        <w:jc w:val="both"/>
+        <w:rPr>
+          <w:rFonts w:ascii="Times New Roman" w:eastAsiaTheme="minorEastAsia" w:hAnsi="Times New Roman" w:cs="Times New Roman"/>
+          <w:iCs/>
+          <w:sz w:val="28"/>
+          <w:szCs w:val="28"/>
+        </w:rPr>
+      </w:pPr>
+      <w:r>
+        <w:rPr>
+          <w:rFonts w:ascii="Times New Roman" w:hAnsi="Times New Roman" w:cs="Times New Roman"/>
+          <w:iCs/>
+          <w:sz w:val="28"/>
+          <w:szCs w:val="28"/>
+        </w:rPr>
+        <w:t xml:space="preserve">Перехід від лінійної моделі до квадратичних помітно підвищує </w:t>
+      </w:r>
+      <m:oMath>
+        <m:sSup>
+          <m:sSupPr>
+            <m:ctrlPr>
+              <w:rPr>
+                <w:rFonts w:ascii="Cambria Math" w:hAnsi="Cambria Math" w:cs="Times New Roman"/>
+                <w:i/>
+                <w:iCs/>
+                <w:sz w:val="28"/>
+                <w:szCs w:val="28"/>
+              </w:rPr>
+            </m:ctrlPr>
+          </m:sSupPr>
+          <m:e>
+            <m:r>
+              <w:rPr>
+                <w:rFonts w:ascii="Cambria Math" w:hAnsi="Cambria Math" w:cs="Times New Roman"/>
+                <w:sz w:val="28"/>
+                <w:szCs w:val="28"/>
+              </w:rPr>
+              <m:t>R</m:t>
+            </m:r>
+          </m:e>
+          <m:sup>
+            <m:r>
+              <w:rPr>
+                <w:rFonts w:ascii="Cambria Math" w:hAnsi="Cambria Math" w:cs="Times New Roman"/>
+                <w:sz w:val="28"/>
+                <w:szCs w:val="28"/>
+              </w:rPr>
+              <m:t>2</m:t>
+            </m:r>
+          </m:sup>
+        </m:sSup>
+      </m:oMath>
+      <w:r>
+        <w:rPr>
+          <w:rFonts w:ascii="Times New Roman" w:eastAsiaTheme="minorEastAsia" w:hAnsi="Times New Roman" w:cs="Times New Roman"/>
+          <w:iCs/>
+          <w:sz w:val="28"/>
+          <w:szCs w:val="28"/>
+        </w:rPr>
+        <w:t xml:space="preserve"> і знижує </w:t>
+      </w:r>
+      <w:r>
+        <w:rPr>
+          <w:rFonts w:ascii="Times New Roman" w:eastAsiaTheme="minorEastAsia" w:hAnsi="Times New Roman" w:cs="Times New Roman"/>
+          <w:iCs/>
+          <w:sz w:val="28"/>
+          <w:szCs w:val="28"/>
+          <w:lang w:val="en-US"/>
+        </w:rPr>
+        <w:t>RMSE.</w:t>
+      </w:r>
+      <w:r>
+        <w:rPr>
+          <w:rFonts w:ascii="Times New Roman" w:eastAsiaTheme="minorEastAsia" w:hAnsi="Times New Roman" w:cs="Times New Roman"/>
+          <w:iCs/>
+          <w:sz w:val="28"/>
+          <w:szCs w:val="28"/>
+        </w:rPr>
+        <w:t xml:space="preserve"> Модель 3 дає кращі показники через врахування взаємодії </w:t>
+      </w:r>
+      <m:oMath>
+        <m:sSub>
+          <m:sSubPr>
+            <m:ctrlPr>
+              <w:rPr>
+                <w:rFonts w:ascii="Cambria Math" w:eastAsiaTheme="minorEastAsia" w:hAnsi="Cambria Math" w:cs="Times New Roman"/>
+                <w:i/>
+                <w:iCs/>
+                <w:sz w:val="28"/>
+                <w:szCs w:val="28"/>
+              </w:rPr>
+            </m:ctrlPr>
+          </m:sSubPr>
+          <m:e>
+            <m:r>
+              <w:rPr>
+                <w:rFonts w:ascii="Cambria Math" w:eastAsiaTheme="minorEastAsia" w:hAnsi="Cambria Math" w:cs="Times New Roman"/>
+                <w:sz w:val="28"/>
+                <w:szCs w:val="28"/>
+              </w:rPr>
+              <m:t>x</m:t>
+            </m:r>
+          </m:e>
+          <m:sub>
+            <m:r>
+              <w:rPr>
+                <w:rFonts w:ascii="Cambria Math" w:eastAsiaTheme="minorEastAsia" w:hAnsi="Cambria Math" w:cs="Times New Roman"/>
+                <w:sz w:val="28"/>
+                <w:szCs w:val="28"/>
+              </w:rPr>
+              <m:t>1</m:t>
+            </m:r>
+          </m:sub>
+        </m:sSub>
+        <m:sSub>
+          <m:sSubPr>
+            <m:ctrlPr>
+              <w:rPr>
+                <w:rFonts w:ascii="Cambria Math" w:eastAsiaTheme="minorEastAsia" w:hAnsi="Cambria Math" w:cs="Times New Roman"/>
+                <w:i/>
+                <w:iCs/>
+                <w:sz w:val="28"/>
+                <w:szCs w:val="28"/>
+              </w:rPr>
+            </m:ctrlPr>
+          </m:sSubPr>
+          <m:e>
+            <m:r>
+              <w:rPr>
+                <w:rFonts w:ascii="Cambria Math" w:eastAsiaTheme="minorEastAsia" w:hAnsi="Cambria Math" w:cs="Times New Roman"/>
+                <w:sz w:val="28"/>
+                <w:szCs w:val="28"/>
+              </w:rPr>
+              <m:t>x</m:t>
+            </m:r>
+          </m:e>
+          <m:sub>
+            <m:r>
+              <w:rPr>
+                <w:rFonts w:ascii="Cambria Math" w:eastAsiaTheme="minorEastAsia" w:hAnsi="Cambria Math" w:cs="Times New Roman"/>
+                <w:sz w:val="28"/>
+                <w:szCs w:val="28"/>
+              </w:rPr>
+              <m:t>2</m:t>
+            </m:r>
+          </m:sub>
+        </m:sSub>
+      </m:oMath>
+      <w:r>
+        <w:rPr>
+          <w:rFonts w:ascii="Times New Roman" w:eastAsiaTheme="minorEastAsia" w:hAnsi="Times New Roman" w:cs="Times New Roman"/>
+          <w:iCs/>
+          <w:sz w:val="28"/>
+          <w:szCs w:val="28"/>
+          <w:lang w:val="en-US"/>
+        </w:rPr>
+        <w:t>.</w:t>
+      </w:r>
+      <w:r>
+        <w:rPr>
+          <w:rFonts w:ascii="Times New Roman" w:eastAsiaTheme="minorEastAsia" w:hAnsi="Times New Roman" w:cs="Times New Roman"/>
+          <w:iCs/>
+          <w:sz w:val="28"/>
+          <w:szCs w:val="28"/>
+          <w:lang w:val="en-US"/>
+        </w:rPr>
+        <w:t xml:space="preserve"> </w:t>
+      </w:r>
+      <w:r>
+        <w:rPr>
+          <w:rFonts w:ascii="Times New Roman" w:eastAsiaTheme="minorEastAsia" w:hAnsi="Times New Roman" w:cs="Times New Roman"/>
+          <w:iCs/>
+          <w:sz w:val="28"/>
+          <w:szCs w:val="28"/>
+        </w:rPr>
+        <w:t>Модель 4 хоч і має більше параметрів, але не покращує якість отриману від Моделі 3, це свідчить про надмірну складність.</w:t>
+      </w:r>
+      <w:r>
+        <w:rPr>
+          <w:rFonts w:ascii="Times New Roman" w:eastAsiaTheme="minorEastAsia" w:hAnsi="Times New Roman" w:cs="Times New Roman"/>
+          <w:iCs/>
+          <w:sz w:val="28"/>
+          <w:szCs w:val="28"/>
+        </w:rPr>
+        <w:t xml:space="preserve"> Попри те, що Модель 5 забезпечує найкращу якість апроксимації, вона використовує поліном 3 порядку зі змішаними членами, які ускладнюють інтерпритацію впливу факторів.</w:t>
+      </w:r>
+    </w:p>
+    <w:p>
+      <w:pPr>
+        <w:jc w:val="both"/>
+        <w:rPr>
+          <w:rFonts w:ascii="Times New Roman" w:eastAsiaTheme="minorEastAsia" w:hAnsi="Times New Roman" w:cs="Times New Roman"/>
+          <w:iCs/>
+          <w:sz w:val="28"/>
+          <w:szCs w:val="28"/>
+        </w:rPr>
+      </w:pPr>
+      <w:r>
+        <w:rPr>
+          <w:rFonts w:ascii="Times New Roman" w:eastAsiaTheme="minorEastAsia" w:hAnsi="Times New Roman" w:cs="Times New Roman"/>
+          <w:b/>
+          <w:bCs/>
+          <w:iCs/>
+          <w:sz w:val="28"/>
+          <w:szCs w:val="28"/>
+        </w:rPr>
+        <w:t xml:space="preserve">Різниця </w:t>
+      </w:r>
+      <w:r>
+        <w:rPr>
+          <w:rFonts w:ascii="Times New Roman" w:eastAsiaTheme="minorEastAsia" w:hAnsi="Times New Roman" w:cs="Times New Roman"/>
+          <w:b/>
+          <w:bCs/>
+          <w:iCs/>
+          <w:sz w:val="28"/>
+          <w:szCs w:val="28"/>
+        </w:rPr>
+        <w:t>моделей 3 та 5</w:t>
+      </w:r>
+      <w:r>
+        <w:rPr>
+          <w:rFonts w:ascii="Times New Roman" w:eastAsiaTheme="minorEastAsia" w:hAnsi="Times New Roman" w:cs="Times New Roman"/>
+          <w:iCs/>
+          <w:sz w:val="28"/>
+          <w:szCs w:val="28"/>
+        </w:rPr>
+        <w:t>:</w:t>
+      </w:r>
+      <w:r>
+        <w:rPr>
+          <w:rFonts w:ascii="Times New Roman" w:eastAsiaTheme="minorEastAsia" w:hAnsi="Times New Roman" w:cs="Times New Roman"/>
+          <w:iCs/>
+          <w:sz w:val="28"/>
+          <w:szCs w:val="28"/>
+        </w:rPr>
+        <w:t xml:space="preserve"> </w:t>
+      </w:r>
+    </w:p>
+    <w:p>
+      <w:pPr>
+        <w:jc w:val="both"/>
+        <w:rPr>
+          <w:rFonts w:ascii="Times New Roman" w:eastAsiaTheme="minorEastAsia" w:hAnsi="Times New Roman" w:cs="Times New Roman"/>
+          <w:i/>
+          <w:iCs/>
+          <w:sz w:val="28"/>
+          <w:szCs w:val="28"/>
+          <w:lang w:val="en-US"/>
+        </w:rPr>
+      </w:pPr>
+      <m:oMathPara>
+        <m:oMath>
+          <m:sSup>
+            <m:sSupPr>
+              <m:ctrlPr>
+                <w:rPr>
+                  <w:rFonts w:ascii="Cambria Math" w:eastAsiaTheme="minorEastAsia" w:hAnsi="Cambria Math" w:cs="Times New Roman"/>
+                  <w:i/>
+                  <w:iCs/>
+                  <w:sz w:val="28"/>
+                  <w:szCs w:val="28"/>
+                </w:rPr>
+              </m:ctrlPr>
+            </m:sSupPr>
+            <m:e>
+              <m:r>
+                <w:rPr>
+                  <w:rFonts w:ascii="Cambria Math" w:eastAsiaTheme="minorEastAsia" w:hAnsi="Cambria Math" w:cs="Times New Roman"/>
+                  <w:sz w:val="28"/>
+                  <w:szCs w:val="28"/>
+                  <w:lang w:val="en-US"/>
+                </w:rPr>
+                <m:t>R</m:t>
+              </m:r>
+            </m:e>
+            <m:sup>
+              <m:r>
+                <w:rPr>
+                  <w:rFonts w:ascii="Cambria Math" w:eastAsiaTheme="minorEastAsia" w:hAnsi="Cambria Math" w:cs="Times New Roman"/>
+                  <w:sz w:val="28"/>
+                  <w:szCs w:val="28"/>
+                </w:rPr>
+                <m:t>2</m:t>
+              </m:r>
+            </m:sup>
+          </m:sSup>
+          <m:r>
+            <w:rPr>
+              <w:rFonts w:ascii="Cambria Math" w:eastAsiaTheme="minorEastAsia" w:hAnsi="Cambria Math" w:cs="Times New Roman"/>
+              <w:sz w:val="28"/>
+              <w:szCs w:val="28"/>
+            </w:rPr>
+            <m:t>:</m:t>
+          </m:r>
+          <m:r>
+            <w:rPr>
+              <w:rFonts w:ascii="Cambria Math" w:eastAsiaTheme="minorEastAsia" w:hAnsi="Cambria Math" w:cs="Times New Roman"/>
+              <w:sz w:val="28"/>
+              <w:szCs w:val="28"/>
+              <w:lang w:val="en-US"/>
+            </w:rPr>
+            <m:t>0.672-0.656≈0.016</m:t>
+          </m:r>
+        </m:oMath>
+      </m:oMathPara>
+    </w:p>
+    <w:p>
+      <w:pPr>
+        <w:jc w:val="both"/>
+        <w:rPr>
+          <w:rFonts w:ascii="Times New Roman" w:hAnsi="Times New Roman" w:cs="Times New Roman"/>
+          <w:iCs/>
+          <w:sz w:val="28"/>
+          <w:szCs w:val="28"/>
+          <w:lang w:val="en-US"/>
+        </w:rPr>
+      </w:pPr>
+      <m:oMathPara>
+        <m:oMath>
+          <m:r>
+            <w:rPr>
+              <w:rFonts w:ascii="Cambria Math" w:hAnsi="Cambria Math" w:cs="Times New Roman"/>
+              <w:sz w:val="28"/>
+              <w:szCs w:val="28"/>
+              <w:lang w:val="en-US"/>
+            </w:rPr>
+            <m:t>RMSE:~2.4%</m:t>
+          </m:r>
+        </m:oMath>
+      </m:oMathPara>
+    </w:p>
+    <w:p>
+      <w:pPr>
+        <w:jc w:val="both"/>
+        <w:rPr>
+          <w:rFonts w:ascii="Times New Roman" w:hAnsi="Times New Roman" w:cs="Times New Roman"/>
+          <w:iCs/>
+          <w:sz w:val="28"/>
+          <w:szCs w:val="28"/>
+        </w:rPr>
+      </w:pPr>
+      <w:r>
+        <w:rPr>
+          <w:rFonts w:ascii="Times New Roman" w:hAnsi="Times New Roman" w:cs="Times New Roman"/>
+          <w:iCs/>
+          <w:sz w:val="28"/>
+          <w:szCs w:val="28"/>
+        </w:rPr>
+        <w:t>Отже як компроміс обираємо Модель 3. Вона легше інтерпретується і не сильно поступається точністю Моделі 5.</w:t>
+      </w:r>
     </w:p>
     <w:sectPr>
       <w:pgSz w:w="11906" w:h="16838"/>
@@ -10756,6 +12817,25 @@
       <w:szCs w:val="18"/>
     </w:rPr>
   </w:style>
+  <w:style w:type="table" w:styleId="TableGrid">
+    <w:name w:val="Table Grid"/>
+    <w:basedOn w:val="TableNormal"/>
+    <w:uiPriority w:val="39"/>
+    <w:rsid w:val="00907429"/>
+    <w:pPr>
+      <w:spacing w:after="0" w:line="240" w:lineRule="auto"/>
+    </w:pPr>
+    <w:tblPr>
+      <w:tblBorders>
+        <w:top w:val="single" w:sz="4" w:space="0" w:color="auto"/>
+        <w:left w:val="single" w:sz="4" w:space="0" w:color="auto"/>
+        <w:bottom w:val="single" w:sz="4" w:space="0" w:color="auto"/>
+        <w:right w:val="single" w:sz="4" w:space="0" w:color="auto"/>
+        <w:insideH w:val="single" w:sz="4" w:space="0" w:color="auto"/>
+        <w:insideV w:val="single" w:sz="4" w:space="0" w:color="auto"/>
+      </w:tblBorders>
+    </w:tblPr>
+  </w:style>
 </w:styles>
 </file>
 

</xml_diff>